<commit_message>
GA - first paragraphs
</commit_message>
<xml_diff>
--- a/Documentation.docx
+++ b/Documentation.docx
@@ -4551,387 +4551,927 @@
       <w:bookmarkEnd w:id="8"/>
     </w:p>
     <w:p>
-      <w:pPr>
-        <w:pStyle w:val="Normlcmsorutn"/>
-      </w:pPr>
-      <w:r>
-        <w:t>Mi az a genetikus algoritmus?</w:t>
-      </w:r>
-    </w:p>
-    <w:p>
-      <w:pPr>
-        <w:pStyle w:val="Normlcmsorutn"/>
-      </w:pPr>
-      <w:r>
-        <w:t xml:space="preserve">Az emberiség tudományos fejlődésében mindig is szerepet játszottak az empirikus </w:t>
-      </w:r>
-    </w:p>
-    <w:p>
-      <w:pPr>
-        <w:pStyle w:val="Normlcmsorutn"/>
-      </w:pPr>
-      <w:r>
-        <w:t>megfigyeléseken alapuló elméletek. Ha valami készen kapva működik a nagyvilágban, azt miért ne lehetne felhasználni saját céljainkra, esetleg egy kicsit elvonatkoztatva, általánosítva? Rengeteg matematikai probléma, és ezen keresztül új szakterület alakult ki igen egyszerű hétköznapi problémák megfigyelésével. Nincs másképp ez a genetikus ill. evolúciós algoritmusokkal sem: itt a példát a biológia (szebben mondva az anyatermészet) adta. Alapja, Darwin: „A fajok eredete” című könyve 1859-ben jelent meg, és már az első napon elfogyott minden példánya. Azóta is erősen megosztja mind a tudós, mind a laikus társaságokat.</w:t>
-      </w:r>
-    </w:p>
-    <w:p>
-      <w:pPr>
-        <w:pStyle w:val="Normlcmsorutn"/>
-      </w:pPr>
-      <w:r>
-        <w:t xml:space="preserve">Természetesen nem célom ezzel kapcsolatban állást foglalni, csak az elmélet gyökereire kívánok rávilágítani. A genetikus algoritmusok potenciális megoldás gyűjteményekkel dolgoznak, különböző stratégiák során csoportosítják, majd a „jobb” megoldásokat kiválogatva igyekeznek mindig új állományokat kreálva eljutni egy elfogadható (esetleg az optimális) megoldáshoz. A megoldások gyűjteményét populációnak hívjuk, a benne lévő lehetséges megoldásokat </w:t>
-      </w:r>
-      <w:proofErr w:type="spellStart"/>
-      <w:r>
-        <w:t>egyedeknek</w:t>
-      </w:r>
-      <w:proofErr w:type="spellEnd"/>
-      <w:r>
-        <w:t xml:space="preserve">. Az </w:t>
-      </w:r>
-      <w:proofErr w:type="spellStart"/>
-      <w:r>
-        <w:t>egyedekből</w:t>
-      </w:r>
-      <w:proofErr w:type="spellEnd"/>
-      <w:r>
-        <w:t xml:space="preserve"> különböző szelekciókkal és mutációkkal új </w:t>
-      </w:r>
-      <w:proofErr w:type="spellStart"/>
-      <w:r>
-        <w:t>egyedeket</w:t>
-      </w:r>
-      <w:proofErr w:type="spellEnd"/>
-      <w:r>
-        <w:t xml:space="preserve"> képzünk (születnek), és igyekszünk kiválogatni közülük azokat, amelyek számunkra jobb tulajdonságokkal rendelkeznek, azaz „rátermettebbek”. Több generáción keresztül ismételve ezt a folyamatot, egyre jobb, pontosabb lehetséges megoldásokat kapunk. Véges lépés után, vagy egy kellően pontos megoldás esetében az algoritmus leáll. </w:t>
-      </w:r>
-    </w:p>
-    <w:p>
-      <w:pPr>
-        <w:pStyle w:val="Normlcmsorutn"/>
-      </w:pPr>
+      <w:r>
+        <w:t>A genetikus algoritmusok (</w:t>
+      </w:r>
+      <w:proofErr w:type="spellStart"/>
+      <w:r>
+        <w:rPr>
+          <w:i/>
+        </w:rPr>
+        <w:t>genetic</w:t>
+      </w:r>
+      <w:proofErr w:type="spellEnd"/>
+      <w:r>
+        <w:rPr>
+          <w:i/>
+        </w:rPr>
+        <w:t xml:space="preserve"> </w:t>
+      </w:r>
+      <w:proofErr w:type="spellStart"/>
+      <w:r>
+        <w:rPr>
+          <w:i/>
+        </w:rPr>
+        <w:t>algorithm</w:t>
+      </w:r>
+      <w:proofErr w:type="spellEnd"/>
+      <w:r>
+        <w:t>, GA) iránt mutatkozó érdekl</w:t>
+      </w:r>
+      <w:r>
+        <w:t>ő</w:t>
+      </w:r>
+      <w:r>
+        <w:t>désnek sok oka van, de egy dolog biztosan fontos szerepet játszik: bizonyos mértékig kapcsolatban áll az evolúció darwini elméletével, márpedig ennek puszta említése is heves érzelmi reakciókat vált ki sok emberb</w:t>
+      </w:r>
+      <w:r>
+        <w:t>ő</w:t>
+      </w:r>
+      <w:r>
+        <w:t>l. A módszer egyik f</w:t>
+      </w:r>
+      <w:r>
+        <w:t>ő</w:t>
+      </w:r>
+      <w:r>
+        <w:t xml:space="preserve"> el</w:t>
+      </w:r>
+      <w:r>
+        <w:t>ő</w:t>
+      </w:r>
+      <w:r>
+        <w:t>nye, hogy a számítástechnikában el</w:t>
+      </w:r>
+      <w:r>
+        <w:t>ő</w:t>
+      </w:r>
+      <w:r>
+        <w:t>forduló problémák egy nagyon széles osztályára alkalmazható, ugyanakkor általában nem használ környezetfügg</w:t>
+      </w:r>
+      <w:r>
+        <w:t>ő</w:t>
+      </w:r>
+      <w:r>
+        <w:t xml:space="preserve"> tudást, így akkor is m</w:t>
+      </w:r>
+      <w:r>
+        <w:t>ű</w:t>
+      </w:r>
+      <w:r>
+        <w:t>ködik, ha a feladat struktúrája kevéssé ismert.</w:t>
+      </w:r>
+      <w:r>
+        <w:t xml:space="preserve"> </w:t>
+      </w:r>
+      <w:r>
+        <w:t>A mesterséges intelligencia osztályozása szerint, ebb</w:t>
+      </w:r>
+      <w:r>
+        <w:t>ő</w:t>
+      </w:r>
+      <w:r>
+        <w:t xml:space="preserve">l a szempontból a problémafüggetlen </w:t>
+      </w:r>
+      <w:proofErr w:type="spellStart"/>
+      <w:r>
+        <w:t>metaheurisztikák</w:t>
+      </w:r>
+      <w:proofErr w:type="spellEnd"/>
+      <w:r>
+        <w:t xml:space="preserve"> osztályába tartozik, amelyek közül a legismertebbek a </w:t>
+      </w:r>
+      <w:r>
+        <w:rPr>
+          <w:i/>
+        </w:rPr>
+        <w:t>szimulált h</w:t>
+      </w:r>
+      <w:r>
+        <w:rPr>
+          <w:i/>
+        </w:rPr>
+        <w:t>ű</w:t>
+      </w:r>
+      <w:r>
+        <w:rPr>
+          <w:i/>
+        </w:rPr>
+        <w:t>tés</w:t>
+      </w:r>
+      <w:r>
+        <w:t xml:space="preserve"> </w:t>
+      </w:r>
+      <w:r>
+        <w:rPr>
+          <w:i/>
+        </w:rPr>
+        <w:t>(</w:t>
+      </w:r>
+      <w:proofErr w:type="spellStart"/>
+      <w:r>
+        <w:rPr>
+          <w:i/>
+        </w:rPr>
+        <w:t>simulated</w:t>
+      </w:r>
+      <w:proofErr w:type="spellEnd"/>
+      <w:r>
+        <w:rPr>
+          <w:i/>
+        </w:rPr>
+        <w:t xml:space="preserve"> </w:t>
+      </w:r>
+      <w:proofErr w:type="spellStart"/>
+      <w:r>
+        <w:rPr>
+          <w:i/>
+        </w:rPr>
+        <w:t>annealing</w:t>
+      </w:r>
+      <w:proofErr w:type="spellEnd"/>
+      <w:r>
+        <w:rPr>
+          <w:i/>
+        </w:rPr>
+        <w:t>)</w:t>
+      </w:r>
+      <w:r>
+        <w:t xml:space="preserve">, a </w:t>
+      </w:r>
+      <w:r>
+        <w:rPr>
+          <w:i/>
+        </w:rPr>
+        <w:t xml:space="preserve">tabukeresés (tabu </w:t>
+      </w:r>
+      <w:proofErr w:type="spellStart"/>
+      <w:r>
+        <w:rPr>
+          <w:i/>
+        </w:rPr>
+        <w:t>search</w:t>
+      </w:r>
+      <w:proofErr w:type="spellEnd"/>
+      <w:r>
+        <w:rPr>
+          <w:i/>
+        </w:rPr>
+        <w:t>)</w:t>
+      </w:r>
+      <w:r>
+        <w:t>, és a különböz</w:t>
+      </w:r>
+      <w:r>
+        <w:t>ő</w:t>
+      </w:r>
+      <w:r>
+        <w:t xml:space="preserve"> </w:t>
+      </w:r>
+      <w:r>
+        <w:rPr>
+          <w:i/>
+        </w:rPr>
+        <w:t>hegymászó</w:t>
+      </w:r>
+      <w:r>
+        <w:t xml:space="preserve"> módszerek </w:t>
+      </w:r>
+      <w:r>
+        <w:rPr>
+          <w:i/>
+        </w:rPr>
+        <w:t>(</w:t>
+      </w:r>
+      <w:proofErr w:type="spellStart"/>
+      <w:r>
+        <w:rPr>
+          <w:i/>
+        </w:rPr>
+        <w:t>hill</w:t>
+      </w:r>
+      <w:proofErr w:type="spellEnd"/>
+      <w:r>
+        <w:rPr>
+          <w:i/>
+        </w:rPr>
+        <w:t xml:space="preserve"> </w:t>
+      </w:r>
+      <w:proofErr w:type="spellStart"/>
+      <w:r>
+        <w:rPr>
+          <w:i/>
+        </w:rPr>
+        <w:t>climbers</w:t>
+      </w:r>
+      <w:proofErr w:type="spellEnd"/>
+      <w:r>
+        <w:rPr>
+          <w:i/>
+        </w:rPr>
+        <w:t>)</w:t>
+      </w:r>
+      <w:r>
+        <w:t xml:space="preserve">; valójában egy </w:t>
+      </w:r>
+      <w:r>
+        <w:rPr>
+          <w:i/>
+        </w:rPr>
+        <w:t>globális optimalizáció</w:t>
+      </w:r>
+      <w:r>
+        <w:t>.</w:t>
+      </w:r>
+      <w:r>
+        <w:t xml:space="preserve"> [1]</w:t>
+      </w:r>
+    </w:p>
+    <w:p>
+      <w:r>
+        <w:t>Történet, irányzatok</w:t>
+      </w:r>
+    </w:p>
+    <w:p>
+      <w:r>
+        <w:t>A hatvanas években merült fel el</w:t>
+      </w:r>
+      <w:r>
+        <w:t>ő</w:t>
+      </w:r>
+      <w:r>
+        <w:t>ször az a gondolat, hogy az evolúcióban megfigyelhet</w:t>
+      </w:r>
+      <w:r>
+        <w:t>ő</w:t>
+      </w:r>
+      <w:r>
+        <w:t xml:space="preserve"> szelekciós folyamatok mintájára olyan számítógépes modelleket lehetne létrehozni, amelyek képesek mérnöki (els</w:t>
+      </w:r>
+      <w:r>
+        <w:t>ő</w:t>
+      </w:r>
+      <w:r>
+        <w:t>sorban optimalizálási) feladatok megoldására.</w:t>
+      </w:r>
+      <w:r>
+        <w:t xml:space="preserve"> [1]</w:t>
+      </w:r>
+    </w:p>
+    <w:p>
+      <w:r>
+        <w:t xml:space="preserve">Egymástól függetlenül több próbálkozás is született. Németországban </w:t>
+      </w:r>
+      <w:proofErr w:type="spellStart"/>
+      <w:r>
+        <w:rPr>
+          <w:i/>
+        </w:rPr>
+        <w:t>Rechenberg</w:t>
+      </w:r>
+      <w:proofErr w:type="spellEnd"/>
+      <w:r>
+        <w:t xml:space="preserve"> vezette be az evolúciós stratégiáknak (</w:t>
+      </w:r>
+      <w:proofErr w:type="spellStart"/>
+      <w:r>
+        <w:rPr>
+          <w:i/>
+        </w:rPr>
+        <w:t>evolution</w:t>
+      </w:r>
+      <w:proofErr w:type="spellEnd"/>
+      <w:r>
+        <w:rPr>
+          <w:i/>
+        </w:rPr>
+        <w:t xml:space="preserve"> </w:t>
+      </w:r>
+      <w:proofErr w:type="spellStart"/>
+      <w:r>
+        <w:rPr>
+          <w:i/>
+        </w:rPr>
+        <w:t>strategies</w:t>
+      </w:r>
+      <w:proofErr w:type="spellEnd"/>
+      <w:r>
+        <w:t>, ES) nevezett módszert, amelyet pl. repül</w:t>
+      </w:r>
+      <w:r>
+        <w:t>ő</w:t>
+      </w:r>
+      <w:r>
+        <w:t>gépszárnyak valós paramétereinek az optimalizálására használt. Kés</w:t>
+      </w:r>
+      <w:r>
+        <w:t>ő</w:t>
+      </w:r>
+      <w:r>
+        <w:t xml:space="preserve">bb </w:t>
+      </w:r>
+      <w:proofErr w:type="spellStart"/>
+      <w:r>
+        <w:rPr>
+          <w:i/>
+        </w:rPr>
+        <w:t>Schwefel</w:t>
+      </w:r>
+      <w:proofErr w:type="spellEnd"/>
+      <w:r>
+        <w:t xml:space="preserve"> </w:t>
+      </w:r>
+      <w:proofErr w:type="spellStart"/>
+      <w:r>
+        <w:t>továbbfejlesztette</w:t>
+      </w:r>
+      <w:proofErr w:type="spellEnd"/>
+      <w:r>
+        <w:t xml:space="preserve"> az elgondolást. Az evolúciós stratégiák ma is a szelekció alapú heurisztikáknak egy viszonylag önállóan fejl</w:t>
+      </w:r>
+      <w:r>
+        <w:t>ő</w:t>
+      </w:r>
+      <w:r>
+        <w:t>d</w:t>
+      </w:r>
+      <w:r>
+        <w:t>ő</w:t>
+      </w:r>
+      <w:r>
+        <w:t xml:space="preserve"> ága.</w:t>
+      </w:r>
+      <w:r>
+        <w:t xml:space="preserve"> [1]</w:t>
+      </w:r>
+    </w:p>
+    <w:p>
+      <w:r>
+        <w:t xml:space="preserve">A többi próbálkozás mind Amerikában történt. </w:t>
+      </w:r>
+      <w:proofErr w:type="spellStart"/>
+      <w:r>
+        <w:rPr>
+          <w:i/>
+        </w:rPr>
+        <w:t>Fogel</w:t>
+      </w:r>
+      <w:proofErr w:type="spellEnd"/>
+      <w:r>
+        <w:t xml:space="preserve">, </w:t>
+      </w:r>
+      <w:proofErr w:type="spellStart"/>
+      <w:r>
+        <w:rPr>
+          <w:i/>
+        </w:rPr>
+        <w:t>Owens</w:t>
+      </w:r>
+      <w:proofErr w:type="spellEnd"/>
+      <w:r>
+        <w:t xml:space="preserve"> és </w:t>
+      </w:r>
+      <w:proofErr w:type="spellStart"/>
+      <w:r>
+        <w:rPr>
+          <w:i/>
+        </w:rPr>
+        <w:t>Walsh</w:t>
+      </w:r>
+      <w:proofErr w:type="spellEnd"/>
+      <w:r>
+        <w:t xml:space="preserve"> egyszer</w:t>
+      </w:r>
+      <w:r>
+        <w:t>ű</w:t>
+      </w:r>
+      <w:r>
+        <w:t xml:space="preserve"> problémák megoldására szolgáló véges automaták automatikus kifejlesztésével kísérletezett. A kiindulási automaták állapotátmenet mátrixát véletlenszer</w:t>
+      </w:r>
+      <w:r>
+        <w:t>ű</w:t>
+      </w:r>
+      <w:r>
+        <w:t>en megváltoztatták (azaz mutációt alkalmaztak) és ha az új automata rátermettebb volt, kiválasztásra került. Az új területnek az evolúciós programozás (</w:t>
+      </w:r>
+      <w:proofErr w:type="spellStart"/>
+      <w:r>
+        <w:rPr>
+          <w:i/>
+        </w:rPr>
+        <w:t>evolutionary</w:t>
+      </w:r>
+      <w:proofErr w:type="spellEnd"/>
+      <w:r>
+        <w:rPr>
+          <w:i/>
+        </w:rPr>
+        <w:t xml:space="preserve"> </w:t>
+      </w:r>
+      <w:proofErr w:type="spellStart"/>
+      <w:r>
+        <w:rPr>
+          <w:i/>
+        </w:rPr>
+        <w:t>programming</w:t>
+      </w:r>
+      <w:proofErr w:type="spellEnd"/>
+      <w:r>
+        <w:t>, EP) nevet adták, amely ma is m</w:t>
+      </w:r>
+      <w:r>
+        <w:t>ű</w:t>
+      </w:r>
+      <w:r>
+        <w:t>velt terület.</w:t>
+      </w:r>
+      <w:r>
+        <w:t xml:space="preserve"> [1]</w:t>
+      </w:r>
+    </w:p>
+    <w:p>
+      <w:r>
+        <w:t>Egy nagyon hasonló, de sokkal frissebb terület, a genetikus programozás (</w:t>
+      </w:r>
+      <w:proofErr w:type="spellStart"/>
+      <w:r>
+        <w:rPr>
+          <w:i/>
+        </w:rPr>
+        <w:t>genetic</w:t>
+      </w:r>
+      <w:proofErr w:type="spellEnd"/>
+      <w:r>
+        <w:rPr>
+          <w:i/>
+        </w:rPr>
+        <w:t xml:space="preserve"> </w:t>
+      </w:r>
+      <w:proofErr w:type="spellStart"/>
+      <w:r>
+        <w:rPr>
+          <w:i/>
+        </w:rPr>
+        <w:t>programming</w:t>
+      </w:r>
+      <w:proofErr w:type="spellEnd"/>
+      <w:r>
+        <w:t>, GP) is említést érdemel. Ez lényegében a genetikus algoritmus egy speciális alkalmazási területe, amikoris a cél meghatározott feladatokat végrehajtó számítógépprogramok automatikus kifejlesztése. Az els</w:t>
+      </w:r>
+      <w:r>
+        <w:t>ő</w:t>
+      </w:r>
+      <w:r>
+        <w:t xml:space="preserve"> ilyen irányú próbálkozás </w:t>
+      </w:r>
+      <w:proofErr w:type="spellStart"/>
+      <w:r>
+        <w:rPr>
+          <w:i/>
+        </w:rPr>
+        <w:t>Koza</w:t>
+      </w:r>
+      <w:proofErr w:type="spellEnd"/>
+      <w:r>
+        <w:t xml:space="preserve"> nevéhez f</w:t>
+      </w:r>
+      <w:r>
+        <w:t>ű</w:t>
+      </w:r>
+      <w:r>
+        <w:t>z</w:t>
+      </w:r>
+      <w:r>
+        <w:t>ő</w:t>
+      </w:r>
+      <w:r>
+        <w:t xml:space="preserve">dik. Azt ajánlja, hogy a keresett program maga is </w:t>
+      </w:r>
+      <w:proofErr w:type="spellStart"/>
+      <w:r>
+        <w:t>fejl</w:t>
+      </w:r>
+      <w:r>
+        <w:t>ő</w:t>
+      </w:r>
+      <w:r>
+        <w:t>djön</w:t>
+      </w:r>
+      <w:proofErr w:type="spellEnd"/>
+      <w:r>
+        <w:t xml:space="preserve"> az evolúciós folyamat során. Tehát ahelyett, hogy megoldjunk egy feladatot vagy felépítsünk egy evolúciós programot a feladat megoldására, keresni fogunk a lehetséges számítógépes programok terében, és kiválasztjuk a legalkalmasabbat. Létrehozunk egy számítógépprogram populációt, és ezen a populáción hajtjuk végre a genetikus operátorokat, </w:t>
+      </w:r>
+      <w:r>
+        <w:lastRenderedPageBreak/>
+        <w:t>azzal a céllal, hogy kiválasszunk egy olyan programsorozatot, amely megoldja a kit</w:t>
+      </w:r>
+      <w:r>
+        <w:t>ű</w:t>
+      </w:r>
+      <w:r>
+        <w:t xml:space="preserve">zött feladatunkat. A keresési tér strukturált programok </w:t>
+      </w:r>
+      <w:proofErr w:type="spellStart"/>
+      <w:r>
+        <w:t>hipertere</w:t>
+      </w:r>
+      <w:proofErr w:type="spellEnd"/>
+      <w:r>
+        <w:t>, melyet bináris fák tereként tekintünk. A genetikus operátorok ezeknek a bináris fáknak az ágain hajtanak végre módosításokat.</w:t>
+      </w:r>
+      <w:r>
+        <w:t xml:space="preserve"> [1]</w:t>
+      </w:r>
+    </w:p>
+    <w:p>
+      <w:r>
+        <w:t>A genetikus algoritmus (</w:t>
+      </w:r>
+      <w:proofErr w:type="spellStart"/>
+      <w:r>
+        <w:rPr>
+          <w:i/>
+        </w:rPr>
+        <w:t>genetic</w:t>
+      </w:r>
+      <w:proofErr w:type="spellEnd"/>
+      <w:r>
+        <w:rPr>
+          <w:i/>
+        </w:rPr>
+        <w:t xml:space="preserve"> </w:t>
+      </w:r>
+      <w:proofErr w:type="spellStart"/>
+      <w:r>
+        <w:rPr>
+          <w:i/>
+        </w:rPr>
+        <w:t>algorithm</w:t>
+      </w:r>
+      <w:proofErr w:type="spellEnd"/>
+      <w:r>
+        <w:t xml:space="preserve">, GA) kifejlesztése </w:t>
+      </w:r>
+      <w:proofErr w:type="gramStart"/>
+      <w:r>
+        <w:rPr>
+          <w:i/>
+        </w:rPr>
+        <w:t>Holland</w:t>
+      </w:r>
+      <w:proofErr w:type="gramEnd"/>
+      <w:r>
+        <w:t xml:space="preserve"> nevéhez f</w:t>
+      </w:r>
+      <w:r>
+        <w:t>ű</w:t>
+      </w:r>
+      <w:r>
+        <w:t>z</w:t>
+      </w:r>
+      <w:r>
+        <w:t>ő</w:t>
+      </w:r>
+      <w:r>
+        <w:t xml:space="preserve">dik. </w:t>
+      </w:r>
+      <w:r>
+        <w:t>Ő</w:t>
+      </w:r>
+      <w:r>
+        <w:t xml:space="preserve"> és diákjai alapozták meg a University of Michigan egyetemen azt a területet, amely kutatás eredményeit </w:t>
+      </w:r>
+      <w:proofErr w:type="gramStart"/>
+      <w:r>
+        <w:t>Holland</w:t>
+      </w:r>
+      <w:proofErr w:type="gramEnd"/>
+      <w:r>
+        <w:t xml:space="preserve"> foglalta össze. Az </w:t>
+      </w:r>
+      <w:r>
+        <w:t>ő</w:t>
+      </w:r>
+      <w:r>
+        <w:t xml:space="preserve"> célja kezdetben nem optimalizáló módszer kifejlesztése, hanem a szelekció és az adaptáció számítógépes és matematikai modellezése volt.</w:t>
+      </w:r>
+    </w:p>
+    <w:p>
+      <w:r>
+        <w:t>Az említett négy f</w:t>
+      </w:r>
+      <w:r>
+        <w:t>ő</w:t>
+      </w:r>
+      <w:r>
+        <w:t xml:space="preserve"> terület gy</w:t>
+      </w:r>
+      <w:r>
+        <w:t>ű</w:t>
+      </w:r>
+      <w:r>
+        <w:t>jt</w:t>
+      </w:r>
+      <w:r>
+        <w:t>ő</w:t>
+      </w:r>
+      <w:r>
+        <w:t>neve evolúciós számítások (</w:t>
+      </w:r>
+      <w:proofErr w:type="spellStart"/>
+      <w:r>
+        <w:rPr>
+          <w:i/>
+        </w:rPr>
+        <w:t>evolutionary</w:t>
+      </w:r>
+      <w:proofErr w:type="spellEnd"/>
+      <w:r>
+        <w:rPr>
+          <w:i/>
+        </w:rPr>
+        <w:t xml:space="preserve"> </w:t>
+      </w:r>
+      <w:proofErr w:type="spellStart"/>
+      <w:r>
+        <w:rPr>
+          <w:i/>
+        </w:rPr>
+        <w:t>computation</w:t>
+      </w:r>
+      <w:proofErr w:type="spellEnd"/>
+      <w:r>
+        <w:t>). Ezek a területek a mai napig meg</w:t>
+      </w:r>
+      <w:r>
+        <w:t>ő</w:t>
+      </w:r>
+      <w:r>
+        <w:t>rizték identitásukat, de nem kizárt, hogy ennek inkább történeti, mintsem lényegi okai vannak. Mostanában megfigyelhet</w:t>
+      </w:r>
+      <w:r>
+        <w:t>ő</w:t>
+      </w:r>
+      <w:r>
+        <w:t xml:space="preserve"> az egyre élénkebb információcsere a területek között, a módszerek f</w:t>
+      </w:r>
+      <w:r>
+        <w:t>ő</w:t>
+      </w:r>
+      <w:r>
+        <w:t xml:space="preserve"> komponensei és alapelvei lényegében megegyeznek</w:t>
+      </w:r>
+      <w:r>
+        <w:t>.</w:t>
+      </w:r>
+      <w:bookmarkStart w:id="9" w:name="_GoBack"/>
+      <w:bookmarkEnd w:id="9"/>
+    </w:p>
+    <w:p>
+      <w:pPr>
+        <w:pStyle w:val="Cmsor2"/>
+      </w:pPr>
+      <w:bookmarkStart w:id="10" w:name="_Toc533348653"/>
+      <w:r>
+        <w:t xml:space="preserve">Genetikus algoritmusok bemutatása az </w:t>
+      </w:r>
+      <w:r>
+        <w:t>utazó ü</w:t>
+      </w:r>
+      <w:r>
+        <w:t>gynök problémán keresztül</w:t>
+      </w:r>
+      <w:bookmarkEnd w:id="10"/>
     </w:p>
     <w:p/>
     <w:p>
       <w:r>
-        <w:t>Hogyan alakult ki?</w:t>
-      </w:r>
-    </w:p>
-    <w:p/>
-    <w:p>
-      <w:r>
-        <w:t xml:space="preserve">Genetikus algoritmusok ötlete egyidős a számítógép ill. a számítógépes programozás megjelenésével. Az alapkoncepció már megjelent az 1950-es években, természetes evolúciókutatással foglalkozó biológusok kívánták elsőként az elméleti eredményeket minél pontosabb szimulációval vizsgálni. Akkor még nem merült fel bennük, hogy a kidolgozott módszerek szélesebb körben is </w:t>
-      </w:r>
-      <w:proofErr w:type="spellStart"/>
-      <w:r>
-        <w:t>használhatóak</w:t>
-      </w:r>
-      <w:proofErr w:type="spellEnd"/>
-      <w:r>
-        <w:t xml:space="preserve">. A 60-as évek elején többen egymástól függetlenül kidolgozták az evolúció által inspirált algoritmusaikat, főként függvényoptimalizálásra és gépi tanulásra, de ezek a munkák kevés érdeklődésre tettek szert. </w:t>
-      </w:r>
-    </w:p>
-    <w:p>
-      <w:r>
-        <w:t xml:space="preserve">1965-ben </w:t>
-      </w:r>
-      <w:proofErr w:type="spellStart"/>
-      <w:r>
-        <w:t>Ingo</w:t>
-      </w:r>
-      <w:proofErr w:type="spellEnd"/>
+        <w:t>A genetikus algoritmus</w:t>
+      </w:r>
+    </w:p>
+    <w:p>
+      <w:r>
+        <w:t>A genetikus algoritmus (továbbiakban: GA) egy globális optimalizációs eljárás. Mindenhol alkalmazható, ahol a feladat sok lehetséges megoldás közül a legjobbat megkeresni. A genetikus algoritmus lehetséges megoldások egy populációját tartja fenn, azaz egyszerre több megoldáskezdeménnyel dolgozik. A lehetséges megoldások minőségét egy értékelő-, vagy más néven rátermettségi függvény adja meg. Az aktuális populációból minden lépésben egy új populációt állít elő úgy, hogy a szelekciós operátor által kiválasztott legrátermettebb elemeken (szülőkön) alkalmazza a rekombinációs- és mutációs operátorokat. Az alapgondolat az, hogy mivel általában minden generáció tagjai az előzőnél rátermettebbek, a keresés folyamán egyre jobb megoldások állnak rendelkezésre.</w:t>
+      </w:r>
+    </w:p>
+    <w:p>
+      <w:r>
+        <w:t>Az utazó ügynök probléma</w:t>
+      </w:r>
+    </w:p>
+    <w:p>
+      <w:r>
+        <w:t>Az utazó ügynök problémája</w:t>
+      </w:r>
       <w:r>
         <w:t xml:space="preserve"> </w:t>
       </w:r>
-      <w:proofErr w:type="spellStart"/>
-      <w:r>
-        <w:t>Rechenberg</w:t>
-      </w:r>
-      <w:proofErr w:type="spellEnd"/>
-      <w:r>
-        <w:t xml:space="preserve"> publikálta az evolúciós stratégiák alapjait, ami a genetikus algoritmusok egy rokon ága. Az elméletből még hiányoztak alapvető ma használt </w:t>
-      </w:r>
+      <w:r>
+        <w:t>egy</w:t>
+      </w:r>
+      <w:r>
+        <w:t xml:space="preserve"> </w:t>
+      </w:r>
+      <w:hyperlink r:id="rId12" w:tooltip="Kombinatorikus optimalizálás (a lap nem létezik)" w:history="1">
+        <w:r>
+          <w:t>kombinatorikus optimalizálási</w:t>
+        </w:r>
+      </w:hyperlink>
+      <w:r>
+        <w:t xml:space="preserve"> </w:t>
+      </w:r>
+      <w:hyperlink r:id="rId13" w:tooltip="Probléma" w:history="1">
+        <w:r>
+          <w:t>probléma</w:t>
+        </w:r>
+      </w:hyperlink>
+      <w:r>
+        <w:t>. Kiváló példa a</w:t>
+      </w:r>
+      <w:r>
+        <w:t xml:space="preserve"> </w:t>
+      </w:r>
+      <w:hyperlink r:id="rId14" w:tooltip="Bonyolultság-elmélet (a lap nem létezik)" w:history="1">
+        <w:r>
+          <w:t>bonyolultság-elmélet</w:t>
+        </w:r>
+      </w:hyperlink>
+      <w:r>
+        <w:t xml:space="preserve"> </w:t>
+      </w:r>
+      <w:r>
+        <w:t>által</w:t>
+      </w:r>
+      <w:r>
+        <w:t xml:space="preserve"> </w:t>
+      </w:r>
+      <w:hyperlink r:id="rId15" w:tooltip="NP-nehéz (a lap nem létezik)" w:history="1">
+        <w:r>
+          <w:t>NP-nehéznek</w:t>
+        </w:r>
+      </w:hyperlink>
+      <w:r>
+        <w:t xml:space="preserve"> </w:t>
+      </w:r>
+      <w:r>
+        <w:t>nevezett problémaosztályra. Az utazó ügynök problémájához kapcsolódó</w:t>
+      </w:r>
+      <w:r>
+        <w:t xml:space="preserve"> </w:t>
+      </w:r>
+      <w:hyperlink r:id="rId16" w:tooltip="Matematika" w:history="1">
+        <w:r>
+          <w:t>matematikai</w:t>
+        </w:r>
+      </w:hyperlink>
+      <w:r>
+        <w:t xml:space="preserve"> </w:t>
+      </w:r>
+      <w:r>
+        <w:t>feladatokkal először</w:t>
+      </w:r>
+      <w:r>
+        <w:t xml:space="preserve"> </w:t>
+      </w:r>
+      <w:hyperlink r:id="rId17" w:tooltip="William Rowan Hamilton" w:history="1">
+        <w:r>
+          <w:t xml:space="preserve">Sir William </w:t>
+        </w:r>
+        <w:proofErr w:type="spellStart"/>
+        <w:r>
+          <w:t>Rowan</w:t>
+        </w:r>
+        <w:proofErr w:type="spellEnd"/>
+        <w:r>
+          <w:t xml:space="preserve"> Hamilton</w:t>
+        </w:r>
+      </w:hyperlink>
+      <w:r>
+        <w:t xml:space="preserve"> </w:t>
+      </w:r>
+      <w:r>
+        <w:t>és</w:t>
+      </w:r>
+      <w:r>
+        <w:t xml:space="preserve"> </w:t>
+      </w:r>
+      <w:hyperlink r:id="rId18" w:tooltip="Thomas Kirkman (a lap nem létezik)" w:history="1">
+        <w:r>
+          <w:t xml:space="preserve">Thomas </w:t>
+        </w:r>
+        <w:proofErr w:type="spellStart"/>
+        <w:r>
+          <w:t>Penyngton</w:t>
+        </w:r>
+        <w:proofErr w:type="spellEnd"/>
+        <w:r>
+          <w:t xml:space="preserve"> Kirkman</w:t>
+        </w:r>
+      </w:hyperlink>
+      <w:r>
+        <w:t xml:space="preserve"> </w:t>
+      </w:r>
+      <w:r>
+        <w:t>foglalkoztak az</w:t>
+      </w:r>
+      <w:r>
+        <w:t xml:space="preserve"> </w:t>
+      </w:r>
+      <w:hyperlink r:id="rId19" w:tooltip="1800-as évek" w:history="1">
+        <w:r>
+          <w:t>1800-as években</w:t>
+        </w:r>
+      </w:hyperlink>
+      <w:r>
+        <w:t>. Hamilton és Kirkman ezen korai munkájáról szóló értekezés megtalálható a</w:t>
+      </w:r>
+      <w:r>
+        <w:t xml:space="preserve"> </w:t>
+      </w:r>
+      <w:proofErr w:type="spellStart"/>
+      <w:r>
+        <w:t>Graph</w:t>
+      </w:r>
+      <w:proofErr w:type="spellEnd"/>
+      <w:r>
+        <w:t xml:space="preserve"> </w:t>
+      </w:r>
+      <w:proofErr w:type="spellStart"/>
+      <w:r>
+        <w:t>Theory</w:t>
+      </w:r>
+      <w:proofErr w:type="spellEnd"/>
+      <w:r>
+        <w:t xml:space="preserve"> </w:t>
+      </w:r>
+      <w:hyperlink r:id="rId20" w:tooltip="1736" w:history="1">
+        <w:r>
+          <w:t>1736</w:t>
+        </w:r>
+      </w:hyperlink>
+      <w:r>
+        <w:t>-</w:t>
+      </w:r>
+      <w:hyperlink r:id="rId21" w:tooltip="1936" w:history="1">
+        <w:r>
+          <w:t>1936</w:t>
+        </w:r>
+      </w:hyperlink>
+      <w:r>
+        <w:t xml:space="preserve"> </w:t>
+      </w:r>
+      <w:r>
+        <w:t>című munkában.</w:t>
+      </w:r>
+    </w:p>
+    <w:p>
+      <w:r>
+        <w:t>Adva van</w:t>
+      </w:r>
+      <w:r>
+        <w:t xml:space="preserve"> </w:t>
+      </w:r>
+      <w:r>
+        <w:t>n</w:t>
+      </w:r>
+      <w:r>
+        <w:t xml:space="preserve"> </w:t>
+      </w:r>
+      <w:r>
+        <w:t xml:space="preserve">város, illetve az útiköltség bármely két város között, keressük a legolcsóbb utat egy adott városból indulva, amely minden várost pontosan egyszer érint, majd a kiindulási városba ér vissza. (n-1)!/2 út közül kell választanunk, ez ugyanis a </w:t>
+      </w:r>
+      <w:hyperlink r:id="rId22" w:tooltip="Hamilton-kör" w:history="1">
+        <w:r>
+          <w:t>Hamilton-körök</w:t>
+        </w:r>
+      </w:hyperlink>
+      <w:r>
+        <w:t xml:space="preserve"> száma az </w:t>
+      </w:r>
+      <w:r>
+        <w:t>n</w:t>
+      </w:r>
+      <w:r>
+        <w:t xml:space="preserve"> </w:t>
+      </w:r>
+      <w:r>
+        <w:t>pontú</w:t>
+      </w:r>
+      <w:r>
+        <w:t xml:space="preserve"> </w:t>
+      </w:r>
+      <w:hyperlink r:id="rId23" w:tooltip="Teljes gráf" w:history="1">
+        <w:r>
+          <w:t>teljes gráfban</w:t>
+        </w:r>
+      </w:hyperlink>
+      <w:r>
+        <w:t>.</w:t>
+      </w:r>
+    </w:p>
+    <w:p>
       <w:r>
         <w:lastRenderedPageBreak/>
-        <w:t xml:space="preserve">fogalmak, de a terület fejlődésének lökést adott. Nem volt még keresztezés, csak önmagukat reprodukáló </w:t>
-      </w:r>
-      <w:proofErr w:type="spellStart"/>
-      <w:r>
-        <w:t>egyedek</w:t>
-      </w:r>
-      <w:proofErr w:type="spellEnd"/>
-      <w:r>
-        <w:t xml:space="preserve">, viszont itt vetődött fel először a populáció fogalma. </w:t>
-      </w:r>
-    </w:p>
-    <w:p>
-      <w:r>
-        <w:t>1966 egy új irányág, az evolúciós programozás születését hozta. A lehetséges megoldásokat ebben a verzióban véges állapotú automaták reprezentálták, egy automata állapotátmenet mátrixának véletlenszerű mutációja hozott létre egy új egyedet, majd az algoritmus a kettő közül jobbnak ítéltet tartotta meg. A keresztezés jelentőségét itt sem ismerték még fel.</w:t>
-      </w:r>
-    </w:p>
-    <w:p>
-      <w:r>
-        <w:t xml:space="preserve">John </w:t>
-      </w:r>
-      <w:proofErr w:type="gramStart"/>
-      <w:r>
-        <w:t>Holland</w:t>
-      </w:r>
-      <w:proofErr w:type="gramEnd"/>
-      <w:r>
-        <w:t xml:space="preserve"> és csoportja volt az első, akik hivatalosan bevezették a keresztezés fogalmát, rávilágítva annak előnyeire. A hatvanas évek elejétől dolgozott tanuló rendszereken, eredményeit csak 1975-ben publikálta. Ez tekinthető a genetikus algoritmusok ma is használt elméleti alapjainak. A 80-as évek közepére az evolúciós programozás különböző válfajai széles körben használtak voltak. A számítási nagyság növekedésével és az Internet rohamos terjedésével jelentősége és használhatósága széles körben kiteljesedett. Míg az első időkben főként elméleti, napjainkban az élet számos terén alkalmazzák gyakorlati problémák megoldására.</w:t>
-      </w:r>
-    </w:p>
-    <w:p>
-      <w:pPr>
-        <w:pStyle w:val="Cmsor2"/>
-      </w:pPr>
-      <w:bookmarkStart w:id="9" w:name="_Toc533348653"/>
-      <w:r>
-        <w:t xml:space="preserve">Genetikus algoritmusok bemutatása az </w:t>
-      </w:r>
-      <w:r>
-        <w:t>utazó ü</w:t>
-      </w:r>
-      <w:r>
-        <w:t>gynök problémán keresztül</w:t>
-      </w:r>
-      <w:bookmarkEnd w:id="9"/>
-    </w:p>
-    <w:p/>
-    <w:p>
-      <w:r>
-        <w:t>A genetikus algoritmus</w:t>
-      </w:r>
-    </w:p>
-    <w:p>
-      <w:r>
-        <w:t>A genetikus algoritmus (továbbiakban: GA) egy globális optimalizációs eljárás. Mindenhol alkalmazható, ahol a feladat sok lehetséges megoldás közül a legjobbat megkeresni. A genetikus algoritmus lehetséges megoldások egy populációját tartja fenn, azaz egyszerre több megoldáskezdeménnyel dolgozik. A lehetséges megoldások minőségét egy értékelő-, vagy más néven rátermettségi függvény adja meg. Az aktuális populációból minden lépésben egy új populációt állít elő úgy, hogy a szelekciós operátor által kiválasztott legrátermettebb elemeken (szülőkön) alkalmazza a rekombinációs- és mutációs operátorokat. Az alapgondolat az, hogy mivel általában minden generáció tagjai az előzőnél rátermettebbek, a keresés folyamán egyre jobb megoldások állnak rendelkezésre.</w:t>
-      </w:r>
-      <w:bookmarkStart w:id="10" w:name="_GoBack"/>
-      <w:bookmarkEnd w:id="10"/>
-    </w:p>
-    <w:p>
-      <w:r>
-        <w:t>Az utazó ügynök probléma</w:t>
-      </w:r>
-    </w:p>
-    <w:p>
-      <w:r>
-        <w:t>Az utazó ügynök problémája</w:t>
-      </w:r>
-      <w:r>
-        <w:t xml:space="preserve"> </w:t>
-      </w:r>
-      <w:r>
-        <w:t>egy</w:t>
-      </w:r>
-      <w:r>
-        <w:t xml:space="preserve"> </w:t>
-      </w:r>
-      <w:hyperlink r:id="rId12" w:tooltip="Kombinatorikus optimalizálás (a lap nem létezik)" w:history="1">
-        <w:r>
-          <w:t>kombinatorikus optimalizálási</w:t>
-        </w:r>
-      </w:hyperlink>
-      <w:r>
-        <w:t xml:space="preserve"> </w:t>
-      </w:r>
-      <w:hyperlink r:id="rId13" w:tooltip="Probléma" w:history="1">
-        <w:r>
-          <w:t>probléma</w:t>
-        </w:r>
-      </w:hyperlink>
-      <w:r>
-        <w:t>. Kiváló példa a</w:t>
-      </w:r>
-      <w:r>
-        <w:t xml:space="preserve"> </w:t>
-      </w:r>
-      <w:hyperlink r:id="rId14" w:tooltip="Bonyolultság-elmélet (a lap nem létezik)" w:history="1">
-        <w:r>
-          <w:t>bonyolultság-elmélet</w:t>
-        </w:r>
-      </w:hyperlink>
-      <w:r>
-        <w:t xml:space="preserve"> </w:t>
-      </w:r>
-      <w:r>
-        <w:t>által</w:t>
-      </w:r>
-      <w:r>
-        <w:t xml:space="preserve"> </w:t>
-      </w:r>
-      <w:hyperlink r:id="rId15" w:tooltip="NP-nehéz (a lap nem létezik)" w:history="1">
-        <w:r>
-          <w:t>NP-nehéznek</w:t>
-        </w:r>
-      </w:hyperlink>
-      <w:r>
-        <w:t xml:space="preserve"> </w:t>
-      </w:r>
-      <w:r>
-        <w:t>nevezett problémaosztályra. Az utazó ügynök problémájához kapcsolódó</w:t>
-      </w:r>
-      <w:r>
-        <w:t xml:space="preserve"> </w:t>
-      </w:r>
-      <w:hyperlink r:id="rId16" w:tooltip="Matematika" w:history="1">
-        <w:r>
-          <w:t>matematikai</w:t>
-        </w:r>
-      </w:hyperlink>
-      <w:r>
-        <w:t xml:space="preserve"> </w:t>
-      </w:r>
-      <w:r>
-        <w:t>feladatokkal először</w:t>
-      </w:r>
-      <w:r>
-        <w:t xml:space="preserve"> </w:t>
-      </w:r>
-      <w:hyperlink r:id="rId17" w:tooltip="William Rowan Hamilton" w:history="1">
-        <w:r>
-          <w:t xml:space="preserve">Sir William </w:t>
-        </w:r>
-        <w:proofErr w:type="spellStart"/>
-        <w:r>
-          <w:t>Rowan</w:t>
-        </w:r>
-        <w:proofErr w:type="spellEnd"/>
-        <w:r>
-          <w:t xml:space="preserve"> Hamilton</w:t>
-        </w:r>
-      </w:hyperlink>
-      <w:r>
-        <w:t xml:space="preserve"> </w:t>
-      </w:r>
-      <w:r>
-        <w:t>és</w:t>
-      </w:r>
-      <w:r>
-        <w:t xml:space="preserve"> </w:t>
-      </w:r>
-      <w:hyperlink r:id="rId18" w:tooltip="Thomas Kirkman (a lap nem létezik)" w:history="1">
-        <w:r>
-          <w:t xml:space="preserve">Thomas </w:t>
-        </w:r>
-        <w:proofErr w:type="spellStart"/>
-        <w:r>
-          <w:t>Penyngton</w:t>
-        </w:r>
-        <w:proofErr w:type="spellEnd"/>
-        <w:r>
-          <w:t xml:space="preserve"> Kirkman</w:t>
-        </w:r>
-      </w:hyperlink>
-      <w:r>
-        <w:t xml:space="preserve"> </w:t>
-      </w:r>
-      <w:r>
-        <w:t>foglalkoztak az</w:t>
-      </w:r>
-      <w:r>
-        <w:t xml:space="preserve"> </w:t>
-      </w:r>
-      <w:hyperlink r:id="rId19" w:tooltip="1800-as évek" w:history="1">
-        <w:r>
-          <w:t>1800-as években</w:t>
-        </w:r>
-      </w:hyperlink>
-      <w:r>
-        <w:t>. Hamilton és Kirkman ezen korai munkájáról szóló értekezés megtalálható a</w:t>
-      </w:r>
-      <w:r>
-        <w:t xml:space="preserve"> </w:t>
-      </w:r>
-      <w:proofErr w:type="spellStart"/>
-      <w:r>
-        <w:t>Graph</w:t>
-      </w:r>
-      <w:proofErr w:type="spellEnd"/>
-      <w:r>
-        <w:t xml:space="preserve"> </w:t>
-      </w:r>
-      <w:proofErr w:type="spellStart"/>
-      <w:r>
-        <w:t>Theory</w:t>
-      </w:r>
-      <w:proofErr w:type="spellEnd"/>
-      <w:r>
-        <w:t xml:space="preserve"> </w:t>
-      </w:r>
-      <w:hyperlink r:id="rId20" w:tooltip="1736" w:history="1">
-        <w:r>
-          <w:t>1736</w:t>
-        </w:r>
-      </w:hyperlink>
-      <w:r>
-        <w:t>-</w:t>
-      </w:r>
-      <w:hyperlink r:id="rId21" w:tooltip="1936" w:history="1">
-        <w:r>
-          <w:t>1936</w:t>
-        </w:r>
-      </w:hyperlink>
-      <w:r>
-        <w:t xml:space="preserve"> </w:t>
-      </w:r>
-      <w:r>
-        <w:t>című munkában.</w:t>
-      </w:r>
-    </w:p>
-    <w:p>
-      <w:r>
-        <w:t>Adva van</w:t>
-      </w:r>
-      <w:r>
-        <w:t xml:space="preserve"> </w:t>
-      </w:r>
-      <w:r>
-        <w:t>n</w:t>
-      </w:r>
-      <w:r>
-        <w:t xml:space="preserve"> </w:t>
-      </w:r>
-      <w:r>
-        <w:t xml:space="preserve">város, illetve az útiköltség bármely két város között, keressük a legolcsóbb utat egy adott városból indulva, amely minden várost pontosan egyszer érint, </w:t>
-      </w:r>
-      <w:r>
-        <w:lastRenderedPageBreak/>
-        <w:t xml:space="preserve">majd a kiindulási városba ér vissza. (n-1)!/2 út közül kell választanunk, ez ugyanis a </w:t>
-      </w:r>
-      <w:hyperlink r:id="rId22" w:tooltip="Hamilton-kör" w:history="1">
-        <w:r>
-          <w:t>Hamilton-körök</w:t>
-        </w:r>
-      </w:hyperlink>
-      <w:r>
-        <w:t xml:space="preserve"> száma az </w:t>
-      </w:r>
-      <w:r>
-        <w:t>n</w:t>
-      </w:r>
-      <w:r>
-        <w:t xml:space="preserve"> </w:t>
-      </w:r>
-      <w:r>
-        <w:t>pontú</w:t>
-      </w:r>
-      <w:r>
-        <w:t xml:space="preserve"> </w:t>
-      </w:r>
-      <w:hyperlink r:id="rId23" w:tooltip="Teljes gráf" w:history="1">
-        <w:r>
-          <w:t>teljes gráfban</w:t>
-        </w:r>
-      </w:hyperlink>
-      <w:r>
-        <w:t>.</w:t>
-      </w:r>
-    </w:p>
-    <w:p>
-      <w:r>
         <w:t>A legkézenfekvőbb megoldás az összes</w:t>
       </w:r>
       <w:r>
@@ -5285,31 +5825,31 @@
         <w:rPr>
           <w:i/>
         </w:rPr>
+        <w:t xml:space="preserve">Egy </w:t>
+      </w:r>
+      <w:r>
+        <w:rPr>
+          <w:i/>
+        </w:rPr>
+        <w:t>permutációval</w:t>
+      </w:r>
+      <w:r>
+        <w:rPr>
+          <w:i/>
+        </w:rPr>
+        <w:t xml:space="preserve"> ábrázolt kromoszóma. Az egyes biteket a biológiával analóg módon alléleknek is nevezik.</w:t>
+      </w:r>
+      <w:r>
+        <w:rPr>
+          <w:i/>
+        </w:rPr>
+        <w:t xml:space="preserve"> Jelen esetben egy 15 városból álló utazó ügynök probléma egyik egyede.</w:t>
+      </w:r>
+    </w:p>
+    <w:p/>
+    <w:p>
+      <w:r>
         <w:lastRenderedPageBreak/>
-        <w:t xml:space="preserve">Egy </w:t>
-      </w:r>
-      <w:r>
-        <w:rPr>
-          <w:i/>
-        </w:rPr>
-        <w:t>permutációval</w:t>
-      </w:r>
-      <w:r>
-        <w:rPr>
-          <w:i/>
-        </w:rPr>
-        <w:t xml:space="preserve"> ábrázolt kromoszóma. Az egyes biteket a biológiával analóg módon alléleknek is nevezik.</w:t>
-      </w:r>
-      <w:r>
-        <w:rPr>
-          <w:i/>
-        </w:rPr>
-        <w:t xml:space="preserve"> Jelen esetben egy 15 városból álló utazó ügynök probléma egyik egyede.</w:t>
-      </w:r>
-    </w:p>
-    <w:p/>
-    <w:p>
-      <w:r>
         <w:t>A klasszikus genetikus algoritmusok bitsorozattal, vagy valós vektorral megvalósított genotípusos ábrázolást használnak, de az egyedi probléma ismeretében lehetséges egy másfajta, hatékonyabb megoldás is. Mivel a véges bitsorozatok tekinthetők azonosnak a {0,1} alaphalmaz feletti vektorterekből vett vektoroknak, továbbiakban csak a valós vektoros ábrázolással foglalkozunk.</w:t>
       </w:r>
     </w:p>
@@ -5762,11 +6302,7 @@
         <w:t xml:space="preserve"> a különböző szakaszokhoz tartozó csőméreteket </w:t>
       </w:r>
       <w:r>
-        <w:t xml:space="preserve">jelentik. Ebben az esetben a vonatkozó genotípus egy olyan lista lehetett volna, ahol az elemek (gének) a </w:t>
-      </w:r>
-      <w:r>
-        <w:lastRenderedPageBreak/>
-        <w:t>csőméretek sorszámát jelzik. Programozási szempontból ez praktikus lett volna, de ezzel együtt is fölöslegesnek éreztem a genotípusok alkalmazását, és a forráskód megírása során kihagytam őket az algoritmusból.</w:t>
+        <w:t>jelentik. Ebben az esetben a vonatkozó genotípus egy olyan lista lehetett volna, ahol az elemek (gének) a csőméretek sorszámát jelzik. Programozási szempontból ez praktikus lett volna, de ezzel együtt is fölöslegesnek éreztem a genotípusok alkalmazását, és a forráskód megírása során kihagytam őket az algoritmusból.</w:t>
       </w:r>
     </w:p>
     <w:p/>
@@ -5933,14 +6469,14 @@
         <w:t xml:space="preserve"> kérdése: </w:t>
       </w:r>
       <w:r>
-        <w:t xml:space="preserve">amelyik egyed permutációjához rövidebb körbejárási út tartozik, az lesz a rátermettebb. Ehhez alkottam egy 15x15-ös szimmetrikus mátrixot, melyet feltöltöttem a különböző városok közötti távolságokkal. Véletlenszám generátort használtam, így természetesen a síkban nem lenne kivitelezhető a városok elrendezése (csak egy 14 dimenziós térben). Szerencsére a genetikus algoritmus helyes működése független attól, hogy valóságban a 15 város leképezhető távolságokra helyezkedik-e el egymástól. Röviden: a </w:t>
+        <w:t xml:space="preserve">amelyik egyed permutációjához rövidebb körbejárási út tartozik, az lesz a rátermettebb. Ehhez alkottam egy 15x15-ös szimmetrikus mátrixot, melyet feltöltöttem a különböző városok közötti távolságokkal. Véletlenszám generátort használtam, így természetesen a síkban nem lenne kivitelezhető a városok elrendezése (csak egy 14 dimenziós térben). Szerencsére a genetikus algoritmus helyes működése független attól, hogy valóságban a 15 város leképezhető távolságokra helyezkedik-e el egymástól. Röviden: a fitneszfüggvény az egyed első elemét betölti egy „sor” változóba, a másodikat pedig egy „oszlop” változóba. </w:t>
+      </w:r>
+      <w:r>
+        <w:t xml:space="preserve">Ezek együtt fogják kiadni a távolság-mátrix megfelelő elemét. Ezután a „sor” változó a második elem lesz, az „oszlop” változó pedig a harmadik. </w:t>
       </w:r>
       <w:r>
         <w:lastRenderedPageBreak/>
-        <w:t xml:space="preserve">fitneszfüggvény az egyed első elemét betölti egy „sor” változóba, a másodikat pedig egy „oszlop” változóba. </w:t>
-      </w:r>
-      <w:r>
-        <w:t>Ezek együtt fogják kiadni a távolság-mátrix megfelelő elemét. Ezután a „sor” változó a második elem lesz, az „oszlop” változó pedig a harmadik. Eközben a távolságokat folyamatosan összeadja a program egy „fitnesz” változóba. Végül az egyed utolsó és első eleme fogja meghatározni az összesített távolsághoz adandó utolsó értéket a mátrixból.</w:t>
+        <w:t>Eközben a távolságokat folyamatosan összeadja a program egy „fitnesz” változóba. Végül az egyed utolsó és első eleme fogja meghatározni az összesített távolsághoz adandó utolsó értéket a mátrixból.</w:t>
       </w:r>
     </w:p>
     <w:p/>
@@ -6345,10 +6881,10 @@
             <v:path o:extrusionok="f" gradientshapeok="t" o:connecttype="rect"/>
             <o:lock v:ext="edit" aspectratio="t"/>
           </v:shapetype>
-          <v:shape id="_x0000_i1025" type="#_x0000_t75" style="width:8.75pt;height:17.55pt" o:ole="">
+          <v:shape id="_x0000_i1025" type="#_x0000_t75" style="width:9pt;height:17.25pt" o:ole="">
             <v:imagedata r:id="rId31" o:title=""/>
           </v:shape>
-          <o:OLEObject Type="Embed" ProgID="Equation.3" ShapeID="_x0000_i1025" DrawAspect="Content" ObjectID="_1607193785" r:id="rId32"/>
+          <o:OLEObject Type="Embed" ProgID="Equation.3" ShapeID="_x0000_i1025" DrawAspect="Content" ObjectID="_1608461763" r:id="rId32"/>
         </w:object>
       </w:r>
       <w:r>
@@ -7389,10 +7925,10 @@
           <w:sz w:val="32"/>
         </w:rPr>
         <w:object w:dxaOrig="240" w:dyaOrig="360">
-          <v:shape id="_x0000_i1026" type="#_x0000_t75" style="width:11.9pt;height:18.15pt" o:ole="">
+          <v:shape id="_x0000_i1026" type="#_x0000_t75" style="width:12pt;height:18pt" o:ole="">
             <v:imagedata r:id="rId39" o:title=""/>
           </v:shape>
-          <o:OLEObject Type="Embed" ProgID="Equation.3" ShapeID="_x0000_i1026" DrawAspect="Content" ObjectID="_1607193786" r:id="rId40"/>
+          <o:OLEObject Type="Embed" ProgID="Equation.3" ShapeID="_x0000_i1026" DrawAspect="Content" ObjectID="_1608461764" r:id="rId40"/>
         </w:object>
       </w:r>
       <w:r>
@@ -7404,10 +7940,10 @@
           <w:sz w:val="32"/>
         </w:rPr>
         <w:object w:dxaOrig="279" w:dyaOrig="360">
-          <v:shape id="_x0000_i1027" type="#_x0000_t75" style="width:14.4pt;height:18.15pt" o:ole="">
+          <v:shape id="_x0000_i1027" type="#_x0000_t75" style="width:14.25pt;height:18pt" o:ole="">
             <v:imagedata r:id="rId41" o:title=""/>
           </v:shape>
-          <o:OLEObject Type="Embed" ProgID="Equation.3" ShapeID="_x0000_i1027" DrawAspect="Content" ObjectID="_1607193787" r:id="rId42"/>
+          <o:OLEObject Type="Embed" ProgID="Equation.3" ShapeID="_x0000_i1027" DrawAspect="Content" ObjectID="_1608461765" r:id="rId42"/>
         </w:object>
       </w:r>
       <w:r>
@@ -7419,10 +7955,10 @@
           <w:sz w:val="32"/>
         </w:rPr>
         <w:object w:dxaOrig="240" w:dyaOrig="360">
-          <v:shape id="_x0000_i1028" type="#_x0000_t75" style="width:11.9pt;height:18.15pt" o:ole="">
+          <v:shape id="_x0000_i1028" type="#_x0000_t75" style="width:12pt;height:18pt" o:ole="">
             <v:imagedata r:id="rId43" o:title=""/>
           </v:shape>
-          <o:OLEObject Type="Embed" ProgID="Equation.3" ShapeID="_x0000_i1028" DrawAspect="Content" ObjectID="_1607193788" r:id="rId44"/>
+          <o:OLEObject Type="Embed" ProgID="Equation.3" ShapeID="_x0000_i1028" DrawAspect="Content" ObjectID="_1608461766" r:id="rId44"/>
         </w:object>
       </w:r>
       <w:r>
@@ -7531,10 +8067,10 @@
           <w:sz w:val="32"/>
         </w:rPr>
         <w:object w:dxaOrig="340" w:dyaOrig="360">
-          <v:shape id="_x0000_i1029" type="#_x0000_t75" style="width:17.55pt;height:18.15pt" o:ole="">
+          <v:shape id="_x0000_i1029" type="#_x0000_t75" style="width:17.25pt;height:18pt" o:ole="">
             <v:imagedata r:id="rId45" o:title=""/>
           </v:shape>
-          <o:OLEObject Type="Embed" ProgID="Equation.3" ShapeID="_x0000_i1029" DrawAspect="Content" ObjectID="_1607193789" r:id="rId46"/>
+          <o:OLEObject Type="Embed" ProgID="Equation.3" ShapeID="_x0000_i1029" DrawAspect="Content" ObjectID="_1608461767" r:id="rId46"/>
         </w:object>
       </w:r>
       <w:r>
@@ -7552,10 +8088,10 @@
           <w:sz w:val="32"/>
         </w:rPr>
         <w:object w:dxaOrig="460" w:dyaOrig="320">
-          <v:shape id="_x0000_i1030" type="#_x0000_t75" style="width:23.15pt;height:15.65pt" o:ole="">
+          <v:shape id="_x0000_i1030" type="#_x0000_t75" style="width:23.25pt;height:15.75pt" o:ole="">
             <v:imagedata r:id="rId47" o:title=""/>
           </v:shape>
-          <o:OLEObject Type="Embed" ProgID="Equation.3" ShapeID="_x0000_i1030" DrawAspect="Content" ObjectID="_1607193790" r:id="rId48"/>
+          <o:OLEObject Type="Embed" ProgID="Equation.3" ShapeID="_x0000_i1030" DrawAspect="Content" ObjectID="_1608461768" r:id="rId48"/>
         </w:object>
       </w:r>
       <w:r>
@@ -7573,10 +8109,10 @@
           <w:sz w:val="32"/>
         </w:rPr>
         <w:object w:dxaOrig="340" w:dyaOrig="360">
-          <v:shape id="_x0000_i1031" type="#_x0000_t75" style="width:17.55pt;height:18.15pt" o:ole="">
+          <v:shape id="_x0000_i1031" type="#_x0000_t75" style="width:17.25pt;height:18pt" o:ole="">
             <v:imagedata r:id="rId45" o:title=""/>
           </v:shape>
-          <o:OLEObject Type="Embed" ProgID="Equation.3" ShapeID="_x0000_i1031" DrawAspect="Content" ObjectID="_1607193791" r:id="rId49"/>
+          <o:OLEObject Type="Embed" ProgID="Equation.3" ShapeID="_x0000_i1031" DrawAspect="Content" ObjectID="_1608461769" r:id="rId49"/>
         </w:object>
       </w:r>
       <w:r>
@@ -7623,10 +8159,10 @@
           <w:sz w:val="32"/>
         </w:rPr>
         <w:object w:dxaOrig="340" w:dyaOrig="360">
-          <v:shape id="_x0000_i1032" type="#_x0000_t75" style="width:17.55pt;height:18.15pt" o:ole="">
+          <v:shape id="_x0000_i1032" type="#_x0000_t75" style="width:17.25pt;height:18pt" o:ole="">
             <v:imagedata r:id="rId45" o:title=""/>
           </v:shape>
-          <o:OLEObject Type="Embed" ProgID="Equation.3" ShapeID="_x0000_i1032" DrawAspect="Content" ObjectID="_1607193792" r:id="rId50"/>
+          <o:OLEObject Type="Embed" ProgID="Equation.3" ShapeID="_x0000_i1032" DrawAspect="Content" ObjectID="_1608461770" r:id="rId50"/>
         </w:object>
       </w:r>
       <w:r>
@@ -7962,30 +8498,71 @@
       <w:pPr>
         <w:pStyle w:val="Irodalomjegyzkbejegyzs"/>
       </w:pPr>
+      <w:proofErr w:type="spellStart"/>
+      <w:r>
+        <w:rPr>
+          <w:smallCaps/>
+        </w:rPr>
+        <w:t>Jelasity</w:t>
+      </w:r>
+      <w:proofErr w:type="spellEnd"/>
+      <w:r>
+        <w:rPr>
+          <w:smallCaps/>
+        </w:rPr>
+        <w:t>, Márk</w:t>
+      </w:r>
+      <w:r>
+        <w:rPr>
+          <w:rFonts w:ascii="Arial" w:hAnsi="Arial" w:cs="Arial"/>
+          <w:color w:val="222222"/>
+          <w:sz w:val="20"/>
+          <w:szCs w:val="20"/>
+          <w:shd w:val="clear" w:color="auto" w:fill="FFFFFF"/>
+        </w:rPr>
+        <w:t xml:space="preserve">. </w:t>
+      </w:r>
+      <w:r>
+        <w:rPr>
+          <w:i/>
+          <w:iCs/>
+        </w:rPr>
+        <w:t>Genetikus algoritmusok</w:t>
+      </w:r>
+      <w:r>
+        <w:rPr>
+          <w:rFonts w:ascii="Arial" w:hAnsi="Arial" w:cs="Arial"/>
+          <w:color w:val="222222"/>
+          <w:sz w:val="20"/>
+          <w:szCs w:val="20"/>
+          <w:shd w:val="clear" w:color="auto" w:fill="FFFFFF"/>
+        </w:rPr>
+        <w:t>.</w:t>
+      </w:r>
+      <w:r>
+        <w:rPr>
+          <w:rFonts w:ascii="Arial" w:hAnsi="Arial" w:cs="Arial"/>
+          <w:color w:val="222222"/>
+          <w:sz w:val="20"/>
+          <w:szCs w:val="20"/>
+          <w:shd w:val="clear" w:color="auto" w:fill="FFFFFF"/>
+        </w:rPr>
+        <w:t xml:space="preserve"> </w:t>
+      </w:r>
+      <w:r>
+        <w:t>(1999): 549-568.</w:t>
+      </w:r>
+    </w:p>
+    <w:p>
+      <w:pPr>
+        <w:pStyle w:val="Irodalomjegyzkbejegyzs"/>
+      </w:pPr>
       <w:bookmarkStart w:id="21" w:name="_Ref520862024"/>
       <w:r>
         <w:rPr>
           <w:smallCaps/>
         </w:rPr>
-        <w:t>Szerző</w:t>
-      </w:r>
-      <w:r>
-        <w:rPr>
-          <w:smallCaps/>
-        </w:rPr>
-        <w:t>(k)</w:t>
-      </w:r>
-      <w:r>
-        <w:rPr>
-          <w:smallCaps/>
-        </w:rPr>
-        <w:t xml:space="preserve"> Neve</w:t>
-      </w:r>
-      <w:r>
-        <w:rPr>
-          <w:smallCaps/>
-        </w:rPr>
-        <w:t xml:space="preserve"> (1999)</w:t>
+        <w:t>Szerző(k) Neve (1999)</w:t>
       </w:r>
       <w:r>
         <w:t xml:space="preserve">: </w:t>
@@ -8004,19 +8581,6 @@
       <w:r>
         <w:t>. Egyéb azonosítók</w:t>
       </w:r>
-    </w:p>
-    <w:p>
-      <w:pPr>
-        <w:pStyle w:val="Irodalomjegyzkbejegyzs"/>
-      </w:pPr>
-      <w:r>
-        <w:t>http://oldweb.reak.bme.hu/</w:t>
-      </w:r>
-    </w:p>
-    <w:p>
-      <w:pPr>
-        <w:pStyle w:val="Irodalomjegyzkbejegyzs"/>
-      </w:pPr>
     </w:p>
     <w:p>
       <w:pPr>

</xml_diff>

<commit_message>
GA theory and TSP
</commit_message>
<xml_diff>
--- a/Documentation.docx
+++ b/Documentation.docx
@@ -4549,6 +4549,9 @@
         <w:t>A genetikus algoritmusok elve</w:t>
       </w:r>
       <w:bookmarkEnd w:id="8"/>
+      <w:r>
+        <w:t xml:space="preserve"> [1]</w:t>
+      </w:r>
     </w:p>
     <w:p>
       <w:r>
@@ -4577,1027 +4580,1466 @@
       </w:r>
       <w:proofErr w:type="spellEnd"/>
       <w:r>
-        <w:t>, GA) iránt mutatkozó érdekl</w:t>
+        <w:t>, GA) iránt mutatkozó érdeklődésnek sok oka van, de egy dolog biztosan fontos szerepet játszik: bizonyos mértékig kapcsolatban áll az evolúció darwini elméletével, márpedig ennek puszta említése is heves érzelmi reakciókat vált ki sok emberből. A módszer egyik fő előnye, hogy a számítástechnikában előforduló problémák egy nagyon széles osztályára alkalmazható, ugyanakkor általában nem használ környezetfüggő tudást, így akkor is működik, ha a feladat struktúrája kevéssé ismert. A mesterséges intelligencia osztályozása szerint, ebb</w:t>
       </w:r>
       <w:r>
         <w:t>ő</w:t>
       </w:r>
       <w:r>
-        <w:t>désnek sok oka van, de egy dolog biztosan fontos szerepet játszik: bizonyos mértékig kapcsolatban áll az evolúció darwini elméletével, márpedig ennek puszta említése is heves érzelmi reakciókat vált ki sok emberb</w:t>
+        <w:t xml:space="preserve">l a szempontból a problémafüggetlen </w:t>
+      </w:r>
+      <w:proofErr w:type="spellStart"/>
+      <w:r>
+        <w:t>metaheurisztikák</w:t>
+      </w:r>
+      <w:proofErr w:type="spellEnd"/>
+      <w:r>
+        <w:t xml:space="preserve"> osztályába tartozik, amelyek közül a legismertebbek a </w:t>
+      </w:r>
+      <w:r>
+        <w:rPr>
+          <w:i/>
+        </w:rPr>
+        <w:t>szimulált h</w:t>
+      </w:r>
+      <w:r>
+        <w:rPr>
+          <w:i/>
+        </w:rPr>
+        <w:t>ű</w:t>
+      </w:r>
+      <w:r>
+        <w:rPr>
+          <w:i/>
+        </w:rPr>
+        <w:t>tés</w:t>
+      </w:r>
+      <w:r>
+        <w:t xml:space="preserve"> </w:t>
+      </w:r>
+      <w:r>
+        <w:t>(</w:t>
+      </w:r>
+      <w:proofErr w:type="spellStart"/>
+      <w:r>
+        <w:rPr>
+          <w:i/>
+        </w:rPr>
+        <w:t>simulated</w:t>
+      </w:r>
+      <w:proofErr w:type="spellEnd"/>
+      <w:r>
+        <w:rPr>
+          <w:i/>
+        </w:rPr>
+        <w:t xml:space="preserve"> </w:t>
+      </w:r>
+      <w:proofErr w:type="spellStart"/>
+      <w:r>
+        <w:rPr>
+          <w:i/>
+        </w:rPr>
+        <w:t>annealing</w:t>
+      </w:r>
+      <w:proofErr w:type="spellEnd"/>
+      <w:r>
+        <w:t>)</w:t>
+      </w:r>
+      <w:r>
+        <w:t xml:space="preserve">, a </w:t>
+      </w:r>
+      <w:r>
+        <w:rPr>
+          <w:i/>
+        </w:rPr>
+        <w:t xml:space="preserve">tabukeresés </w:t>
+      </w:r>
+      <w:r>
+        <w:t>(</w:t>
+      </w:r>
+      <w:r>
+        <w:rPr>
+          <w:i/>
+        </w:rPr>
+        <w:t xml:space="preserve">tabu </w:t>
+      </w:r>
+      <w:proofErr w:type="spellStart"/>
+      <w:r>
+        <w:rPr>
+          <w:i/>
+        </w:rPr>
+        <w:t>search</w:t>
+      </w:r>
+      <w:proofErr w:type="spellEnd"/>
+      <w:r>
+        <w:t>)</w:t>
+      </w:r>
+      <w:r>
+        <w:t>, és a különböz</w:t>
       </w:r>
       <w:r>
         <w:t>ő</w:t>
       </w:r>
       <w:r>
-        <w:t>l. A módszer egyik f</w:t>
+        <w:t xml:space="preserve"> </w:t>
+      </w:r>
+      <w:r>
+        <w:rPr>
+          <w:i/>
+        </w:rPr>
+        <w:t>hegymászó</w:t>
+      </w:r>
+      <w:r>
+        <w:t xml:space="preserve"> módszerek </w:t>
+      </w:r>
+      <w:r>
+        <w:t>(</w:t>
+      </w:r>
+      <w:proofErr w:type="spellStart"/>
+      <w:r>
+        <w:rPr>
+          <w:i/>
+        </w:rPr>
+        <w:t>hill</w:t>
+      </w:r>
+      <w:proofErr w:type="spellEnd"/>
+      <w:r>
+        <w:rPr>
+          <w:i/>
+        </w:rPr>
+        <w:t xml:space="preserve"> </w:t>
+      </w:r>
+      <w:proofErr w:type="spellStart"/>
+      <w:r>
+        <w:rPr>
+          <w:i/>
+        </w:rPr>
+        <w:t>climbers</w:t>
+      </w:r>
+      <w:proofErr w:type="spellEnd"/>
+      <w:r>
+        <w:t>);</w:t>
+      </w:r>
+      <w:r>
+        <w:t xml:space="preserve"> valójában egy </w:t>
+      </w:r>
+      <w:r>
+        <w:rPr>
+          <w:i/>
+        </w:rPr>
+        <w:t>globális optimalizáció</w:t>
+      </w:r>
+      <w:r>
+        <w:t>.</w:t>
+      </w:r>
+    </w:p>
+    <w:p/>
+    <w:p>
+      <w:r>
+        <w:t>Történet, irányzatok</w:t>
+      </w:r>
+    </w:p>
+    <w:p>
+      <w:r>
+        <w:t>A hatvanas években merült fel először az a gondolat, hogy az evolúcióban megfigyelhető szelekciós folyamatok mintájára olyan számítógépes modelleket lehetne létrehozni, amelyek képesek mérnöki (elsősorban optimalizálási) feladatok megoldására.</w:t>
+      </w:r>
+    </w:p>
+    <w:p>
+      <w:r>
+        <w:t xml:space="preserve">Egymástól függetlenül több próbálkozás is született. Németországban </w:t>
+      </w:r>
+      <w:proofErr w:type="spellStart"/>
+      <w:r>
+        <w:rPr>
+          <w:i/>
+        </w:rPr>
+        <w:t>Rechenberg</w:t>
+      </w:r>
+      <w:proofErr w:type="spellEnd"/>
+      <w:r>
+        <w:t xml:space="preserve"> vezette be az evolúciós stratégiáknak (</w:t>
+      </w:r>
+      <w:proofErr w:type="spellStart"/>
+      <w:r>
+        <w:rPr>
+          <w:i/>
+        </w:rPr>
+        <w:t>evolution</w:t>
+      </w:r>
+      <w:proofErr w:type="spellEnd"/>
+      <w:r>
+        <w:rPr>
+          <w:i/>
+        </w:rPr>
+        <w:t xml:space="preserve"> </w:t>
+      </w:r>
+      <w:proofErr w:type="spellStart"/>
+      <w:r>
+        <w:rPr>
+          <w:i/>
+        </w:rPr>
+        <w:t>strategies</w:t>
+      </w:r>
+      <w:proofErr w:type="spellEnd"/>
+      <w:r>
+        <w:t xml:space="preserve">, ES) nevezett módszert, amelyet pl. repülőgépszárnyak valós paramétereinek az optimalizálására használt. Később </w:t>
+      </w:r>
+      <w:proofErr w:type="spellStart"/>
+      <w:r>
+        <w:rPr>
+          <w:i/>
+        </w:rPr>
+        <w:t>Schwefel</w:t>
+      </w:r>
+      <w:proofErr w:type="spellEnd"/>
+      <w:r>
+        <w:t xml:space="preserve"> </w:t>
+      </w:r>
+      <w:proofErr w:type="spellStart"/>
+      <w:r>
+        <w:t>továbbfejlesztette</w:t>
+      </w:r>
+      <w:proofErr w:type="spellEnd"/>
+      <w:r>
+        <w:t xml:space="preserve"> az elgondolást. Az evolúciós stratégiák ma is a szelekció alapú heurisztikáknak egy viszonylag önállóan fejlődő ága.</w:t>
+      </w:r>
+    </w:p>
+    <w:p>
+      <w:r>
+        <w:t xml:space="preserve">A többi próbálkozás mind Amerikában történt. </w:t>
+      </w:r>
+      <w:proofErr w:type="spellStart"/>
+      <w:r>
+        <w:rPr>
+          <w:i/>
+        </w:rPr>
+        <w:t>Fogel</w:t>
+      </w:r>
+      <w:proofErr w:type="spellEnd"/>
+      <w:r>
+        <w:t xml:space="preserve">, </w:t>
+      </w:r>
+      <w:proofErr w:type="spellStart"/>
+      <w:r>
+        <w:rPr>
+          <w:i/>
+        </w:rPr>
+        <w:t>Owens</w:t>
+      </w:r>
+      <w:proofErr w:type="spellEnd"/>
+      <w:r>
+        <w:t xml:space="preserve"> és </w:t>
+      </w:r>
+      <w:proofErr w:type="spellStart"/>
+      <w:r>
+        <w:rPr>
+          <w:i/>
+        </w:rPr>
+        <w:t>Walsh</w:t>
+      </w:r>
+      <w:proofErr w:type="spellEnd"/>
+      <w:r>
+        <w:t xml:space="preserve"> egyszerű problémák megoldására szolgáló véges automaták automatikus kifejlesztésével kísérletezett. A kiindulási automaták állapotátmenet mátrixát véletlenszerűen megváltoztatták (azaz mutációt alkalmaztak) és ha az új automata rátermettebb volt, kiválasztásra került. Az új területnek az evolúciós programozás (</w:t>
+      </w:r>
+      <w:proofErr w:type="spellStart"/>
+      <w:r>
+        <w:rPr>
+          <w:i/>
+        </w:rPr>
+        <w:t>evolutionary</w:t>
+      </w:r>
+      <w:proofErr w:type="spellEnd"/>
+      <w:r>
+        <w:rPr>
+          <w:i/>
+        </w:rPr>
+        <w:t xml:space="preserve"> </w:t>
+      </w:r>
+      <w:proofErr w:type="spellStart"/>
+      <w:r>
+        <w:rPr>
+          <w:i/>
+        </w:rPr>
+        <w:t>programming</w:t>
+      </w:r>
+      <w:proofErr w:type="spellEnd"/>
+      <w:r>
+        <w:t>, EP) nevet adták, amely ma is művelt terület.</w:t>
+      </w:r>
+    </w:p>
+    <w:p>
+      <w:r>
+        <w:t>Egy nagyon hasonló, de sokkal frissebb terület, a genetikus programozás (</w:t>
+      </w:r>
+      <w:proofErr w:type="spellStart"/>
+      <w:r>
+        <w:rPr>
+          <w:i/>
+        </w:rPr>
+        <w:t>genetic</w:t>
+      </w:r>
+      <w:proofErr w:type="spellEnd"/>
+      <w:r>
+        <w:rPr>
+          <w:i/>
+        </w:rPr>
+        <w:t xml:space="preserve"> </w:t>
+      </w:r>
+      <w:proofErr w:type="spellStart"/>
+      <w:r>
+        <w:rPr>
+          <w:i/>
+        </w:rPr>
+        <w:t>programming</w:t>
+      </w:r>
+      <w:proofErr w:type="spellEnd"/>
+      <w:r>
+        <w:t xml:space="preserve">, GP) is említést érdemel. Ez lényegében a genetikus algoritmus egy speciális alkalmazási területe, amikoris a cél meghatározott feladatokat végrehajtó számítógépprogramok automatikus kifejlesztése. Az első ilyen irányú próbálkozás </w:t>
+      </w:r>
+      <w:proofErr w:type="spellStart"/>
+      <w:r>
+        <w:rPr>
+          <w:i/>
+        </w:rPr>
+        <w:t>Koza</w:t>
+      </w:r>
+      <w:proofErr w:type="spellEnd"/>
+      <w:r>
+        <w:t xml:space="preserve"> nevéhez fűződik. Azt ajánlja, hogy a keresett program maga is </w:t>
+      </w:r>
+      <w:proofErr w:type="spellStart"/>
+      <w:r>
+        <w:t>fejlődjön</w:t>
+      </w:r>
+      <w:proofErr w:type="spellEnd"/>
+      <w:r>
+        <w:t xml:space="preserve"> az evolúciós folyamat során. Tehát ahelyett, hogy megoldjunk egy feladatot vagy felépítsünk egy evolúciós programot a feladat megoldására, keresni fogunk a lehetséges számítógépes programok terében, és kiválasztjuk a legalkalmasabbat. Létrehozunk egy számítógépprogram populációt, és ezen a populáción hajtjuk végre a genetikus operátorokat, azzal a céllal, hogy kiválasszunk egy olyan programsorozatot, amely megoldja a kitűzött </w:t>
+      </w:r>
+      <w:r>
+        <w:lastRenderedPageBreak/>
+        <w:t xml:space="preserve">feladatunkat. A keresési tér strukturált programok </w:t>
+      </w:r>
+      <w:proofErr w:type="spellStart"/>
+      <w:r>
+        <w:t>hipertere</w:t>
+      </w:r>
+      <w:proofErr w:type="spellEnd"/>
+      <w:r>
+        <w:t>, melyet bináris fák tereként tekintünk. A genetikus operátorok ezeknek a bináris fáknak az ágain hajtanak végre módosításokat.</w:t>
+      </w:r>
+    </w:p>
+    <w:p>
+      <w:r>
+        <w:t xml:space="preserve">A genetikus algoritmus </w:t>
+      </w:r>
+      <w:r>
+        <w:t>(</w:t>
+      </w:r>
+      <w:proofErr w:type="spellStart"/>
+      <w:r>
+        <w:rPr>
+          <w:i/>
+        </w:rPr>
+        <w:t>genetic</w:t>
+      </w:r>
+      <w:proofErr w:type="spellEnd"/>
+      <w:r>
+        <w:rPr>
+          <w:i/>
+        </w:rPr>
+        <w:t xml:space="preserve"> </w:t>
+      </w:r>
+      <w:proofErr w:type="spellStart"/>
+      <w:r>
+        <w:rPr>
+          <w:i/>
+        </w:rPr>
+        <w:t>algorithm</w:t>
+      </w:r>
+      <w:proofErr w:type="spellEnd"/>
+      <w:r>
+        <w:t xml:space="preserve">, GA) </w:t>
+      </w:r>
+      <w:r>
+        <w:t xml:space="preserve">kifejlesztése </w:t>
+      </w:r>
+      <w:proofErr w:type="gramStart"/>
+      <w:r>
+        <w:rPr>
+          <w:i/>
+        </w:rPr>
+        <w:t>Holland</w:t>
+      </w:r>
+      <w:proofErr w:type="gramEnd"/>
+      <w:r>
+        <w:t xml:space="preserve"> nevéhez fűződik. </w:t>
+      </w:r>
+      <w:r>
+        <w:t>Ő</w:t>
+      </w:r>
+      <w:r>
+        <w:t xml:space="preserve"> és diákjai alapozták meg a University of Michigan egyetemen azt a területet, amely kutatás eredményeit </w:t>
+      </w:r>
+      <w:proofErr w:type="gramStart"/>
+      <w:r>
+        <w:t>Holland</w:t>
+      </w:r>
+      <w:proofErr w:type="gramEnd"/>
+      <w:r>
+        <w:t xml:space="preserve"> foglalta össze. Az </w:t>
       </w:r>
       <w:r>
         <w:t>ő</w:t>
       </w:r>
       <w:r>
-        <w:t xml:space="preserve"> el</w:t>
-      </w:r>
-      <w:r>
+        <w:t xml:space="preserve"> célja kezdetben nem optimalizáló módszer kifejlesztése, hanem a szelekció és az adaptáció számítógépes és matematikai modellezése volt.</w:t>
+      </w:r>
+    </w:p>
+    <w:p>
+      <w:r>
+        <w:t xml:space="preserve">Az említett négy fő terület gyűjtőneve evolúciós számítások </w:t>
+      </w:r>
+      <w:r>
+        <w:t>(</w:t>
+      </w:r>
+      <w:proofErr w:type="spellStart"/>
+      <w:r>
+        <w:rPr>
+          <w:i/>
+        </w:rPr>
+        <w:t>evolutionary</w:t>
+      </w:r>
+      <w:proofErr w:type="spellEnd"/>
+      <w:r>
+        <w:rPr>
+          <w:i/>
+        </w:rPr>
+        <w:t xml:space="preserve"> </w:t>
+      </w:r>
+      <w:proofErr w:type="spellStart"/>
+      <w:r>
+        <w:rPr>
+          <w:i/>
+        </w:rPr>
+        <w:t>computation</w:t>
+      </w:r>
+      <w:proofErr w:type="spellEnd"/>
+      <w:r>
+        <w:t>).</w:t>
+      </w:r>
+      <w:r>
+        <w:t xml:space="preserve"> Ezek a területek a mai napig megőrizték identitásukat, de nem kizárt, hogy ennek inkább történeti, mintsem lényegi okai vannak. Mostanában megfigyelhető az egyre élénkebb információcsere a területek között, a módszerek fő komponensei és alapelvei lényegében megegyeznek.</w:t>
+      </w:r>
+    </w:p>
+    <w:p/>
+    <w:p>
+      <w:r>
+        <w:t>Mire használjuk a genetikus algoritmusokat?</w:t>
+      </w:r>
+    </w:p>
+    <w:p>
+      <w:r>
+        <w:t>Sok olyan feladat van, melyre még nem fejlesztettek ki elég gyors algoritmusokat. A legtöbb ilyen feladat az optimalizációs feladatok osztályából kerül ki. A nehéz optimalizációs feladatoknál megelégszünk a közelítő megoldásokkal is, és ezen közelítő megoldásokra keresünk hatékony algoritmusokat.</w:t>
+      </w:r>
+    </w:p>
+    <w:p>
+      <w:r>
+        <w:t>Bizonyos nehéz optimalizációs feladatok megoldására használhatunk valószínűségi algoritmusokat, melyek nem biztosítják az optimum megtalálását, de a hiba valószínűsége tetszőlegesen kis értékre választható. Ezek az algoritmusok sok gyakorlati optimalizációs feladatnál használhatók, ezenkívül kombinatorikai szélsőérték feladatoknál is.</w:t>
+      </w:r>
+    </w:p>
+    <w:p>
+      <w:r>
+        <w:t>Általában véve, bármilyen megvalósítandó absztrakt feladat megoldása, függetlenül a megfogalmazástól, felfogható egy keresésként, amely a potenciális megoldások terében történik. Tehát ezt a feladatot egy optimalizációs folyamatnak tekinthetjük, melynek során a megoldások közül a „legjobbat” keressük.</w:t>
+      </w:r>
+    </w:p>
+    <w:p>
+      <w:r>
+        <w:t xml:space="preserve">A megoldások terének nagyságától függően megválaszthatjuk a megfelelő kereső technikákat. Kis tereknél általában megelégszünk a klasszikus, minden lehetőséget kimerítő </w:t>
+      </w:r>
+      <w:r>
+        <w:t>(</w:t>
+      </w:r>
+      <w:proofErr w:type="spellStart"/>
+      <w:r>
+        <w:rPr>
+          <w:i/>
+        </w:rPr>
+        <w:t>exhaustive</w:t>
+      </w:r>
+      <w:proofErr w:type="spellEnd"/>
+      <w:r>
+        <w:t>)</w:t>
+      </w:r>
+      <w:r>
+        <w:t xml:space="preserve"> eljárásokkal, nagyobb tereknél viszont a mesterséges intelligencia módszereit kell alkalmaznunk. Ilyen módszerek a genetikus algoritmusok; olyan sztochasztikus algoritmusok, melyek keresési módszerei bizonyos természeti folyamatokat modellálnak, éspedig a genetikus öröklődést és a darwini küzdelmet az életben maradásért. </w:t>
+      </w:r>
+      <w:proofErr w:type="spellStart"/>
+      <w:r>
+        <w:rPr>
+          <w:i/>
+        </w:rPr>
+        <w:t>Michalewitz</w:t>
+      </w:r>
+      <w:proofErr w:type="spellEnd"/>
+      <w:r>
+        <w:t xml:space="preserve"> szerint: „…a</w:t>
+      </w:r>
+      <w:r>
+        <w:t xml:space="preserve"> </w:t>
+      </w:r>
+      <w:r>
+        <w:t xml:space="preserve">genetikus algoritmusokat megalapozó hasonlat a természetes evolúció hasonlata. Az evolúció során az egyes fajok feladata az, hogy minél jobban alkalmazkodjanak egy bonyolult és változó környezethez. A ‘tapasztalat’, amelyet az egyes fajok az alkalmazkodás során szereznek, beleépül az </w:t>
+      </w:r>
+      <w:proofErr w:type="spellStart"/>
+      <w:r>
+        <w:t>egyedek</w:t>
+      </w:r>
+      <w:proofErr w:type="spellEnd"/>
+      <w:r>
+        <w:t xml:space="preserve"> kromoszómáiba.”</w:t>
+      </w:r>
+    </w:p>
+    <w:p>
+      <w:r>
+        <w:lastRenderedPageBreak/>
+        <w:t>A GA-k a valószínűségi algoritmusok osztályába tartoznak, de nagyon különböznek a véletlen algoritmusoktól, ugyanis direkt és sztochasztikus keresési jellegzetességeket együttesen használnak. A másik fontos jellemzőjük az ilyen genetikus alapú keresési módszereknek, hogy fenntartják a lehetséges megoldások egy népességét, halmazát, míg az összes többi módszer a tér egyetlen pontjával foglalkozik. A többirányú keresés során a GA-k támogatják a genetikus információ felgyülemlését és az információcserét az irányok között. A népesség egy szimulált fejlődésen esik át: minden generációban a viszonylag „jó” megoldások reprodukálódnak, míg a viszonylag „rossz” megoldások eltűnnek. A megoldások közti megkülönböztetést egy kiértékelő függvény végzi, amely a környezet szerepét játssza.</w:t>
+      </w:r>
+    </w:p>
+    <w:p/>
+    <w:p>
+      <w:r>
+        <w:t>Miért genetikus az algoritmus?</w:t>
+      </w:r>
+    </w:p>
+    <w:p>
+      <w:r>
+        <w:t xml:space="preserve">A genetikus algoritmusok a szakkifejezéseket a genetikából vették át. A </w:t>
+      </w:r>
+      <w:r>
+        <w:rPr>
+          <w:i/>
+        </w:rPr>
+        <w:t>populáció</w:t>
+      </w:r>
+      <w:r>
+        <w:t xml:space="preserve">, </w:t>
+      </w:r>
+      <w:r>
+        <w:rPr>
+          <w:i/>
+        </w:rPr>
+        <w:t>népesség</w:t>
+      </w:r>
+      <w:r>
+        <w:t xml:space="preserve"> (</w:t>
+      </w:r>
+      <w:proofErr w:type="spellStart"/>
+      <w:r>
+        <w:rPr>
+          <w:i/>
+        </w:rPr>
+        <w:t>population</w:t>
+      </w:r>
+      <w:proofErr w:type="spellEnd"/>
+      <w:r>
+        <w:t xml:space="preserve">) tagjai </w:t>
+      </w:r>
+      <w:proofErr w:type="spellStart"/>
+      <w:r>
+        <w:rPr>
+          <w:i/>
+        </w:rPr>
+        <w:t>egyedek</w:t>
+      </w:r>
+      <w:proofErr w:type="spellEnd"/>
+      <w:r>
+        <w:t xml:space="preserve"> (</w:t>
+      </w:r>
+      <w:proofErr w:type="spellStart"/>
+      <w:r>
+        <w:rPr>
+          <w:i/>
+        </w:rPr>
+        <w:t>individuals</w:t>
+      </w:r>
+      <w:proofErr w:type="spellEnd"/>
+      <w:r>
+        <w:t xml:space="preserve">), más néven </w:t>
+      </w:r>
+      <w:r>
+        <w:rPr>
+          <w:i/>
+        </w:rPr>
+        <w:t>kromoszómák</w:t>
+      </w:r>
+      <w:r>
+        <w:t xml:space="preserve"> (</w:t>
+      </w:r>
+      <w:proofErr w:type="spellStart"/>
+      <w:r>
+        <w:rPr>
+          <w:i/>
+        </w:rPr>
+        <w:t>chromosome</w:t>
+      </w:r>
+      <w:proofErr w:type="spellEnd"/>
+      <w:r>
+        <w:t xml:space="preserve">) vagy </w:t>
+      </w:r>
+      <w:proofErr w:type="spellStart"/>
+      <w:r>
+        <w:rPr>
+          <w:i/>
+        </w:rPr>
+        <w:t>sztringek</w:t>
+      </w:r>
+      <w:proofErr w:type="spellEnd"/>
+      <w:r>
+        <w:t xml:space="preserve"> (</w:t>
+      </w:r>
+      <w:proofErr w:type="spellStart"/>
+      <w:r>
+        <w:rPr>
+          <w:i/>
+        </w:rPr>
+        <w:t>string</w:t>
+      </w:r>
+      <w:proofErr w:type="spellEnd"/>
+      <w:r>
+        <w:t xml:space="preserve">). Az </w:t>
+      </w:r>
+      <w:proofErr w:type="spellStart"/>
+      <w:r>
+        <w:t>egyedek</w:t>
+      </w:r>
+      <w:proofErr w:type="spellEnd"/>
+      <w:r>
+        <w:t xml:space="preserve"> </w:t>
+      </w:r>
+      <w:r>
+        <w:rPr>
+          <w:i/>
+        </w:rPr>
+        <w:t>génekb</w:t>
+      </w:r>
+      <w:r>
+        <w:rPr>
+          <w:i/>
+        </w:rPr>
         <w:t>ő</w:t>
       </w:r>
       <w:r>
-        <w:t>nye, hogy a számítástechnikában el</w:t>
+        <w:rPr>
+          <w:i/>
+        </w:rPr>
+        <w:t>l</w:t>
+      </w:r>
+      <w:r>
+        <w:t xml:space="preserve"> (</w:t>
+      </w:r>
+      <w:proofErr w:type="spellStart"/>
+      <w:r>
+        <w:rPr>
+          <w:i/>
+        </w:rPr>
+        <w:t>gene</w:t>
+      </w:r>
+      <w:proofErr w:type="spellEnd"/>
+      <w:r>
+        <w:t>) állnak, gének lineáris sorozatából, és minden gén bizonyos jellegzetesség(</w:t>
+      </w:r>
+      <w:proofErr w:type="spellStart"/>
+      <w:r>
+        <w:t>ek</w:t>
+      </w:r>
+      <w:proofErr w:type="spellEnd"/>
+      <w:r>
+        <w:t>) örökl</w:t>
       </w:r>
       <w:r>
         <w:t>ő</w:t>
       </w:r>
       <w:r>
-        <w:t>forduló problémák egy nagyon széles osztályára alkalmazható, ugyanakkor általában nem használ környezetfügg</w:t>
+        <w:t>dését szabályozza. Adott jellegzetességet hordozó gének az egyed megfelel</w:t>
       </w:r>
       <w:r>
         <w:t>ő</w:t>
       </w:r>
       <w:r>
-        <w:t xml:space="preserve"> tudást, így akkor is m</w:t>
+        <w:t xml:space="preserve"> részein helyezkednek el. Az </w:t>
+      </w:r>
+      <w:proofErr w:type="spellStart"/>
+      <w:r>
+        <w:t>egyedek</w:t>
+      </w:r>
+      <w:proofErr w:type="spellEnd"/>
+      <w:r>
+        <w:t xml:space="preserve"> egy adott jellegzetessége (például a hajszín) többféleképpen nyilvánulhat meg, így a megfelel</w:t>
+      </w:r>
+      <w:r>
+        <w:t>ő</w:t>
+      </w:r>
+      <w:r>
+        <w:t xml:space="preserve"> gén különböz</w:t>
+      </w:r>
+      <w:r>
+        <w:t>ő</w:t>
+      </w:r>
+      <w:r>
+        <w:t xml:space="preserve"> állapoto</w:t>
+      </w:r>
+      <w:r>
+        <w:t>k</w:t>
+      </w:r>
+      <w:r>
+        <w:t xml:space="preserve">ban lehet, ezeket az állapotokat </w:t>
+      </w:r>
+      <w:r>
+        <w:rPr>
+          <w:i/>
+        </w:rPr>
+        <w:t>tulajdonságértékek</w:t>
+      </w:r>
+      <w:r>
+        <w:t xml:space="preserve"> (</w:t>
+      </w:r>
+      <w:r>
+        <w:rPr>
+          <w:i/>
+        </w:rPr>
+        <w:t>alleles</w:t>
+      </w:r>
+      <w:r>
+        <w:t>) jellemzik.</w:t>
+      </w:r>
+    </w:p>
+    <w:p>
+      <w:r>
+        <w:t xml:space="preserve">Minden egyed, kromoszóma egy potenciális megoldását fogja képviselni a megoldandó feladatnak. Az </w:t>
+      </w:r>
+      <w:proofErr w:type="spellStart"/>
+      <w:r>
+        <w:t>egyedek</w:t>
+      </w:r>
+      <w:proofErr w:type="spellEnd"/>
+      <w:r>
+        <w:t xml:space="preserve"> populációján végbemen</w:t>
+      </w:r>
+      <w:r>
+        <w:t>ő</w:t>
+      </w:r>
+      <w:r>
+        <w:t xml:space="preserve"> evolúciós folyamat a potenciális megoldások terében történ</w:t>
+      </w:r>
+      <w:r>
+        <w:t>ő</w:t>
+      </w:r>
+      <w:r>
+        <w:t xml:space="preserve"> keresésnek felel meg. A keresésnek két (látszólag ellentétes) célkit</w:t>
       </w:r>
       <w:r>
         <w:t>ű</w:t>
       </w:r>
       <w:r>
-        <w:t>ködik, ha a feladat struktúrája kevéssé ismert.</w:t>
+        <w:t>zés közül kell választania: felhasználni a pillanatnyilag legjobb megoldásokat vagy felderíteni az egész keresési teret. Az ún. „hegymászási technika” például olyan stratégia, amely felhasználja a legjobb megoldást a pillanatnyi el</w:t>
+      </w:r>
+      <w:r>
+        <w:t>ő</w:t>
+      </w:r>
+      <w:r>
+        <w:t>rehaladás érdekében, másrészt mell</w:t>
+      </w:r>
+      <w:r>
+        <w:t>ő</w:t>
+      </w:r>
+      <w:r>
+        <w:t>zi a keresési tér felderítését. A véletlen keresések az egész teret figyelik, viszont figyelmen kívül hagyják a tér ígéretes részeit. A genetikus algoritmusok olyan általános célú (</w:t>
+      </w:r>
+      <w:proofErr w:type="spellStart"/>
+      <w:r>
+        <w:t>doméniumfüggetlen</w:t>
+      </w:r>
+      <w:proofErr w:type="spellEnd"/>
+      <w:r>
+        <w:t>) keresési módszerek osztályát alkotják, melyek rendkívüli egyenleget állítanak fel a keresési tér felderítése és lokális felhasználása között.</w:t>
+      </w:r>
+    </w:p>
+    <w:p/>
+    <w:p>
+      <w:r>
+        <w:t>Előnyök, hátrányok</w:t>
+      </w:r>
+    </w:p>
+    <w:p>
+      <w:r>
+        <w:t>A GA-k sikeresen alkalmazhatók olyan optimalizációs feladatokra, mint: huzalhálózatok elhelyezése, menetrendek tervezése, játékelmélet, kognitív modellezés, szállítási problémák, utazó ügynök típusú problémák, optimális kontroll feladatok, adatbázis lekérdezés stb.</w:t>
+      </w:r>
+    </w:p>
+    <w:p>
+      <w:r>
+        <w:t>A GA-k hátránya viszont az, hogy minden egyes feladatra magukban foglalják a keresési tér ábrázolását, figyelembe véve a feladat céljait, tehát nem lehet egy általános algoritmust írni, amely minden feladatra alkalmazható.</w:t>
+      </w:r>
+    </w:p>
+    <w:p>
+      <w:r>
+        <w:lastRenderedPageBreak/>
+        <w:t>Hogyan építünk fel egy genetikus algoritmust?</w:t>
+      </w:r>
+    </w:p>
+    <w:p>
+      <w:r>
+        <w:t>Egy genetikus algoritmusnak egy adott problémára a következ</w:t>
+      </w:r>
+      <w:r>
+        <w:t>ő</w:t>
+      </w:r>
+      <w:r>
+        <w:t xml:space="preserve"> öt összetev</w:t>
+      </w:r>
+      <w:r>
+        <w:t>ő</w:t>
+      </w:r>
+      <w:r>
+        <w:t>t kell meghatároznia:</w:t>
+      </w:r>
+    </w:p>
+    <w:p>
+      <w:pPr>
+        <w:pStyle w:val="Listaszerbekezds"/>
+        <w:numPr>
+          <w:ilvl w:val="0"/>
+          <w:numId w:val="5"/>
+        </w:numPr>
+        <w:rPr>
+          <w:rFonts w:ascii="Palatino Linotype" w:hAnsi="Palatino Linotype"/>
+        </w:rPr>
+      </w:pPr>
+      <w:r>
+        <w:rPr>
+          <w:rFonts w:ascii="Palatino Linotype" w:hAnsi="Palatino Linotype"/>
+        </w:rPr>
+        <w:t>a potenciális megoldások problémafügg</w:t>
+      </w:r>
+      <w:r>
+        <w:rPr>
+          <w:rFonts w:ascii="Palatino Linotype" w:hAnsi="Palatino Linotype"/>
+        </w:rPr>
+        <w:t>ő</w:t>
+      </w:r>
+      <w:r>
+        <w:rPr>
+          <w:rFonts w:ascii="Palatino Linotype" w:hAnsi="Palatino Linotype"/>
+        </w:rPr>
+        <w:t xml:space="preserve"> genetikus reprezentációja,</w:t>
+      </w:r>
+    </w:p>
+    <w:p>
+      <w:pPr>
+        <w:pStyle w:val="Listaszerbekezds"/>
+        <w:numPr>
+          <w:ilvl w:val="0"/>
+          <w:numId w:val="5"/>
+        </w:numPr>
+        <w:rPr>
+          <w:rFonts w:ascii="Palatino Linotype" w:hAnsi="Palatino Linotype"/>
+        </w:rPr>
+      </w:pPr>
+      <w:r>
+        <w:rPr>
+          <w:rFonts w:ascii="Palatino Linotype" w:hAnsi="Palatino Linotype"/>
+        </w:rPr>
+        <w:t>a potenciális megoldásokból ki kell választani egy kezdeti populációt,</w:t>
+      </w:r>
+    </w:p>
+    <w:p>
+      <w:pPr>
+        <w:pStyle w:val="Listaszerbekezds"/>
+        <w:numPr>
+          <w:ilvl w:val="0"/>
+          <w:numId w:val="5"/>
+        </w:numPr>
+        <w:rPr>
+          <w:rFonts w:ascii="Palatino Linotype" w:hAnsi="Palatino Linotype"/>
+        </w:rPr>
+      </w:pPr>
+      <w:r>
+        <w:rPr>
+          <w:rFonts w:ascii="Palatino Linotype" w:hAnsi="Palatino Linotype"/>
+        </w:rPr>
+        <w:t>egy kiértékel</w:t>
+      </w:r>
+      <w:r>
+        <w:rPr>
+          <w:rFonts w:ascii="Palatino Linotype" w:hAnsi="Palatino Linotype"/>
+        </w:rPr>
+        <w:t>ő</w:t>
+      </w:r>
+      <w:r>
+        <w:rPr>
+          <w:rFonts w:ascii="Palatino Linotype" w:hAnsi="Palatino Linotype"/>
+        </w:rPr>
+        <w:t xml:space="preserve"> függvény megválasztása, amely a környezet szerepét játssza és az </w:t>
+      </w:r>
+      <w:proofErr w:type="spellStart"/>
+      <w:r>
+        <w:rPr>
+          <w:rFonts w:ascii="Palatino Linotype" w:hAnsi="Palatino Linotype"/>
+        </w:rPr>
+        <w:t>egyedek</w:t>
+      </w:r>
+      <w:proofErr w:type="spellEnd"/>
+      <w:r>
+        <w:rPr>
+          <w:rFonts w:ascii="Palatino Linotype" w:hAnsi="Palatino Linotype"/>
+        </w:rPr>
+        <w:t xml:space="preserve"> rátermettségét (túlélési rátermettség) méri: rátermettség, </w:t>
+      </w:r>
+      <w:proofErr w:type="spellStart"/>
+      <w:r>
+        <w:rPr>
+          <w:rFonts w:ascii="Palatino Linotype" w:hAnsi="Palatino Linotype"/>
+        </w:rPr>
+        <w:t>fitness</w:t>
+      </w:r>
+      <w:proofErr w:type="spellEnd"/>
+      <w:r>
+        <w:rPr>
+          <w:rFonts w:ascii="Palatino Linotype" w:hAnsi="Palatino Linotype"/>
+        </w:rPr>
+        <w:t xml:space="preserve"> függvény,</w:t>
+      </w:r>
+    </w:p>
+    <w:p>
+      <w:pPr>
+        <w:pStyle w:val="Listaszerbekezds"/>
+        <w:numPr>
+          <w:ilvl w:val="0"/>
+          <w:numId w:val="5"/>
+        </w:numPr>
+        <w:rPr>
+          <w:rFonts w:ascii="Palatino Linotype" w:hAnsi="Palatino Linotype"/>
+        </w:rPr>
+      </w:pPr>
+      <w:r>
+        <w:rPr>
+          <w:rFonts w:ascii="Palatino Linotype" w:hAnsi="Palatino Linotype"/>
+        </w:rPr>
+        <w:t>genetikus operátorok meghatározása, melyek az utódok változatosságát biztosítja,</w:t>
+      </w:r>
+    </w:p>
+    <w:p>
+      <w:pPr>
+        <w:pStyle w:val="Listaszerbekezds"/>
+        <w:numPr>
+          <w:ilvl w:val="0"/>
+          <w:numId w:val="5"/>
+        </w:numPr>
+        <w:rPr>
+          <w:rFonts w:ascii="Palatino Linotype" w:hAnsi="Palatino Linotype"/>
+        </w:rPr>
+      </w:pPr>
+      <w:r>
+        <w:rPr>
+          <w:rFonts w:ascii="Palatino Linotype" w:hAnsi="Palatino Linotype"/>
+        </w:rPr>
+        <w:t>bizonyos paraméterek megadása (populáció mérete, a genetikus operátorok alkalmazásának valószín</w:t>
+      </w:r>
+      <w:r>
+        <w:rPr>
+          <w:rFonts w:ascii="Palatino Linotype" w:hAnsi="Palatino Linotype"/>
+        </w:rPr>
+        <w:t>ű</w:t>
+      </w:r>
+      <w:r>
+        <w:rPr>
+          <w:rFonts w:ascii="Palatino Linotype" w:hAnsi="Palatino Linotype"/>
+        </w:rPr>
+        <w:t>ségei stb.).</w:t>
+      </w:r>
+    </w:p>
+    <w:p>
+      <w:pPr>
+        <w:pStyle w:val="Cmsor2"/>
+      </w:pPr>
+      <w:bookmarkStart w:id="9" w:name="_Toc533348653"/>
+      <w:r>
+        <w:t xml:space="preserve">Az </w:t>
+      </w:r>
+      <w:r>
+        <w:t>utazó ü</w:t>
+      </w:r>
+      <w:r>
+        <w:t>gynök problém</w:t>
+      </w:r>
+      <w:bookmarkEnd w:id="9"/>
+      <w:r>
+        <w:t>a</w:t>
+      </w:r>
+    </w:p>
+    <w:p>
+      <w:r>
+        <w:t>Az utazó ügynök probléma</w:t>
       </w:r>
       <w:r>
         <w:t xml:space="preserve"> </w:t>
       </w:r>
       <w:r>
-        <w:t>A mesterséges intelligencia osztályozása szerint, ebb</w:t>
-      </w:r>
-      <w:r>
-        <w:t>ő</w:t>
-      </w:r>
-      <w:r>
-        <w:t xml:space="preserve">l a szempontból a problémafüggetlen </w:t>
-      </w:r>
-      <w:proofErr w:type="spellStart"/>
-      <w:r>
-        <w:t>metaheurisztikák</w:t>
-      </w:r>
-      <w:proofErr w:type="spellEnd"/>
-      <w:r>
-        <w:t xml:space="preserve"> osztályába tartozik, amelyek közül a legismertebbek a </w:t>
-      </w:r>
-      <w:r>
-        <w:rPr>
-          <w:i/>
-        </w:rPr>
-        <w:t>szimulált h</w:t>
-      </w:r>
-      <w:r>
-        <w:rPr>
-          <w:i/>
-        </w:rPr>
-        <w:t>ű</w:t>
-      </w:r>
-      <w:r>
-        <w:rPr>
-          <w:i/>
-        </w:rPr>
-        <w:t>tés</w:t>
+        <w:t>egy</w:t>
       </w:r>
       <w:r>
         <w:t xml:space="preserve"> </w:t>
       </w:r>
-      <w:r>
-        <w:rPr>
-          <w:i/>
-        </w:rPr>
-        <w:t>(</w:t>
-      </w:r>
-      <w:proofErr w:type="spellStart"/>
-      <w:r>
-        <w:rPr>
-          <w:i/>
-        </w:rPr>
-        <w:t>simulated</w:t>
-      </w:r>
-      <w:proofErr w:type="spellEnd"/>
-      <w:r>
-        <w:rPr>
-          <w:i/>
-        </w:rPr>
+      <w:hyperlink r:id="rId12" w:tooltip="Kombinatorikus optimalizálás (a lap nem létezik)" w:history="1">
+        <w:r>
+          <w:t>k</w:t>
+        </w:r>
+        <w:r>
+          <w:t>lasszikus</w:t>
+        </w:r>
+        <w:r>
+          <w:t xml:space="preserve"> optimalizálási</w:t>
+        </w:r>
+      </w:hyperlink>
+      <w:r>
         <w:t xml:space="preserve"> </w:t>
       </w:r>
-      <w:proofErr w:type="spellStart"/>
-      <w:r>
-        <w:rPr>
-          <w:i/>
-        </w:rPr>
-        <w:t>annealing</w:t>
-      </w:r>
-      <w:proofErr w:type="spellEnd"/>
-      <w:r>
-        <w:rPr>
-          <w:i/>
-        </w:rPr>
+      <w:hyperlink r:id="rId13" w:tooltip="Probléma" w:history="1">
+        <w:r>
+          <w:t>probléma</w:t>
+        </w:r>
+      </w:hyperlink>
+      <w:r>
+        <w:t>. Kiváló példa a</w:t>
+      </w:r>
+      <w:r>
+        <w:t xml:space="preserve"> </w:t>
+      </w:r>
+      <w:hyperlink r:id="rId14" w:tooltip="Bonyolultság-elmélet (a lap nem létezik)" w:history="1">
+        <w:r>
+          <w:t>bonyolultság-elmélet</w:t>
+        </w:r>
+      </w:hyperlink>
+      <w:r>
+        <w:t xml:space="preserve"> </w:t>
+      </w:r>
+      <w:r>
+        <w:t>által</w:t>
+      </w:r>
+      <w:r>
+        <w:t xml:space="preserve"> </w:t>
+      </w:r>
+      <w:hyperlink r:id="rId15" w:tooltip="NP-nehéz (a lap nem létezik)" w:history="1">
+        <w:r>
+          <w:t>NP-nehéznek</w:t>
+        </w:r>
+      </w:hyperlink>
+      <w:r>
+        <w:t xml:space="preserve"> </w:t>
+      </w:r>
+      <w:r>
+        <w:t>nevezett problémaosztályra. Az utazó ügynök problémájához kapcsolódó</w:t>
+      </w:r>
+      <w:r>
+        <w:t xml:space="preserve"> </w:t>
+      </w:r>
+      <w:hyperlink r:id="rId16" w:tooltip="Matematika" w:history="1">
+        <w:r>
+          <w:t>matematikai</w:t>
+        </w:r>
+      </w:hyperlink>
+      <w:r>
+        <w:t xml:space="preserve"> </w:t>
+      </w:r>
+      <w:r>
+        <w:t>feladatokkal először</w:t>
+      </w:r>
+      <w:r>
+        <w:t xml:space="preserve"> </w:t>
+      </w:r>
+      <w:hyperlink r:id="rId17" w:tooltip="William Rowan Hamilton" w:history="1">
+        <w:r>
+          <w:rPr>
+            <w:i/>
+          </w:rPr>
+          <w:t xml:space="preserve">Sir William </w:t>
+        </w:r>
+        <w:proofErr w:type="spellStart"/>
+        <w:r>
+          <w:rPr>
+            <w:i/>
+          </w:rPr>
+          <w:t>Rowan</w:t>
+        </w:r>
+        <w:proofErr w:type="spellEnd"/>
+        <w:r>
+          <w:rPr>
+            <w:i/>
+          </w:rPr>
+          <w:t xml:space="preserve"> Hamilton</w:t>
+        </w:r>
+      </w:hyperlink>
+      <w:r>
+        <w:t xml:space="preserve"> és </w:t>
+      </w:r>
+      <w:hyperlink r:id="rId18" w:tooltip="Thomas Kirkman (a lap nem létezik)" w:history="1">
+        <w:r>
+          <w:rPr>
+            <w:i/>
+          </w:rPr>
+          <w:t xml:space="preserve">Thomas </w:t>
+        </w:r>
+        <w:proofErr w:type="spellStart"/>
+        <w:r>
+          <w:rPr>
+            <w:i/>
+          </w:rPr>
+          <w:t>Penyngton</w:t>
+        </w:r>
+        <w:proofErr w:type="spellEnd"/>
+        <w:r>
+          <w:rPr>
+            <w:i/>
+          </w:rPr>
+          <w:t xml:space="preserve"> Kirkman</w:t>
+        </w:r>
+      </w:hyperlink>
+      <w:r>
+        <w:t xml:space="preserve"> </w:t>
+      </w:r>
+      <w:r>
+        <w:t>foglalkoztak az</w:t>
+      </w:r>
+      <w:r>
+        <w:t xml:space="preserve"> </w:t>
+      </w:r>
+      <w:hyperlink r:id="rId19" w:tooltip="1800-as évek" w:history="1">
+        <w:r>
+          <w:t>1800-as években</w:t>
+        </w:r>
+      </w:hyperlink>
+      <w:r>
+        <w:t>.</w:t>
+      </w:r>
+    </w:p>
+    <w:p>
+      <w:r>
+        <w:t>A</w:t>
+      </w:r>
+      <w:r>
+        <w:t>dott</w:t>
+      </w:r>
+      <w:r>
+        <w:t xml:space="preserve"> </w:t>
+      </w:r>
+      <w:r>
+        <w:t>n</w:t>
+      </w:r>
+      <w:r>
+        <w:t xml:space="preserve"> </w:t>
+      </w:r>
+      <w:r>
+        <w:t>város, illetve a</w:t>
+      </w:r>
+      <w:r>
+        <w:t xml:space="preserve"> távolság</w:t>
+      </w:r>
+      <w:r>
+        <w:t xml:space="preserve"> </w:t>
+      </w:r>
+      <w:r>
+        <w:t xml:space="preserve">(alternatív esetben </w:t>
+      </w:r>
+      <w:r>
+        <w:t>útiköltség</w:t>
+      </w:r>
+      <w:r>
         <w:t>)</w:t>
       </w:r>
       <w:r>
-        <w:t xml:space="preserve">, a </w:t>
-      </w:r>
-      <w:r>
-        <w:rPr>
-          <w:i/>
-        </w:rPr>
-        <w:t xml:space="preserve">tabukeresés (tabu </w:t>
-      </w:r>
-      <w:proofErr w:type="spellStart"/>
-      <w:r>
-        <w:rPr>
-          <w:i/>
-        </w:rPr>
-        <w:t>search</w:t>
-      </w:r>
-      <w:proofErr w:type="spellEnd"/>
-      <w:r>
-        <w:rPr>
-          <w:i/>
-        </w:rPr>
-        <w:t>)</w:t>
-      </w:r>
-      <w:r>
-        <w:t>, és a különböz</w:t>
-      </w:r>
-      <w:r>
-        <w:t>ő</w:t>
+        <w:t xml:space="preserve"> bármely két város között,</w:t>
+      </w:r>
+      <w:r>
+        <w:t xml:space="preserve"> valamint egy utazó ügynök.</w:t>
       </w:r>
       <w:r>
         <w:t xml:space="preserve"> </w:t>
       </w:r>
       <w:r>
-        <w:rPr>
-          <w:i/>
-        </w:rPr>
-        <w:t>hegymászó</w:t>
-      </w:r>
-      <w:r>
-        <w:t xml:space="preserve"> módszerek </w:t>
-      </w:r>
-      <w:r>
-        <w:rPr>
-          <w:i/>
-        </w:rPr>
-        <w:t>(</w:t>
-      </w:r>
-      <w:proofErr w:type="spellStart"/>
-      <w:r>
-        <w:rPr>
-          <w:i/>
-        </w:rPr>
-        <w:t>hill</w:t>
-      </w:r>
-      <w:proofErr w:type="spellEnd"/>
-      <w:r>
-        <w:rPr>
-          <w:i/>
-        </w:rPr>
+        <w:t>K</w:t>
+      </w:r>
+      <w:r>
+        <w:t>eressük a</w:t>
+      </w:r>
+      <w:r>
+        <w:t>zt a</w:t>
+      </w:r>
+      <w:r>
+        <w:t xml:space="preserve"> leg</w:t>
+      </w:r>
+      <w:r>
+        <w:t>rövidebb</w:t>
+      </w:r>
+      <w:r>
+        <w:t xml:space="preserve"> utat </w:t>
+      </w:r>
+      <w:r>
+        <w:t xml:space="preserve">melyet az ügynök megtesz </w:t>
+      </w:r>
+      <w:r>
+        <w:t xml:space="preserve">egy adott városból indulva, </w:t>
+      </w:r>
+      <w:r>
+        <w:t>úgy, hogy közben</w:t>
+      </w:r>
+      <w:r>
+        <w:t xml:space="preserve"> minden várost pontosan egyszer érint, majd a kiindulási városba </w:t>
+      </w:r>
+      <w:r>
+        <w:t>t</w:t>
+      </w:r>
+      <w:r>
+        <w:t xml:space="preserve">ér vissza. </w:t>
+      </w:r>
+      <w:r>
+        <w:t xml:space="preserve">Összesen </w:t>
+      </w:r>
+      <w:r>
+        <w:t xml:space="preserve">(n-1)!/2 </w:t>
+      </w:r>
+      <w:r>
+        <w:t xml:space="preserve">különböző </w:t>
+      </w:r>
+      <w:r>
+        <w:t>út közül kell választanunk</w:t>
+      </w:r>
+      <w:r>
+        <w:t xml:space="preserve"> – ami megegyezik a</w:t>
+      </w:r>
+      <w:r>
         <w:t xml:space="preserve"> </w:t>
       </w:r>
-      <w:proofErr w:type="spellStart"/>
-      <w:r>
-        <w:rPr>
-          <w:i/>
-        </w:rPr>
-        <w:t>climbers</w:t>
-      </w:r>
-      <w:proofErr w:type="spellEnd"/>
-      <w:r>
-        <w:rPr>
-          <w:i/>
-        </w:rPr>
-        <w:t>)</w:t>
-      </w:r>
-      <w:r>
-        <w:t xml:space="preserve">; valójában egy </w:t>
-      </w:r>
-      <w:r>
-        <w:rPr>
-          <w:i/>
-        </w:rPr>
-        <w:t>globális optimalizáció</w:t>
-      </w:r>
+      <w:hyperlink r:id="rId20" w:tooltip="Hamilton-kör" w:history="1">
+        <w:r>
+          <w:t>Hamilton-körök</w:t>
+        </w:r>
+      </w:hyperlink>
+      <w:r>
+        <w:t xml:space="preserve"> szám</w:t>
+      </w:r>
+      <w:r>
+        <w:t>ával</w:t>
+      </w:r>
+      <w:r>
+        <w:t xml:space="preserve"> </w:t>
+      </w:r>
+      <w:r>
+        <w:t>egy</w:t>
+      </w:r>
+      <w:r>
+        <w:t xml:space="preserve"> </w:t>
+      </w:r>
+      <w:r>
+        <w:t>n</w:t>
+      </w:r>
+      <w:r>
+        <w:t xml:space="preserve"> </w:t>
+      </w:r>
+      <w:r>
+        <w:t>pontú</w:t>
+      </w:r>
+      <w:r>
+        <w:t xml:space="preserve"> </w:t>
+      </w:r>
+      <w:hyperlink r:id="rId21" w:tooltip="Teljes gráf" w:history="1">
+        <w:r>
+          <w:t>teljes gráfban</w:t>
+        </w:r>
+      </w:hyperlink>
       <w:r>
         <w:t>.</w:t>
       </w:r>
-      <w:r>
-        <w:t xml:space="preserve"> [1]</w:t>
-      </w:r>
-    </w:p>
-    <w:p>
-      <w:r>
-        <w:t>Történet, irányzatok</w:t>
-      </w:r>
-    </w:p>
-    <w:p>
-      <w:r>
-        <w:t>A hatvanas években merült fel el</w:t>
-      </w:r>
-      <w:r>
-        <w:t>ő</w:t>
-      </w:r>
-      <w:r>
-        <w:t>ször az a gondolat, hogy az evolúcióban megfigyelhet</w:t>
-      </w:r>
-      <w:r>
-        <w:t>ő</w:t>
-      </w:r>
-      <w:r>
-        <w:t xml:space="preserve"> szelekciós folyamatok mintájára olyan számítógépes modelleket lehetne létrehozni, amelyek képesek mérnöki (els</w:t>
-      </w:r>
-      <w:r>
-        <w:t>ő</w:t>
-      </w:r>
-      <w:r>
-        <w:t>sorban optimalizálási) feladatok megoldására.</w:t>
-      </w:r>
-      <w:r>
-        <w:t xml:space="preserve"> [1]</w:t>
-      </w:r>
-    </w:p>
-    <w:p>
-      <w:r>
-        <w:t xml:space="preserve">Egymástól függetlenül több próbálkozás is született. Németországban </w:t>
-      </w:r>
-      <w:proofErr w:type="spellStart"/>
-      <w:r>
-        <w:rPr>
-          <w:i/>
-        </w:rPr>
-        <w:t>Rechenberg</w:t>
-      </w:r>
-      <w:proofErr w:type="spellEnd"/>
-      <w:r>
-        <w:t xml:space="preserve"> vezette be az evolúciós stratégiáknak (</w:t>
-      </w:r>
-      <w:proofErr w:type="spellStart"/>
-      <w:r>
-        <w:rPr>
-          <w:i/>
-        </w:rPr>
-        <w:t>evolution</w:t>
-      </w:r>
-      <w:proofErr w:type="spellEnd"/>
-      <w:r>
-        <w:rPr>
-          <w:i/>
-        </w:rPr>
+    </w:p>
+    <w:p>
+      <w:r>
+        <w:t>A legkézenfekvőbb megoldás az összes</w:t>
+      </w:r>
+      <w:r>
         <w:t xml:space="preserve"> </w:t>
       </w:r>
-      <w:proofErr w:type="spellStart"/>
-      <w:r>
-        <w:rPr>
-          <w:i/>
-        </w:rPr>
-        <w:t>strategies</w:t>
-      </w:r>
-      <w:proofErr w:type="spellEnd"/>
-      <w:r>
-        <w:t>, ES) nevezett módszert, amelyet pl. repül</w:t>
-      </w:r>
-      <w:r>
-        <w:t>ő</w:t>
-      </w:r>
-      <w:r>
-        <w:t>gépszárnyak valós paramétereinek az optimalizálására használt. Kés</w:t>
-      </w:r>
-      <w:r>
-        <w:t>ő</w:t>
-      </w:r>
-      <w:r>
-        <w:t xml:space="preserve">bb </w:t>
-      </w:r>
-      <w:proofErr w:type="spellStart"/>
-      <w:r>
-        <w:rPr>
-          <w:i/>
-        </w:rPr>
-        <w:t>Schwefel</w:t>
-      </w:r>
-      <w:proofErr w:type="spellEnd"/>
+      <w:hyperlink r:id="rId22" w:tooltip="Permutáció" w:history="1">
+        <w:r>
+          <w:t>permutáció</w:t>
+        </w:r>
+      </w:hyperlink>
       <w:r>
         <w:t xml:space="preserve"> </w:t>
       </w:r>
-      <w:proofErr w:type="spellStart"/>
-      <w:r>
-        <w:t>továbbfejlesztette</w:t>
-      </w:r>
-      <w:proofErr w:type="spellEnd"/>
-      <w:r>
-        <w:t xml:space="preserve"> az elgondolást. Az evolúciós stratégiák ma is a szelekció alapú heurisztikáknak egy viszonylag önállóan fejl</w:t>
-      </w:r>
-      <w:r>
-        <w:t>ő</w:t>
-      </w:r>
-      <w:r>
-        <w:t>d</w:t>
-      </w:r>
-      <w:r>
-        <w:t>ő</w:t>
-      </w:r>
-      <w:r>
-        <w:t xml:space="preserve"> ága.</w:t>
-      </w:r>
-      <w:r>
-        <w:t xml:space="preserve"> [1]</w:t>
-      </w:r>
-    </w:p>
-    <w:p>
-      <w:r>
-        <w:t xml:space="preserve">A többi próbálkozás mind Amerikában történt. </w:t>
-      </w:r>
-      <w:proofErr w:type="spellStart"/>
-      <w:r>
-        <w:rPr>
-          <w:i/>
-        </w:rPr>
-        <w:t>Fogel</w:t>
-      </w:r>
-      <w:proofErr w:type="spellEnd"/>
-      <w:r>
-        <w:t xml:space="preserve">, </w:t>
-      </w:r>
-      <w:proofErr w:type="spellStart"/>
-      <w:r>
-        <w:rPr>
-          <w:i/>
-        </w:rPr>
-        <w:t>Owens</w:t>
-      </w:r>
-      <w:proofErr w:type="spellEnd"/>
-      <w:r>
-        <w:t xml:space="preserve"> és </w:t>
-      </w:r>
-      <w:proofErr w:type="spellStart"/>
-      <w:r>
-        <w:rPr>
-          <w:i/>
-        </w:rPr>
-        <w:t>Walsh</w:t>
-      </w:r>
-      <w:proofErr w:type="spellEnd"/>
-      <w:r>
-        <w:t xml:space="preserve"> egyszer</w:t>
-      </w:r>
-      <w:r>
-        <w:t>ű</w:t>
-      </w:r>
-      <w:r>
-        <w:t xml:space="preserve"> problémák megoldására szolgáló véges automaták automatikus kifejlesztésével kísérletezett. A kiindulási automaták állapotátmenet mátrixát véletlenszer</w:t>
-      </w:r>
-      <w:r>
-        <w:t>ű</w:t>
-      </w:r>
-      <w:r>
-        <w:t>en megváltoztatták (azaz mutációt alkalmaztak) és ha az új automata rátermettebb volt, kiválasztásra került. Az új területnek az evolúciós programozás (</w:t>
-      </w:r>
-      <w:proofErr w:type="spellStart"/>
-      <w:r>
-        <w:rPr>
-          <w:i/>
-        </w:rPr>
-        <w:t>evolutionary</w:t>
-      </w:r>
-      <w:proofErr w:type="spellEnd"/>
-      <w:r>
-        <w:rPr>
-          <w:i/>
-        </w:rPr>
+      <w:r>
+        <w:t>megvizsgálása</w:t>
+      </w:r>
+      <w:r>
+        <w:t xml:space="preserve">, és a legkisebb súlyú </w:t>
+      </w:r>
+      <w:r>
+        <w:t xml:space="preserve">Hamilton-kör </w:t>
+      </w:r>
+      <w:r>
+        <w:t>kiválasztása lenne, de tekintve, hogy ez</w:t>
+      </w:r>
+      <w:r>
         <w:t xml:space="preserve"> </w:t>
       </w:r>
-      <w:proofErr w:type="spellStart"/>
-      <w:r>
-        <w:rPr>
-          <w:i/>
-        </w:rPr>
-        <w:t>programming</w:t>
-      </w:r>
-      <w:proofErr w:type="spellEnd"/>
-      <w:r>
-        <w:t>, EP) nevet adták, amely ma is m</w:t>
-      </w:r>
-      <w:r>
-        <w:t>ű</w:t>
-      </w:r>
-      <w:r>
-        <w:t>velt terület.</w:t>
-      </w:r>
-      <w:r>
-        <w:t xml:space="preserve"> [1]</w:t>
-      </w:r>
-    </w:p>
-    <w:p>
-      <w:r>
-        <w:t>Egy nagyon hasonló, de sokkal frissebb terület, a genetikus programozás (</w:t>
-      </w:r>
-      <w:proofErr w:type="spellStart"/>
-      <w:r>
-        <w:rPr>
-          <w:i/>
-        </w:rPr>
-        <w:t>genetic</w:t>
-      </w:r>
-      <w:proofErr w:type="spellEnd"/>
-      <w:r>
-        <w:rPr>
-          <w:i/>
-        </w:rPr>
+      <w:r>
+        <w:t xml:space="preserve">n! </w:t>
+      </w:r>
+      <w:r>
+        <w:t>függvénye</w:t>
+      </w:r>
+      <w:r>
+        <w:t xml:space="preserve"> (ahol</w:t>
+      </w:r>
+      <w:r>
         <w:t xml:space="preserve"> </w:t>
       </w:r>
-      <w:proofErr w:type="spellStart"/>
-      <w:r>
-        <w:rPr>
-          <w:i/>
-        </w:rPr>
-        <w:t>programming</w:t>
-      </w:r>
-      <w:proofErr w:type="spellEnd"/>
-      <w:r>
-        <w:t>, GP) is említést érdemel. Ez lényegében a genetikus algoritmus egy speciális alkalmazási területe, amikoris a cél meghatározott feladatokat végrehajtó számítógépprogramok automatikus kifejlesztése. Az els</w:t>
-      </w:r>
-      <w:r>
-        <w:t>ő</w:t>
-      </w:r>
-      <w:r>
-        <w:t xml:space="preserve"> ilyen irányú próbálkozás </w:t>
-      </w:r>
-      <w:proofErr w:type="spellStart"/>
-      <w:r>
-        <w:rPr>
-          <w:i/>
-        </w:rPr>
-        <w:t>Koza</w:t>
-      </w:r>
-      <w:proofErr w:type="spellEnd"/>
-      <w:r>
-        <w:t xml:space="preserve"> nevéhez f</w:t>
-      </w:r>
-      <w:r>
-        <w:t>ű</w:t>
-      </w:r>
-      <w:r>
-        <w:t>z</w:t>
-      </w:r>
-      <w:r>
-        <w:t>ő</w:t>
-      </w:r>
-      <w:r>
-        <w:t xml:space="preserve">dik. Azt ajánlja, hogy a keresett program maga is </w:t>
-      </w:r>
-      <w:proofErr w:type="spellStart"/>
-      <w:r>
-        <w:t>fejl</w:t>
-      </w:r>
-      <w:r>
-        <w:t>ő</w:t>
-      </w:r>
-      <w:r>
-        <w:t>djön</w:t>
-      </w:r>
-      <w:proofErr w:type="spellEnd"/>
-      <w:r>
-        <w:t xml:space="preserve"> az evolúciós folyamat során. Tehát ahelyett, hogy megoldjunk egy feladatot vagy felépítsünk egy evolúciós programot a feladat megoldására, keresni fogunk a lehetséges számítógépes programok terében, és kiválasztjuk a legalkalmasabbat. Létrehozunk egy számítógépprogram populációt, és ezen a populáción hajtjuk végre a genetikus operátorokat, </w:t>
+      <w:r>
+        <w:t>n</w:t>
+      </w:r>
+      <w:r>
+        <w:t xml:space="preserve"> </w:t>
+      </w:r>
+      <w:r>
+        <w:t>a városok száma), nagyobb</w:t>
+      </w:r>
+      <w:r>
+        <w:t xml:space="preserve"> </w:t>
+      </w:r>
+      <w:r>
+        <w:t>n-</w:t>
+      </w:r>
+      <w:proofErr w:type="spellStart"/>
+      <w:r>
+        <w:t>ekre</w:t>
+      </w:r>
+      <w:proofErr w:type="spellEnd"/>
+      <w:r>
+        <w:t xml:space="preserve"> ez a megoldás kivitelezhetetlen</w:t>
+      </w:r>
+      <w:r>
+        <w:t xml:space="preserve"> a jelenleg ismert technológiákkal</w:t>
+      </w:r>
+      <w:r>
+        <w:t>.</w:t>
+      </w:r>
+      <w:r>
+        <w:t xml:space="preserve"> Emiatt foglalkozik az operációkutatás olyan algoritmusokkal, melyek belátható időn belül adnak optimális vagy közelítő eredményeket az utazó ügynök problémán alapuló felvetésekre.</w:t>
+      </w:r>
+    </w:p>
+    <w:p>
+      <w:pPr>
+        <w:pStyle w:val="Cmsor2"/>
+      </w:pPr>
+      <w:r>
+        <w:t>Genetikus algoritmus bemutatása az utazó ügynök problémán keresztül</w:t>
+      </w:r>
+    </w:p>
+    <w:p>
+      <w:r>
+        <w:t>Ebben a fejezetben egy saját készítésű genetikus</w:t>
+      </w:r>
+      <w:r>
+        <w:t xml:space="preserve"> algoritmust Java nyelven írtam és a legfrissebb </w:t>
+      </w:r>
+      <w:proofErr w:type="spellStart"/>
+      <w:r>
+        <w:t>Eclipse</w:t>
+      </w:r>
+      <w:proofErr w:type="spellEnd"/>
+      <w:r>
+        <w:t xml:space="preserve"> </w:t>
+      </w:r>
+      <w:r>
+        <w:t>fejlesztői környezetet</w:t>
+      </w:r>
+      <w:r>
+        <w:t xml:space="preserve"> használtam hozzá.</w:t>
+      </w:r>
+      <w:r>
+        <w:t xml:space="preserve"> </w:t>
+      </w:r>
+      <w:r>
+        <w:t>A projekt tartalmaz egy összetettebb és egy egyszerűbb algoritmust is, melyek összehasonlításával szándékozom reprezentálni a genetikus operátorok hatékonyságát.</w:t>
+      </w:r>
+    </w:p>
+    <w:p>
+      <w:r>
+        <w:t xml:space="preserve">Mindkét verzió ugyanazt az adatbázist használja, hogy hiteles legyen az összehasonlítás. Távolság helyett útiköltség értékeket rendeltem két város közé – vagy </w:t>
       </w:r>
       <w:r>
         <w:lastRenderedPageBreak/>
-        <w:t>azzal a céllal, hogy kiválasszunk egy olyan programsorozatot, amely megoldja a kit</w:t>
-      </w:r>
-      <w:r>
-        <w:t>ű</w:t>
-      </w:r>
-      <w:r>
-        <w:t xml:space="preserve">zött feladatunkat. A keresési tér strukturált programok </w:t>
-      </w:r>
-      <w:proofErr w:type="spellStart"/>
-      <w:r>
-        <w:t>hipertere</w:t>
-      </w:r>
-      <w:proofErr w:type="spellEnd"/>
-      <w:r>
-        <w:t>, melyet bináris fák tereként tekintünk. A genetikus operátorok ezeknek a bináris fáknak az ágain hajtanak végre módosításokat.</w:t>
-      </w:r>
-      <w:r>
-        <w:t xml:space="preserve"> [1]</w:t>
-      </w:r>
-    </w:p>
-    <w:p>
-      <w:r>
-        <w:t>A genetikus algoritmus (</w:t>
-      </w:r>
-      <w:proofErr w:type="spellStart"/>
-      <w:r>
-        <w:rPr>
-          <w:i/>
-        </w:rPr>
-        <w:t>genetic</w:t>
-      </w:r>
-      <w:proofErr w:type="spellEnd"/>
-      <w:r>
-        <w:rPr>
-          <w:i/>
-        </w:rPr>
-        <w:t xml:space="preserve"> </w:t>
-      </w:r>
-      <w:proofErr w:type="spellStart"/>
-      <w:r>
-        <w:rPr>
-          <w:i/>
-        </w:rPr>
-        <w:t>algorithm</w:t>
-      </w:r>
-      <w:proofErr w:type="spellEnd"/>
-      <w:r>
-        <w:t xml:space="preserve">, GA) kifejlesztése </w:t>
-      </w:r>
-      <w:proofErr w:type="gramStart"/>
-      <w:r>
-        <w:rPr>
-          <w:i/>
-        </w:rPr>
-        <w:t>Holland</w:t>
-      </w:r>
-      <w:proofErr w:type="gramEnd"/>
-      <w:r>
-        <w:t xml:space="preserve"> nevéhez f</w:t>
-      </w:r>
-      <w:r>
-        <w:t>ű</w:t>
-      </w:r>
-      <w:r>
-        <w:t>z</w:t>
-      </w:r>
-      <w:r>
-        <w:t>ő</w:t>
-      </w:r>
-      <w:r>
-        <w:t xml:space="preserve">dik. </w:t>
-      </w:r>
-      <w:r>
-        <w:t>Ő</w:t>
-      </w:r>
-      <w:r>
-        <w:t xml:space="preserve"> és diákjai alapozták meg a University of Michigan egyetemen azt a területet, amely kutatás eredményeit </w:t>
-      </w:r>
-      <w:proofErr w:type="gramStart"/>
-      <w:r>
-        <w:t>Holland</w:t>
-      </w:r>
-      <w:proofErr w:type="gramEnd"/>
-      <w:r>
-        <w:t xml:space="preserve"> foglalta össze. Az </w:t>
-      </w:r>
-      <w:r>
-        <w:t>ő</w:t>
-      </w:r>
-      <w:r>
-        <w:t xml:space="preserve"> célja kezdetben nem optimalizáló módszer kifejlesztése, hanem a szelekció és az adaptáció számítógépes és matematikai modellezése volt.</w:t>
-      </w:r>
-    </w:p>
-    <w:p>
-      <w:r>
-        <w:t>Az említett négy f</w:t>
-      </w:r>
-      <w:r>
-        <w:t>ő</w:t>
-      </w:r>
-      <w:r>
-        <w:t xml:space="preserve"> terület gy</w:t>
-      </w:r>
-      <w:r>
-        <w:t>ű</w:t>
-      </w:r>
-      <w:r>
-        <w:t>jt</w:t>
-      </w:r>
-      <w:r>
-        <w:t>ő</w:t>
-      </w:r>
-      <w:r>
-        <w:t>neve evolúciós számítások (</w:t>
-      </w:r>
-      <w:proofErr w:type="spellStart"/>
-      <w:r>
-        <w:rPr>
-          <w:i/>
-        </w:rPr>
-        <w:t>evolutionary</w:t>
-      </w:r>
-      <w:proofErr w:type="spellEnd"/>
-      <w:r>
-        <w:rPr>
-          <w:i/>
-        </w:rPr>
-        <w:t xml:space="preserve"> </w:t>
-      </w:r>
-      <w:proofErr w:type="spellStart"/>
-      <w:r>
-        <w:rPr>
-          <w:i/>
-        </w:rPr>
-        <w:t>computation</w:t>
-      </w:r>
-      <w:proofErr w:type="spellEnd"/>
-      <w:r>
-        <w:t>). Ezek a területek a mai napig meg</w:t>
-      </w:r>
-      <w:r>
-        <w:t>ő</w:t>
-      </w:r>
-      <w:r>
-        <w:t>rizték identitásukat, de nem kizárt, hogy ennek inkább történeti, mintsem lényegi okai vannak. Mostanában megfigyelhet</w:t>
-      </w:r>
-      <w:r>
-        <w:t>ő</w:t>
-      </w:r>
-      <w:r>
-        <w:t xml:space="preserve"> az egyre élénkebb információcsere a területek között, a módszerek f</w:t>
-      </w:r>
-      <w:r>
-        <w:t>ő</w:t>
-      </w:r>
-      <w:r>
-        <w:t xml:space="preserve"> komponensei és alapelvei lényegében megegyeznek</w:t>
-      </w:r>
-      <w:r>
-        <w:t>.</w:t>
-      </w:r>
-      <w:bookmarkStart w:id="9" w:name="_GoBack"/>
-      <w:bookmarkEnd w:id="9"/>
-    </w:p>
-    <w:p>
-      <w:pPr>
-        <w:pStyle w:val="Cmsor2"/>
-      </w:pPr>
-      <w:bookmarkStart w:id="10" w:name="_Toc533348653"/>
-      <w:r>
-        <w:t xml:space="preserve">Genetikus algoritmusok bemutatása az </w:t>
-      </w:r>
-      <w:r>
-        <w:t>utazó ü</w:t>
-      </w:r>
-      <w:r>
-        <w:t>gynök problémán keresztül</w:t>
-      </w:r>
+        <w:t>matematikai megközelítéssel a gráf éleihez. Az algoritmus egyik bemenő paramétere ezen értékeknek a lehetséges maximuma, a másik paramétere pedig a probléma során érinteni kívánt városok száma. Ezek alapján első lépésként meghatározom az adatbázist, ami egy n x n-es szimmetrikus mátrix, amely tartalmazza bármely két város közötti útiköltség értékeket:</w:t>
+      </w:r>
+    </w:p>
+    <w:p>
+      <w:pPr>
+        <w:jc w:val="center"/>
+      </w:pPr>
+      <w:r>
+        <w:rPr>
+          <w:noProof/>
+        </w:rPr>
+        <w:drawing>
+          <wp:inline distT="0" distB="0" distL="0" distR="0">
+            <wp:extent cx="4363059" cy="933580"/>
+            <wp:effectExtent l="0" t="0" r="0" b="0"/>
+            <wp:docPr id="3" name="Kép 3"/>
+            <wp:cNvGraphicFramePr>
+              <a:graphicFrameLocks xmlns:a="http://schemas.openxmlformats.org/drawingml/2006/main" noChangeAspect="1"/>
+            </wp:cNvGraphicFramePr>
+            <a:graphic xmlns:a="http://schemas.openxmlformats.org/drawingml/2006/main">
+              <a:graphicData uri="http://schemas.openxmlformats.org/drawingml/2006/picture">
+                <pic:pic xmlns:pic="http://schemas.openxmlformats.org/drawingml/2006/picture">
+                  <pic:nvPicPr>
+                    <pic:cNvPr id="3" name="figure_2.1.png"/>
+                    <pic:cNvPicPr/>
+                  </pic:nvPicPr>
+                  <pic:blipFill>
+                    <a:blip r:embed="rId23">
+                      <a:extLst>
+                        <a:ext uri="{28A0092B-C50C-407E-A947-70E740481C1C}">
+                          <a14:useLocalDpi xmlns:a14="http://schemas.microsoft.com/office/drawing/2010/main" val="0"/>
+                        </a:ext>
+                      </a:extLst>
+                    </a:blip>
+                    <a:stretch>
+                      <a:fillRect/>
+                    </a:stretch>
+                  </pic:blipFill>
+                  <pic:spPr>
+                    <a:xfrm>
+                      <a:off x="0" y="0"/>
+                      <a:ext cx="4363059" cy="933580"/>
+                    </a:xfrm>
+                    <a:prstGeom prst="rect">
+                      <a:avLst/>
+                    </a:prstGeom>
+                  </pic:spPr>
+                </pic:pic>
+              </a:graphicData>
+            </a:graphic>
+          </wp:inline>
+        </w:drawing>
+      </w:r>
+    </w:p>
+    <w:p>
+      <w:pPr>
+        <w:jc w:val="center"/>
+      </w:pPr>
+      <w:r>
+        <w:t>2.1-es ábra: az adatbázis</w:t>
+      </w:r>
+      <w:bookmarkStart w:id="10" w:name="_GoBack"/>
       <w:bookmarkEnd w:id="10"/>
     </w:p>
-    <w:p/>
-    <w:p>
-      <w:r>
-        <w:t>A genetikus algoritmus</w:t>
-      </w:r>
-    </w:p>
-    <w:p>
-      <w:r>
-        <w:t>A genetikus algoritmus (továbbiakban: GA) egy globális optimalizációs eljárás. Mindenhol alkalmazható, ahol a feladat sok lehetséges megoldás közül a legjobbat megkeresni. A genetikus algoritmus lehetséges megoldások egy populációját tartja fenn, azaz egyszerre több megoldáskezdeménnyel dolgozik. A lehetséges megoldások minőségét egy értékelő-, vagy más néven rátermettségi függvény adja meg. Az aktuális populációból minden lépésben egy új populációt állít elő úgy, hogy a szelekciós operátor által kiválasztott legrátermettebb elemeken (szülőkön) alkalmazza a rekombinációs- és mutációs operátorokat. Az alapgondolat az, hogy mivel általában minden generáció tagjai az előzőnél rátermettebbek, a keresés folyamán egyre jobb megoldások állnak rendelkezésre.</w:t>
-      </w:r>
-    </w:p>
-    <w:p>
-      <w:r>
-        <w:t>Az utazó ügynök probléma</w:t>
-      </w:r>
-    </w:p>
-    <w:p>
-      <w:r>
-        <w:t>Az utazó ügynök problémája</w:t>
-      </w:r>
-      <w:r>
-        <w:t xml:space="preserve"> </w:t>
-      </w:r>
-      <w:r>
-        <w:t>egy</w:t>
-      </w:r>
-      <w:r>
-        <w:t xml:space="preserve"> </w:t>
-      </w:r>
-      <w:hyperlink r:id="rId12" w:tooltip="Kombinatorikus optimalizálás (a lap nem létezik)" w:history="1">
-        <w:r>
-          <w:t>kombinatorikus optimalizálási</w:t>
-        </w:r>
-      </w:hyperlink>
-      <w:r>
-        <w:t xml:space="preserve"> </w:t>
-      </w:r>
-      <w:hyperlink r:id="rId13" w:tooltip="Probléma" w:history="1">
-        <w:r>
-          <w:t>probléma</w:t>
-        </w:r>
-      </w:hyperlink>
-      <w:r>
-        <w:t>. Kiváló példa a</w:t>
-      </w:r>
-      <w:r>
-        <w:t xml:space="preserve"> </w:t>
-      </w:r>
-      <w:hyperlink r:id="rId14" w:tooltip="Bonyolultság-elmélet (a lap nem létezik)" w:history="1">
-        <w:r>
-          <w:t>bonyolultság-elmélet</w:t>
-        </w:r>
-      </w:hyperlink>
-      <w:r>
-        <w:t xml:space="preserve"> </w:t>
-      </w:r>
-      <w:r>
-        <w:t>által</w:t>
-      </w:r>
-      <w:r>
-        <w:t xml:space="preserve"> </w:t>
-      </w:r>
-      <w:hyperlink r:id="rId15" w:tooltip="NP-nehéz (a lap nem létezik)" w:history="1">
-        <w:r>
-          <w:t>NP-nehéznek</w:t>
-        </w:r>
-      </w:hyperlink>
-      <w:r>
-        <w:t xml:space="preserve"> </w:t>
-      </w:r>
-      <w:r>
-        <w:t>nevezett problémaosztályra. Az utazó ügynök problémájához kapcsolódó</w:t>
-      </w:r>
-      <w:r>
-        <w:t xml:space="preserve"> </w:t>
-      </w:r>
-      <w:hyperlink r:id="rId16" w:tooltip="Matematika" w:history="1">
-        <w:r>
-          <w:t>matematikai</w:t>
-        </w:r>
-      </w:hyperlink>
-      <w:r>
-        <w:t xml:space="preserve"> </w:t>
-      </w:r>
-      <w:r>
-        <w:t>feladatokkal először</w:t>
-      </w:r>
-      <w:r>
-        <w:t xml:space="preserve"> </w:t>
-      </w:r>
-      <w:hyperlink r:id="rId17" w:tooltip="William Rowan Hamilton" w:history="1">
-        <w:r>
-          <w:t xml:space="preserve">Sir William </w:t>
-        </w:r>
-        <w:proofErr w:type="spellStart"/>
-        <w:r>
-          <w:t>Rowan</w:t>
-        </w:r>
-        <w:proofErr w:type="spellEnd"/>
-        <w:r>
-          <w:t xml:space="preserve"> Hamilton</w:t>
-        </w:r>
-      </w:hyperlink>
-      <w:r>
-        <w:t xml:space="preserve"> </w:t>
-      </w:r>
-      <w:r>
-        <w:t>és</w:t>
-      </w:r>
-      <w:r>
-        <w:t xml:space="preserve"> </w:t>
-      </w:r>
-      <w:hyperlink r:id="rId18" w:tooltip="Thomas Kirkman (a lap nem létezik)" w:history="1">
-        <w:r>
-          <w:t xml:space="preserve">Thomas </w:t>
-        </w:r>
-        <w:proofErr w:type="spellStart"/>
-        <w:r>
-          <w:t>Penyngton</w:t>
-        </w:r>
-        <w:proofErr w:type="spellEnd"/>
-        <w:r>
-          <w:t xml:space="preserve"> Kirkman</w:t>
-        </w:r>
-      </w:hyperlink>
-      <w:r>
-        <w:t xml:space="preserve"> </w:t>
-      </w:r>
-      <w:r>
-        <w:t>foglalkoztak az</w:t>
-      </w:r>
-      <w:r>
-        <w:t xml:space="preserve"> </w:t>
-      </w:r>
-      <w:hyperlink r:id="rId19" w:tooltip="1800-as évek" w:history="1">
-        <w:r>
-          <w:t>1800-as években</w:t>
-        </w:r>
-      </w:hyperlink>
-      <w:r>
-        <w:t>. Hamilton és Kirkman ezen korai munkájáról szóló értekezés megtalálható a</w:t>
-      </w:r>
-      <w:r>
-        <w:t xml:space="preserve"> </w:t>
-      </w:r>
-      <w:proofErr w:type="spellStart"/>
-      <w:r>
-        <w:t>Graph</w:t>
-      </w:r>
-      <w:proofErr w:type="spellEnd"/>
-      <w:r>
-        <w:t xml:space="preserve"> </w:t>
-      </w:r>
-      <w:proofErr w:type="spellStart"/>
-      <w:r>
-        <w:t>Theory</w:t>
-      </w:r>
-      <w:proofErr w:type="spellEnd"/>
-      <w:r>
-        <w:t xml:space="preserve"> </w:t>
-      </w:r>
-      <w:hyperlink r:id="rId20" w:tooltip="1736" w:history="1">
-        <w:r>
-          <w:t>1736</w:t>
-        </w:r>
-      </w:hyperlink>
-      <w:r>
-        <w:t>-</w:t>
-      </w:r>
-      <w:hyperlink r:id="rId21" w:tooltip="1936" w:history="1">
-        <w:r>
-          <w:t>1936</w:t>
-        </w:r>
-      </w:hyperlink>
-      <w:r>
-        <w:t xml:space="preserve"> </w:t>
-      </w:r>
-      <w:r>
-        <w:t>című munkában.</w:t>
-      </w:r>
-    </w:p>
-    <w:p>
-      <w:r>
-        <w:t>Adva van</w:t>
-      </w:r>
-      <w:r>
-        <w:t xml:space="preserve"> </w:t>
-      </w:r>
-      <w:r>
-        <w:t>n</w:t>
-      </w:r>
-      <w:r>
-        <w:t xml:space="preserve"> </w:t>
-      </w:r>
-      <w:r>
-        <w:t xml:space="preserve">város, illetve az útiköltség bármely két város között, keressük a legolcsóbb utat egy adott városból indulva, amely minden várost pontosan egyszer érint, majd a kiindulási városba ér vissza. (n-1)!/2 út közül kell választanunk, ez ugyanis a </w:t>
-      </w:r>
-      <w:hyperlink r:id="rId22" w:tooltip="Hamilton-kör" w:history="1">
-        <w:r>
-          <w:t>Hamilton-körök</w:t>
-        </w:r>
-      </w:hyperlink>
-      <w:r>
-        <w:t xml:space="preserve"> száma az </w:t>
-      </w:r>
-      <w:r>
-        <w:t>n</w:t>
-      </w:r>
-      <w:r>
-        <w:t xml:space="preserve"> </w:t>
-      </w:r>
-      <w:r>
-        <w:t>pontú</w:t>
-      </w:r>
-      <w:r>
-        <w:t xml:space="preserve"> </w:t>
-      </w:r>
-      <w:hyperlink r:id="rId23" w:tooltip="Teljes gráf" w:history="1">
-        <w:r>
-          <w:t>teljes gráfban</w:t>
-        </w:r>
-      </w:hyperlink>
-      <w:r>
-        <w:t>.</w:t>
-      </w:r>
-    </w:p>
-    <w:p>
-      <w:r>
-        <w:lastRenderedPageBreak/>
-        <w:t>A legkézenfekvőbb megoldás az összes</w:t>
-      </w:r>
-      <w:r>
-        <w:t xml:space="preserve"> </w:t>
-      </w:r>
-      <w:hyperlink r:id="rId24" w:tooltip="Permutáció" w:history="1">
-        <w:r>
-          <w:t>permutáció</w:t>
-        </w:r>
-      </w:hyperlink>
-      <w:r>
-        <w:t xml:space="preserve"> </w:t>
-      </w:r>
-      <w:proofErr w:type="spellStart"/>
-      <w:r>
-        <w:t>végignézése</w:t>
-      </w:r>
-      <w:proofErr w:type="spellEnd"/>
-      <w:r>
-        <w:t>, és a legkisebb súlyú kiválasztása lenne, de tekintve, hogy ez</w:t>
-      </w:r>
-      <w:r>
-        <w:t xml:space="preserve"> </w:t>
-      </w:r>
-      <w:r>
-        <w:t>n! darab permutációt jelent (ahol</w:t>
-      </w:r>
-      <w:r>
-        <w:t xml:space="preserve"> </w:t>
-      </w:r>
-      <w:r>
-        <w:t>n</w:t>
-      </w:r>
-      <w:r>
-        <w:t xml:space="preserve"> </w:t>
-      </w:r>
-      <w:r>
-        <w:t>a városok száma), nagyobb</w:t>
-      </w:r>
-      <w:r>
-        <w:t xml:space="preserve"> </w:t>
-      </w:r>
-      <w:r>
-        <w:t>n-</w:t>
-      </w:r>
-      <w:proofErr w:type="spellStart"/>
-      <w:r>
-        <w:t>ekre</w:t>
-      </w:r>
-      <w:proofErr w:type="spellEnd"/>
-      <w:r>
-        <w:t xml:space="preserve"> ez a megoldás kivitelezhetetlen. Dinamikus programozási technikák segítségével a probléma megoldásának lépésszáma </w:t>
-      </w:r>
-      <w:proofErr w:type="spellStart"/>
-      <w:r>
-        <w:t>felülről</w:t>
-      </w:r>
-      <w:proofErr w:type="spellEnd"/>
-      <w:r>
-        <w:t xml:space="preserve"> becsülhető</w:t>
-      </w:r>
-      <w:r>
-        <w:t xml:space="preserve"> n</w:t>
-      </w:r>
-      <w:r>
-        <w:rPr>
-          <w:vertAlign w:val="superscript"/>
-        </w:rPr>
-        <w:t>2</w:t>
-      </w:r>
-      <w:r>
-        <w:t xml:space="preserve"> · 2</w:t>
-      </w:r>
-      <w:r>
-        <w:rPr>
-          <w:vertAlign w:val="superscript"/>
-        </w:rPr>
-        <w:t>n</w:t>
-      </w:r>
-      <w:r>
-        <w:t>-nel.</w:t>
-      </w:r>
-      <w:r>
-        <w:t xml:space="preserve"> </w:t>
-      </w:r>
-      <w:r>
-        <w:t>Ez még exponenciális függvénye</w:t>
-      </w:r>
-      <w:r>
-        <w:t xml:space="preserve"> </w:t>
-      </w:r>
-      <w:r>
-        <w:t>n-</w:t>
-      </w:r>
-      <w:proofErr w:type="spellStart"/>
-      <w:r>
-        <w:t>nek</w:t>
-      </w:r>
-      <w:proofErr w:type="spellEnd"/>
-      <w:r>
-        <w:t>, de sokkal jobb, mint az</w:t>
-      </w:r>
-      <w:r>
-        <w:t xml:space="preserve"> n! </w:t>
-      </w:r>
-      <w:r>
-        <w:t xml:space="preserve">lépést használó </w:t>
-      </w:r>
-      <w:proofErr w:type="spellStart"/>
-      <w:r>
-        <w:t>brute</w:t>
-      </w:r>
-      <w:proofErr w:type="spellEnd"/>
-      <w:r>
-        <w:t xml:space="preserve"> </w:t>
-      </w:r>
-      <w:proofErr w:type="spellStart"/>
-      <w:r>
-        <w:t>force</w:t>
-      </w:r>
-      <w:proofErr w:type="spellEnd"/>
-      <w:r>
-        <w:t xml:space="preserve"> („nyers erő”) módszer.</w:t>
-      </w:r>
-    </w:p>
-    <w:p/>
     <w:p/>
     <w:p/>
     <w:p>
@@ -5778,6 +6220,240 @@
                 <pic:pic xmlns:pic="http://schemas.openxmlformats.org/drawingml/2006/picture">
                   <pic:nvPicPr>
                     <pic:cNvPr id="0" name="Picture 22" descr="genetic-figure-1b"/>
+                    <pic:cNvPicPr>
+                      <a:picLocks noChangeAspect="1" noChangeArrowheads="1"/>
+                    </pic:cNvPicPr>
+                  </pic:nvPicPr>
+                  <pic:blipFill>
+                    <a:blip r:embed="rId24">
+                      <a:extLst>
+                        <a:ext uri="{28A0092B-C50C-407E-A947-70E740481C1C}">
+                          <a14:useLocalDpi xmlns:a14="http://schemas.microsoft.com/office/drawing/2010/main" val="0"/>
+                        </a:ext>
+                      </a:extLst>
+                    </a:blip>
+                    <a:srcRect/>
+                    <a:stretch>
+                      <a:fillRect/>
+                    </a:stretch>
+                  </pic:blipFill>
+                  <pic:spPr bwMode="auto">
+                    <a:xfrm>
+                      <a:off x="0" y="0"/>
+                      <a:ext cx="5267325" cy="247650"/>
+                    </a:xfrm>
+                    <a:prstGeom prst="rect">
+                      <a:avLst/>
+                    </a:prstGeom>
+                    <a:noFill/>
+                    <a:ln>
+                      <a:noFill/>
+                    </a:ln>
+                  </pic:spPr>
+                </pic:pic>
+              </a:graphicData>
+            </a:graphic>
+          </wp:inline>
+        </w:drawing>
+      </w:r>
+    </w:p>
+    <w:p>
+      <w:pPr>
+        <w:rPr>
+          <w:i/>
+        </w:rPr>
+      </w:pPr>
+      <w:r>
+        <w:rPr>
+          <w:i/>
+        </w:rPr>
+        <w:lastRenderedPageBreak/>
+        <w:t xml:space="preserve">Egy </w:t>
+      </w:r>
+      <w:r>
+        <w:rPr>
+          <w:i/>
+        </w:rPr>
+        <w:t>permutációval</w:t>
+      </w:r>
+      <w:r>
+        <w:rPr>
+          <w:i/>
+        </w:rPr>
+        <w:t xml:space="preserve"> ábrázolt kromoszóma. Az egyes biteket a biológiával analóg módon alléleknek is nevezik.</w:t>
+      </w:r>
+      <w:r>
+        <w:rPr>
+          <w:i/>
+        </w:rPr>
+        <w:t xml:space="preserve"> Jelen esetben egy 15 városból álló utazó ügynök probléma egyik egyede.</w:t>
+      </w:r>
+    </w:p>
+    <w:p/>
+    <w:p>
+      <w:r>
+        <w:t>A klasszikus genetikus algoritmusok bitsorozattal, vagy valós vektorral megvalósított genotípusos ábrázolást használnak, de az egyedi probléma ismeretében lehetséges egy másfajta, hatékonyabb megoldás is. Mivel a véges bitsorozatok tekinthetők azonosnak a {0,1} alaphalmaz feletti vektorterekből vett vektoroknak, továbbiakban csak a valós vektoros ábrázolással foglalkozunk.</w:t>
+      </w:r>
+    </w:p>
+    <w:p/>
+    <w:p>
+      <w:r>
+        <w:t>Populációk</w:t>
+      </w:r>
+    </w:p>
+    <w:p>
+      <w:r>
+        <w:t xml:space="preserve">Az </w:t>
+      </w:r>
+      <w:proofErr w:type="spellStart"/>
+      <w:r>
+        <w:t>egyedek</w:t>
+      </w:r>
+      <w:proofErr w:type="spellEnd"/>
+      <w:r>
+        <w:t xml:space="preserve"> egy adott időbeli összegségét nevezzük populációnak (</w:t>
+      </w:r>
+      <w:proofErr w:type="spellStart"/>
+      <w:r>
+        <w:t>population</w:t>
+      </w:r>
+      <w:proofErr w:type="spellEnd"/>
+      <w:r>
+        <w:t>). Egyszer</w:t>
+      </w:r>
+      <w:r>
+        <w:t xml:space="preserve">ű </w:t>
+      </w:r>
+      <w:r>
+        <w:t>lenne azt mondani, hogy ez a lehetséges megoldások egy halmaza, de ez nem igaz, mert egy</w:t>
+      </w:r>
+      <w:r>
+        <w:t xml:space="preserve"> </w:t>
+      </w:r>
+      <w:r>
+        <w:t>adott tulajdonságokkal rendelkez</w:t>
+      </w:r>
+      <w:r>
+        <w:t>ő</w:t>
+      </w:r>
+      <w:r>
+        <w:t xml:space="preserve"> egyed többszörösen benne lehet. A populációt P-vel</w:t>
+      </w:r>
+      <w:r>
+        <w:t xml:space="preserve"> </w:t>
+      </w:r>
+      <w:r>
+        <w:t xml:space="preserve">jelöljük. Ezen kívül használatos még a populáció méretére a </w:t>
+      </w:r>
+      <w:r>
+        <w:rPr>
+          <w:i/>
+          <w:sz w:val="26"/>
+          <w:szCs w:val="26"/>
+        </w:rPr>
+        <w:t>µ</w:t>
+      </w:r>
+      <w:r>
+        <w:t xml:space="preserve"> </w:t>
+      </w:r>
+      <w:r>
+        <w:t xml:space="preserve">= |P| </w:t>
+      </w:r>
+      <w:r>
+        <w:t>jelölés (az elemszám</w:t>
+      </w:r>
+      <w:r>
+        <w:t xml:space="preserve"> </w:t>
+      </w:r>
+      <w:r>
+        <w:t>ebben az esetben számításba veszi a többszörös elemeket is).</w:t>
+      </w:r>
+    </w:p>
+    <w:p>
+      <w:pPr>
+        <w:rPr>
+          <w:i/>
+        </w:rPr>
+      </w:pPr>
+      <w:r>
+        <w:rPr>
+          <w:i/>
+          <w:noProof/>
+        </w:rPr>
+        <w:drawing>
+          <wp:inline distT="0" distB="0" distL="0" distR="0">
+            <wp:extent cx="5267325" cy="247650"/>
+            <wp:effectExtent l="0" t="0" r="0" b="0"/>
+            <wp:docPr id="23" name="Kép 23" descr="genetic-figure-1b"/>
+            <wp:cNvGraphicFramePr>
+              <a:graphicFrameLocks xmlns:a="http://schemas.openxmlformats.org/drawingml/2006/main" noChangeAspect="1"/>
+            </wp:cNvGraphicFramePr>
+            <a:graphic xmlns:a="http://schemas.openxmlformats.org/drawingml/2006/main">
+              <a:graphicData uri="http://schemas.openxmlformats.org/drawingml/2006/picture">
+                <pic:pic xmlns:pic="http://schemas.openxmlformats.org/drawingml/2006/picture">
+                  <pic:nvPicPr>
+                    <pic:cNvPr id="0" name="Picture 23" descr="genetic-figure-1b"/>
+                    <pic:cNvPicPr>
+                      <a:picLocks noChangeAspect="1" noChangeArrowheads="1"/>
+                    </pic:cNvPicPr>
+                  </pic:nvPicPr>
+                  <pic:blipFill>
+                    <a:blip r:embed="rId24">
+                      <a:extLst>
+                        <a:ext uri="{28A0092B-C50C-407E-A947-70E740481C1C}">
+                          <a14:useLocalDpi xmlns:a14="http://schemas.microsoft.com/office/drawing/2010/main" val="0"/>
+                        </a:ext>
+                      </a:extLst>
+                    </a:blip>
+                    <a:srcRect/>
+                    <a:stretch>
+                      <a:fillRect/>
+                    </a:stretch>
+                  </pic:blipFill>
+                  <pic:spPr bwMode="auto">
+                    <a:xfrm>
+                      <a:off x="0" y="0"/>
+                      <a:ext cx="5267325" cy="247650"/>
+                    </a:xfrm>
+                    <a:prstGeom prst="rect">
+                      <a:avLst/>
+                    </a:prstGeom>
+                    <a:noFill/>
+                    <a:ln>
+                      <a:noFill/>
+                    </a:ln>
+                  </pic:spPr>
+                </pic:pic>
+              </a:graphicData>
+            </a:graphic>
+          </wp:inline>
+        </w:drawing>
+      </w:r>
+    </w:p>
+    <w:p>
+      <w:pPr>
+        <w:rPr>
+          <w:i/>
+        </w:rPr>
+      </w:pPr>
+      <w:r>
+        <w:rPr>
+          <w:i/>
+          <w:noProof/>
+        </w:rPr>
+        <w:drawing>
+          <wp:inline distT="0" distB="0" distL="0" distR="0">
+            <wp:extent cx="5267325" cy="247650"/>
+            <wp:effectExtent l="0" t="0" r="0" b="0"/>
+            <wp:docPr id="24" name="Kép 24" descr="genetic-figure-1"/>
+            <wp:cNvGraphicFramePr>
+              <a:graphicFrameLocks xmlns:a="http://schemas.openxmlformats.org/drawingml/2006/main" noChangeAspect="1"/>
+            </wp:cNvGraphicFramePr>
+            <a:graphic xmlns:a="http://schemas.openxmlformats.org/drawingml/2006/main">
+              <a:graphicData uri="http://schemas.openxmlformats.org/drawingml/2006/picture">
+                <pic:pic xmlns:pic="http://schemas.openxmlformats.org/drawingml/2006/picture">
+                  <pic:nvPicPr>
+                    <pic:cNvPr id="0" name="Picture 24" descr="genetic-figure-1"/>
                     <pic:cNvPicPr>
                       <a:picLocks noChangeAspect="1" noChangeArrowheads="1"/>
                     </pic:cNvPicPr>
@@ -5824,125 +6500,13 @@
       <w:r>
         <w:rPr>
           <w:i/>
-        </w:rPr>
-        <w:t xml:space="preserve">Egy </w:t>
-      </w:r>
-      <w:r>
-        <w:rPr>
-          <w:i/>
-        </w:rPr>
-        <w:t>permutációval</w:t>
-      </w:r>
-      <w:r>
-        <w:rPr>
-          <w:i/>
-        </w:rPr>
-        <w:t xml:space="preserve"> ábrázolt kromoszóma. Az egyes biteket a biológiával analóg módon alléleknek is nevezik.</w:t>
-      </w:r>
-      <w:r>
-        <w:rPr>
-          <w:i/>
-        </w:rPr>
-        <w:t xml:space="preserve"> Jelen esetben egy 15 városból álló utazó ügynök probléma egyik egyede.</w:t>
-      </w:r>
-    </w:p>
-    <w:p/>
-    <w:p>
-      <w:r>
-        <w:lastRenderedPageBreak/>
-        <w:t>A klasszikus genetikus algoritmusok bitsorozattal, vagy valós vektorral megvalósított genotípusos ábrázolást használnak, de az egyedi probléma ismeretében lehetséges egy másfajta, hatékonyabb megoldás is. Mivel a véges bitsorozatok tekinthetők azonosnak a {0,1} alaphalmaz feletti vektorterekből vett vektoroknak, továbbiakban csak a valós vektoros ábrázolással foglalkozunk.</w:t>
-      </w:r>
-    </w:p>
-    <w:p/>
-    <w:p>
-      <w:r>
-        <w:t>Populációk</w:t>
-      </w:r>
-    </w:p>
-    <w:p>
-      <w:r>
-        <w:t xml:space="preserve">Az </w:t>
-      </w:r>
-      <w:proofErr w:type="spellStart"/>
-      <w:r>
-        <w:t>egyedek</w:t>
-      </w:r>
-      <w:proofErr w:type="spellEnd"/>
-      <w:r>
-        <w:t xml:space="preserve"> egy adott időbeli összegségét nevezzük populációnak (</w:t>
-      </w:r>
-      <w:proofErr w:type="spellStart"/>
-      <w:r>
-        <w:t>population</w:t>
-      </w:r>
-      <w:proofErr w:type="spellEnd"/>
-      <w:r>
-        <w:t>). Egyszer</w:t>
-      </w:r>
-      <w:r>
-        <w:t xml:space="preserve">ű </w:t>
-      </w:r>
-      <w:r>
-        <w:t>lenne azt mondani, hogy ez a lehetséges megoldások egy halmaza, de ez nem igaz, mert egy</w:t>
-      </w:r>
-      <w:r>
-        <w:t xml:space="preserve"> </w:t>
-      </w:r>
-      <w:r>
-        <w:t>adott tulajdonságokkal rendelkez</w:t>
-      </w:r>
-      <w:r>
-        <w:t>ő</w:t>
-      </w:r>
-      <w:r>
-        <w:t xml:space="preserve"> egyed többszörösen benne lehet. A populációt P-vel</w:t>
-      </w:r>
-      <w:r>
-        <w:t xml:space="preserve"> </w:t>
-      </w:r>
-      <w:r>
-        <w:t xml:space="preserve">jelöljük. Ezen kívül használatos még a populáció méretére a </w:t>
-      </w:r>
-      <w:r>
-        <w:rPr>
-          <w:i/>
-          <w:sz w:val="26"/>
-          <w:szCs w:val="26"/>
-        </w:rPr>
-        <w:t>µ</w:t>
-      </w:r>
-      <w:r>
-        <w:t xml:space="preserve"> </w:t>
-      </w:r>
-      <w:r>
-        <w:t xml:space="preserve">= |P| </w:t>
-      </w:r>
-      <w:r>
-        <w:t>jelölés (az elemszám</w:t>
-      </w:r>
-      <w:r>
-        <w:t xml:space="preserve"> </w:t>
-      </w:r>
-      <w:r>
-        <w:t>ebben az esetben számításba veszi a többszörös elemeket is).</w:t>
-      </w:r>
-    </w:p>
-    <w:p>
-      <w:pPr>
-        <w:rPr>
-          <w:i/>
-        </w:rPr>
-      </w:pPr>
-      <w:r>
-        <w:rPr>
-          <w:i/>
           <w:noProof/>
         </w:rPr>
         <w:drawing>
           <wp:inline distT="0" distB="0" distL="0" distR="0">
             <wp:extent cx="5267325" cy="247650"/>
             <wp:effectExtent l="0" t="0" r="0" b="0"/>
-            <wp:docPr id="23" name="Kép 23" descr="genetic-figure-1b"/>
+            <wp:docPr id="25" name="Kép 25" descr="genetic-figure-1d"/>
             <wp:cNvGraphicFramePr>
               <a:graphicFrameLocks xmlns:a="http://schemas.openxmlformats.org/drawingml/2006/main" noChangeAspect="1"/>
             </wp:cNvGraphicFramePr>
@@ -5950,68 +6514,7 @@
               <a:graphicData uri="http://schemas.openxmlformats.org/drawingml/2006/picture">
                 <pic:pic xmlns:pic="http://schemas.openxmlformats.org/drawingml/2006/picture">
                   <pic:nvPicPr>
-                    <pic:cNvPr id="0" name="Picture 23" descr="genetic-figure-1b"/>
-                    <pic:cNvPicPr>
-                      <a:picLocks noChangeAspect="1" noChangeArrowheads="1"/>
-                    </pic:cNvPicPr>
-                  </pic:nvPicPr>
-                  <pic:blipFill>
-                    <a:blip r:embed="rId25">
-                      <a:extLst>
-                        <a:ext uri="{28A0092B-C50C-407E-A947-70E740481C1C}">
-                          <a14:useLocalDpi xmlns:a14="http://schemas.microsoft.com/office/drawing/2010/main" val="0"/>
-                        </a:ext>
-                      </a:extLst>
-                    </a:blip>
-                    <a:srcRect/>
-                    <a:stretch>
-                      <a:fillRect/>
-                    </a:stretch>
-                  </pic:blipFill>
-                  <pic:spPr bwMode="auto">
-                    <a:xfrm>
-                      <a:off x="0" y="0"/>
-                      <a:ext cx="5267325" cy="247650"/>
-                    </a:xfrm>
-                    <a:prstGeom prst="rect">
-                      <a:avLst/>
-                    </a:prstGeom>
-                    <a:noFill/>
-                    <a:ln>
-                      <a:noFill/>
-                    </a:ln>
-                  </pic:spPr>
-                </pic:pic>
-              </a:graphicData>
-            </a:graphic>
-          </wp:inline>
-        </w:drawing>
-      </w:r>
-    </w:p>
-    <w:p>
-      <w:pPr>
-        <w:rPr>
-          <w:i/>
-        </w:rPr>
-      </w:pPr>
-      <w:r>
-        <w:rPr>
-          <w:i/>
-          <w:noProof/>
-        </w:rPr>
-        <w:drawing>
-          <wp:inline distT="0" distB="0" distL="0" distR="0">
-            <wp:extent cx="5267325" cy="247650"/>
-            <wp:effectExtent l="0" t="0" r="0" b="0"/>
-            <wp:docPr id="24" name="Kép 24" descr="genetic-figure-1"/>
-            <wp:cNvGraphicFramePr>
-              <a:graphicFrameLocks xmlns:a="http://schemas.openxmlformats.org/drawingml/2006/main" noChangeAspect="1"/>
-            </wp:cNvGraphicFramePr>
-            <a:graphic xmlns:a="http://schemas.openxmlformats.org/drawingml/2006/main">
-              <a:graphicData uri="http://schemas.openxmlformats.org/drawingml/2006/picture">
-                <pic:pic xmlns:pic="http://schemas.openxmlformats.org/drawingml/2006/picture">
-                  <pic:nvPicPr>
-                    <pic:cNvPr id="0" name="Picture 24" descr="genetic-figure-1"/>
+                    <pic:cNvPr id="0" name="Picture 25" descr="genetic-figure-1d"/>
                     <pic:cNvPicPr>
                       <a:picLocks noChangeAspect="1" noChangeArrowheads="1"/>
                     </pic:cNvPicPr>
@@ -6064,7 +6567,7 @@
           <wp:inline distT="0" distB="0" distL="0" distR="0">
             <wp:extent cx="5267325" cy="247650"/>
             <wp:effectExtent l="0" t="0" r="0" b="0"/>
-            <wp:docPr id="25" name="Kép 25" descr="genetic-figure-1d"/>
+            <wp:docPr id="26" name="Kép 26" descr="genetic-figure-1c"/>
             <wp:cNvGraphicFramePr>
               <a:graphicFrameLocks xmlns:a="http://schemas.openxmlformats.org/drawingml/2006/main" noChangeAspect="1"/>
             </wp:cNvGraphicFramePr>
@@ -6072,7 +6575,7 @@
               <a:graphicData uri="http://schemas.openxmlformats.org/drawingml/2006/picture">
                 <pic:pic xmlns:pic="http://schemas.openxmlformats.org/drawingml/2006/picture">
                   <pic:nvPicPr>
-                    <pic:cNvPr id="0" name="Picture 25" descr="genetic-figure-1d"/>
+                    <pic:cNvPr id="0" name="Picture 26" descr="genetic-figure-1c"/>
                     <pic:cNvPicPr>
                       <a:picLocks noChangeAspect="1" noChangeArrowheads="1"/>
                     </pic:cNvPicPr>
@@ -6111,67 +6614,6 @@
       </w:r>
     </w:p>
     <w:p>
-      <w:pPr>
-        <w:rPr>
-          <w:i/>
-        </w:rPr>
-      </w:pPr>
-      <w:r>
-        <w:rPr>
-          <w:i/>
-          <w:noProof/>
-        </w:rPr>
-        <w:drawing>
-          <wp:inline distT="0" distB="0" distL="0" distR="0">
-            <wp:extent cx="5267325" cy="247650"/>
-            <wp:effectExtent l="0" t="0" r="0" b="0"/>
-            <wp:docPr id="26" name="Kép 26" descr="genetic-figure-1c"/>
-            <wp:cNvGraphicFramePr>
-              <a:graphicFrameLocks xmlns:a="http://schemas.openxmlformats.org/drawingml/2006/main" noChangeAspect="1"/>
-            </wp:cNvGraphicFramePr>
-            <a:graphic xmlns:a="http://schemas.openxmlformats.org/drawingml/2006/main">
-              <a:graphicData uri="http://schemas.openxmlformats.org/drawingml/2006/picture">
-                <pic:pic xmlns:pic="http://schemas.openxmlformats.org/drawingml/2006/picture">
-                  <pic:nvPicPr>
-                    <pic:cNvPr id="0" name="Picture 26" descr="genetic-figure-1c"/>
-                    <pic:cNvPicPr>
-                      <a:picLocks noChangeAspect="1" noChangeArrowheads="1"/>
-                    </pic:cNvPicPr>
-                  </pic:nvPicPr>
-                  <pic:blipFill>
-                    <a:blip r:embed="rId28">
-                      <a:extLst>
-                        <a:ext uri="{28A0092B-C50C-407E-A947-70E740481C1C}">
-                          <a14:useLocalDpi xmlns:a14="http://schemas.microsoft.com/office/drawing/2010/main" val="0"/>
-                        </a:ext>
-                      </a:extLst>
-                    </a:blip>
-                    <a:srcRect/>
-                    <a:stretch>
-                      <a:fillRect/>
-                    </a:stretch>
-                  </pic:blipFill>
-                  <pic:spPr bwMode="auto">
-                    <a:xfrm>
-                      <a:off x="0" y="0"/>
-                      <a:ext cx="5267325" cy="247650"/>
-                    </a:xfrm>
-                    <a:prstGeom prst="rect">
-                      <a:avLst/>
-                    </a:prstGeom>
-                    <a:noFill/>
-                    <a:ln>
-                      <a:noFill/>
-                    </a:ln>
-                  </pic:spPr>
-                </pic:pic>
-              </a:graphicData>
-            </a:graphic>
-          </wp:inline>
-        </w:drawing>
-      </w:r>
-    </w:p>
-    <w:p>
       <w:r>
         <w:rPr>
           <w:i/>
@@ -6302,7 +6744,11 @@
         <w:t xml:space="preserve"> a különböző szakaszokhoz tartozó csőméreteket </w:t>
       </w:r>
       <w:r>
-        <w:t>jelentik. Ebben az esetben a vonatkozó genotípus egy olyan lista lehetett volna, ahol az elemek (gének) a csőméretek sorszámát jelzik. Programozási szempontból ez praktikus lett volna, de ezzel együtt is fölöslegesnek éreztem a genotípusok alkalmazását, és a forráskód megírása során kihagytam őket az algoritmusból.</w:t>
+        <w:t xml:space="preserve">jelentik. Ebben az esetben a vonatkozó genotípus egy olyan lista lehetett volna, ahol az elemek (gének) a </w:t>
+      </w:r>
+      <w:r>
+        <w:lastRenderedPageBreak/>
+        <w:t>csőméretek sorszámát jelzik. Programozási szempontból ez praktikus lett volna, de ezzel együtt is fölöslegesnek éreztem a genotípusok alkalmazását, és a forráskód megírása során kihagytam őket az algoritmusból.</w:t>
       </w:r>
     </w:p>
     <w:p/>
@@ -6469,14 +6915,14 @@
         <w:t xml:space="preserve"> kérdése: </w:t>
       </w:r>
       <w:r>
-        <w:t xml:space="preserve">amelyik egyed permutációjához rövidebb körbejárási út tartozik, az lesz a rátermettebb. Ehhez alkottam egy 15x15-ös szimmetrikus mátrixot, melyet feltöltöttem a különböző városok közötti távolságokkal. Véletlenszám generátort használtam, így természetesen a síkban nem lenne kivitelezhető a városok elrendezése (csak egy 14 dimenziós térben). Szerencsére a genetikus algoritmus helyes működése független attól, hogy valóságban a 15 város leképezhető távolságokra helyezkedik-e el egymástól. Röviden: a fitneszfüggvény az egyed első elemét betölti egy „sor” változóba, a másodikat pedig egy „oszlop” változóba. </w:t>
-      </w:r>
-      <w:r>
-        <w:t xml:space="preserve">Ezek együtt fogják kiadni a távolság-mátrix megfelelő elemét. Ezután a „sor” változó a második elem lesz, az „oszlop” változó pedig a harmadik. </w:t>
+        <w:t xml:space="preserve">amelyik egyed permutációjához rövidebb körbejárási út tartozik, az lesz a rátermettebb. Ehhez alkottam egy 15x15-ös szimmetrikus mátrixot, melyet feltöltöttem a különböző városok közötti távolságokkal. Véletlenszám generátort használtam, így természetesen a síkban nem lenne kivitelezhető a városok elrendezése (csak egy 14 dimenziós térben). Szerencsére a genetikus algoritmus helyes működése független attól, hogy valóságban a 15 város leképezhető távolságokra helyezkedik-e el egymástól. Röviden: a </w:t>
       </w:r>
       <w:r>
         <w:lastRenderedPageBreak/>
-        <w:t>Eközben a távolságokat folyamatosan összeadja a program egy „fitnesz” változóba. Végül az egyed utolsó és első eleme fogja meghatározni az összesített távolsághoz adandó utolsó értéket a mátrixból.</w:t>
+        <w:t xml:space="preserve">fitneszfüggvény az egyed első elemét betölti egy „sor” változóba, a másodikat pedig egy „oszlop” változóba. </w:t>
+      </w:r>
+      <w:r>
+        <w:t>Ezek együtt fogják kiadni a távolság-mátrix megfelelő elemét. Ezután a „sor” változó a második elem lesz, az „oszlop” változó pedig a harmadik. Eközben a távolságokat folyamatosan összeadja a program egy „fitnesz” változóba. Végül az egyed utolsó és első eleme fogja meghatározni az összesített távolsághoz adandó utolsó értéket a mátrixból.</w:t>
       </w:r>
     </w:p>
     <w:p/>
@@ -6702,7 +7148,7 @@
                     </pic:cNvPicPr>
                   </pic:nvPicPr>
                   <pic:blipFill>
-                    <a:blip r:embed="rId29">
+                    <a:blip r:embed="rId28">
                       <a:extLst>
                         <a:ext uri="{28A0092B-C50C-407E-A947-70E740481C1C}">
                           <a14:useLocalDpi xmlns:a14="http://schemas.microsoft.com/office/drawing/2010/main" val="0"/>
@@ -6812,7 +7258,7 @@
                     </pic:cNvPicPr>
                   </pic:nvPicPr>
                   <pic:blipFill>
-                    <a:blip r:embed="rId30">
+                    <a:blip r:embed="rId29">
                       <a:extLst>
                         <a:ext uri="{28A0092B-C50C-407E-A947-70E740481C1C}">
                           <a14:useLocalDpi xmlns:a14="http://schemas.microsoft.com/office/drawing/2010/main" val="0"/>
@@ -6882,9 +7328,9 @@
             <o:lock v:ext="edit" aspectratio="t"/>
           </v:shapetype>
           <v:shape id="_x0000_i1025" type="#_x0000_t75" style="width:9pt;height:17.25pt" o:ole="">
-            <v:imagedata r:id="rId31" o:title=""/>
+            <v:imagedata r:id="rId30" o:title=""/>
           </v:shape>
-          <o:OLEObject Type="Embed" ProgID="Equation.3" ShapeID="_x0000_i1025" DrawAspect="Content" ObjectID="_1608461763" r:id="rId32"/>
+          <o:OLEObject Type="Embed" ProgID="Equation.3" ShapeID="_x0000_i1025" DrawAspect="Content" ObjectID="_1608500155" r:id="rId31"/>
         </w:object>
       </w:r>
       <w:r>
@@ -7040,7 +7486,7 @@
                     </pic:cNvPicPr>
                   </pic:nvPicPr>
                   <pic:blipFill>
-                    <a:blip r:embed="rId33">
+                    <a:blip r:embed="rId32">
                       <a:extLst>
                         <a:ext uri="{28A0092B-C50C-407E-A947-70E740481C1C}">
                           <a14:useLocalDpi xmlns:a14="http://schemas.microsoft.com/office/drawing/2010/main" val="0"/>
@@ -7179,7 +7625,7 @@
                     </pic:cNvPicPr>
                   </pic:nvPicPr>
                   <pic:blipFill>
-                    <a:blip r:embed="rId34">
+                    <a:blip r:embed="rId33">
                       <a:extLst>
                         <a:ext uri="{28A0092B-C50C-407E-A947-70E740481C1C}">
                           <a14:useLocalDpi xmlns:a14="http://schemas.microsoft.com/office/drawing/2010/main" val="0"/>
@@ -7351,7 +7797,7 @@
                     </pic:cNvPicPr>
                   </pic:nvPicPr>
                   <pic:blipFill>
-                    <a:blip r:embed="rId35">
+                    <a:blip r:embed="rId34">
                       <a:extLst>
                         <a:ext uri="{28A0092B-C50C-407E-A947-70E740481C1C}">
                           <a14:useLocalDpi xmlns:a14="http://schemas.microsoft.com/office/drawing/2010/main" val="0"/>
@@ -7652,7 +8098,7 @@
                     </pic:cNvPicPr>
                   </pic:nvPicPr>
                   <pic:blipFill>
-                    <a:blip r:embed="rId36">
+                    <a:blip r:embed="rId35">
                       <a:extLst>
                         <a:ext uri="{28A0092B-C50C-407E-A947-70E740481C1C}">
                           <a14:useLocalDpi xmlns:a14="http://schemas.microsoft.com/office/drawing/2010/main" val="0"/>
@@ -7776,7 +8222,7 @@
                     </pic:cNvPicPr>
                   </pic:nvPicPr>
                   <pic:blipFill>
-                    <a:blip r:embed="rId37">
+                    <a:blip r:embed="rId36">
                       <a:extLst>
                         <a:ext uri="{28A0092B-C50C-407E-A947-70E740481C1C}">
                           <a14:useLocalDpi xmlns:a14="http://schemas.microsoft.com/office/drawing/2010/main" val="0"/>
@@ -7880,7 +8326,7 @@
                     </pic:cNvPicPr>
                   </pic:nvPicPr>
                   <pic:blipFill>
-                    <a:blip r:embed="rId38">
+                    <a:blip r:embed="rId37">
                       <a:extLst>
                         <a:ext uri="{28A0092B-C50C-407E-A947-70E740481C1C}">
                           <a14:useLocalDpi xmlns:a14="http://schemas.microsoft.com/office/drawing/2010/main" val="0"/>
@@ -7926,9 +8372,9 @@
         </w:rPr>
         <w:object w:dxaOrig="240" w:dyaOrig="360">
           <v:shape id="_x0000_i1026" type="#_x0000_t75" style="width:12pt;height:18pt" o:ole="">
-            <v:imagedata r:id="rId39" o:title=""/>
+            <v:imagedata r:id="rId38" o:title=""/>
           </v:shape>
-          <o:OLEObject Type="Embed" ProgID="Equation.3" ShapeID="_x0000_i1026" DrawAspect="Content" ObjectID="_1608461764" r:id="rId40"/>
+          <o:OLEObject Type="Embed" ProgID="Equation.3" ShapeID="_x0000_i1026" DrawAspect="Content" ObjectID="_1608500156" r:id="rId39"/>
         </w:object>
       </w:r>
       <w:r>
@@ -7941,9 +8387,9 @@
         </w:rPr>
         <w:object w:dxaOrig="279" w:dyaOrig="360">
           <v:shape id="_x0000_i1027" type="#_x0000_t75" style="width:14.25pt;height:18pt" o:ole="">
-            <v:imagedata r:id="rId41" o:title=""/>
+            <v:imagedata r:id="rId40" o:title=""/>
           </v:shape>
-          <o:OLEObject Type="Embed" ProgID="Equation.3" ShapeID="_x0000_i1027" DrawAspect="Content" ObjectID="_1608461765" r:id="rId42"/>
+          <o:OLEObject Type="Embed" ProgID="Equation.3" ShapeID="_x0000_i1027" DrawAspect="Content" ObjectID="_1608500157" r:id="rId41"/>
         </w:object>
       </w:r>
       <w:r>
@@ -7956,9 +8402,9 @@
         </w:rPr>
         <w:object w:dxaOrig="240" w:dyaOrig="360">
           <v:shape id="_x0000_i1028" type="#_x0000_t75" style="width:12pt;height:18pt" o:ole="">
-            <v:imagedata r:id="rId43" o:title=""/>
+            <v:imagedata r:id="rId42" o:title=""/>
           </v:shape>
-          <o:OLEObject Type="Embed" ProgID="Equation.3" ShapeID="_x0000_i1028" DrawAspect="Content" ObjectID="_1608461766" r:id="rId44"/>
+          <o:OLEObject Type="Embed" ProgID="Equation.3" ShapeID="_x0000_i1028" DrawAspect="Content" ObjectID="_1608500158" r:id="rId43"/>
         </w:object>
       </w:r>
       <w:r>
@@ -8068,9 +8514,9 @@
         </w:rPr>
         <w:object w:dxaOrig="340" w:dyaOrig="360">
           <v:shape id="_x0000_i1029" type="#_x0000_t75" style="width:17.25pt;height:18pt" o:ole="">
-            <v:imagedata r:id="rId45" o:title=""/>
+            <v:imagedata r:id="rId44" o:title=""/>
           </v:shape>
-          <o:OLEObject Type="Embed" ProgID="Equation.3" ShapeID="_x0000_i1029" DrawAspect="Content" ObjectID="_1608461767" r:id="rId46"/>
+          <o:OLEObject Type="Embed" ProgID="Equation.3" ShapeID="_x0000_i1029" DrawAspect="Content" ObjectID="_1608500159" r:id="rId45"/>
         </w:object>
       </w:r>
       <w:r>
@@ -8089,9 +8535,9 @@
         </w:rPr>
         <w:object w:dxaOrig="460" w:dyaOrig="320">
           <v:shape id="_x0000_i1030" type="#_x0000_t75" style="width:23.25pt;height:15.75pt" o:ole="">
-            <v:imagedata r:id="rId47" o:title=""/>
+            <v:imagedata r:id="rId46" o:title=""/>
           </v:shape>
-          <o:OLEObject Type="Embed" ProgID="Equation.3" ShapeID="_x0000_i1030" DrawAspect="Content" ObjectID="_1608461768" r:id="rId48"/>
+          <o:OLEObject Type="Embed" ProgID="Equation.3" ShapeID="_x0000_i1030" DrawAspect="Content" ObjectID="_1608500160" r:id="rId47"/>
         </w:object>
       </w:r>
       <w:r>
@@ -8110,9 +8556,9 @@
         </w:rPr>
         <w:object w:dxaOrig="340" w:dyaOrig="360">
           <v:shape id="_x0000_i1031" type="#_x0000_t75" style="width:17.25pt;height:18pt" o:ole="">
-            <v:imagedata r:id="rId45" o:title=""/>
+            <v:imagedata r:id="rId44" o:title=""/>
           </v:shape>
-          <o:OLEObject Type="Embed" ProgID="Equation.3" ShapeID="_x0000_i1031" DrawAspect="Content" ObjectID="_1608461769" r:id="rId49"/>
+          <o:OLEObject Type="Embed" ProgID="Equation.3" ShapeID="_x0000_i1031" DrawAspect="Content" ObjectID="_1608500161" r:id="rId48"/>
         </w:object>
       </w:r>
       <w:r>
@@ -8160,9 +8606,9 @@
         </w:rPr>
         <w:object w:dxaOrig="340" w:dyaOrig="360">
           <v:shape id="_x0000_i1032" type="#_x0000_t75" style="width:17.25pt;height:18pt" o:ole="">
-            <v:imagedata r:id="rId45" o:title=""/>
+            <v:imagedata r:id="rId44" o:title=""/>
           </v:shape>
-          <o:OLEObject Type="Embed" ProgID="Equation.3" ShapeID="_x0000_i1032" DrawAspect="Content" ObjectID="_1608461770" r:id="rId50"/>
+          <o:OLEObject Type="Embed" ProgID="Equation.3" ShapeID="_x0000_i1032" DrawAspect="Content" ObjectID="_1608500162" r:id="rId49"/>
         </w:object>
       </w:r>
       <w:r>
@@ -8201,7 +8647,7 @@
                     </pic:cNvPicPr>
                   </pic:nvPicPr>
                   <pic:blipFill>
-                    <a:blip r:embed="rId51">
+                    <a:blip r:embed="rId50">
                       <a:extLst>
                         <a:ext uri="{28A0092B-C50C-407E-A947-70E740481C1C}">
                           <a14:useLocalDpi xmlns:a14="http://schemas.microsoft.com/office/drawing/2010/main" val="0"/>
@@ -8537,17 +8983,7 @@
           <w:szCs w:val="20"/>
           <w:shd w:val="clear" w:color="auto" w:fill="FFFFFF"/>
         </w:rPr>
-        <w:t>.</w:t>
-      </w:r>
-      <w:r>
-        <w:rPr>
-          <w:rFonts w:ascii="Arial" w:hAnsi="Arial" w:cs="Arial"/>
-          <w:color w:val="222222"/>
-          <w:sz w:val="20"/>
-          <w:szCs w:val="20"/>
-          <w:shd w:val="clear" w:color="auto" w:fill="FFFFFF"/>
-        </w:rPr>
-        <w:t xml:space="preserve"> </w:t>
+        <w:t xml:space="preserve">. </w:t>
       </w:r>
       <w:r>
         <w:t>(1999): 549-568.</w:t>
@@ -9317,6 +9753,119 @@
       </w:rPr>
     </w:lvl>
   </w:abstractNum>
+  <w:abstractNum w:abstractNumId="4" w15:restartNumberingAfterBreak="0">
+    <w:nsid w:val="7A9D2CC4"/>
+    <w:multiLevelType w:val="hybridMultilevel"/>
+    <w:tmpl w:val="51E2E250"/>
+    <w:lvl w:ilvl="0" w:tplc="040E0001">
+      <w:start w:val="1"/>
+      <w:numFmt w:val="bullet"/>
+      <w:lvlText w:val=""/>
+      <w:lvlJc w:val="left"/>
+      <w:pPr>
+        <w:ind w:left="947" w:hanging="360"/>
+      </w:pPr>
+      <w:rPr>
+        <w:rFonts w:ascii="Symbol" w:hAnsi="Symbol" w:hint="default"/>
+      </w:rPr>
+    </w:lvl>
+    <w:lvl w:ilvl="1" w:tplc="040E0003" w:tentative="1">
+      <w:start w:val="1"/>
+      <w:numFmt w:val="bullet"/>
+      <w:lvlText w:val="o"/>
+      <w:lvlJc w:val="left"/>
+      <w:pPr>
+        <w:ind w:left="1667" w:hanging="360"/>
+      </w:pPr>
+      <w:rPr>
+        <w:rFonts w:ascii="Courier New" w:hAnsi="Courier New" w:cs="Courier New" w:hint="default"/>
+      </w:rPr>
+    </w:lvl>
+    <w:lvl w:ilvl="2" w:tplc="040E0005" w:tentative="1">
+      <w:start w:val="1"/>
+      <w:numFmt w:val="bullet"/>
+      <w:lvlText w:val=""/>
+      <w:lvlJc w:val="left"/>
+      <w:pPr>
+        <w:ind w:left="2387" w:hanging="360"/>
+      </w:pPr>
+      <w:rPr>
+        <w:rFonts w:ascii="Wingdings" w:hAnsi="Wingdings" w:hint="default"/>
+      </w:rPr>
+    </w:lvl>
+    <w:lvl w:ilvl="3" w:tplc="040E0001" w:tentative="1">
+      <w:start w:val="1"/>
+      <w:numFmt w:val="bullet"/>
+      <w:lvlText w:val=""/>
+      <w:lvlJc w:val="left"/>
+      <w:pPr>
+        <w:ind w:left="3107" w:hanging="360"/>
+      </w:pPr>
+      <w:rPr>
+        <w:rFonts w:ascii="Symbol" w:hAnsi="Symbol" w:hint="default"/>
+      </w:rPr>
+    </w:lvl>
+    <w:lvl w:ilvl="4" w:tplc="040E0003" w:tentative="1">
+      <w:start w:val="1"/>
+      <w:numFmt w:val="bullet"/>
+      <w:lvlText w:val="o"/>
+      <w:lvlJc w:val="left"/>
+      <w:pPr>
+        <w:ind w:left="3827" w:hanging="360"/>
+      </w:pPr>
+      <w:rPr>
+        <w:rFonts w:ascii="Courier New" w:hAnsi="Courier New" w:cs="Courier New" w:hint="default"/>
+      </w:rPr>
+    </w:lvl>
+    <w:lvl w:ilvl="5" w:tplc="040E0005" w:tentative="1">
+      <w:start w:val="1"/>
+      <w:numFmt w:val="bullet"/>
+      <w:lvlText w:val=""/>
+      <w:lvlJc w:val="left"/>
+      <w:pPr>
+        <w:ind w:left="4547" w:hanging="360"/>
+      </w:pPr>
+      <w:rPr>
+        <w:rFonts w:ascii="Wingdings" w:hAnsi="Wingdings" w:hint="default"/>
+      </w:rPr>
+    </w:lvl>
+    <w:lvl w:ilvl="6" w:tplc="040E0001" w:tentative="1">
+      <w:start w:val="1"/>
+      <w:numFmt w:val="bullet"/>
+      <w:lvlText w:val=""/>
+      <w:lvlJc w:val="left"/>
+      <w:pPr>
+        <w:ind w:left="5267" w:hanging="360"/>
+      </w:pPr>
+      <w:rPr>
+        <w:rFonts w:ascii="Symbol" w:hAnsi="Symbol" w:hint="default"/>
+      </w:rPr>
+    </w:lvl>
+    <w:lvl w:ilvl="7" w:tplc="040E0003" w:tentative="1">
+      <w:start w:val="1"/>
+      <w:numFmt w:val="bullet"/>
+      <w:lvlText w:val="o"/>
+      <w:lvlJc w:val="left"/>
+      <w:pPr>
+        <w:ind w:left="5987" w:hanging="360"/>
+      </w:pPr>
+      <w:rPr>
+        <w:rFonts w:ascii="Courier New" w:hAnsi="Courier New" w:cs="Courier New" w:hint="default"/>
+      </w:rPr>
+    </w:lvl>
+    <w:lvl w:ilvl="8" w:tplc="040E0005" w:tentative="1">
+      <w:start w:val="1"/>
+      <w:numFmt w:val="bullet"/>
+      <w:lvlText w:val=""/>
+      <w:lvlJc w:val="left"/>
+      <w:pPr>
+        <w:ind w:left="6707" w:hanging="360"/>
+      </w:pPr>
+      <w:rPr>
+        <w:rFonts w:ascii="Wingdings" w:hAnsi="Wingdings" w:hint="default"/>
+      </w:rPr>
+    </w:lvl>
+  </w:abstractNum>
   <w:num w:numId="1">
     <w:abstractNumId w:val="0"/>
   </w:num>
@@ -9328,6 +9877,9 @@
   </w:num>
   <w:num w:numId="4">
     <w:abstractNumId w:val="3"/>
+  </w:num>
+  <w:num w:numId="5">
+    <w:abstractNumId w:val="4"/>
   </w:num>
 </w:numbering>
 </file>

</xml_diff>

<commit_message>
doc - GA theory - mutation
</commit_message>
<xml_diff>
--- a/Documentation.docx
+++ b/Documentation.docx
@@ -5088,15 +5088,7 @@
         <w:t xml:space="preserve"> </w:t>
       </w:r>
       <w:r>
-        <w:t xml:space="preserve">genetikus algoritmusokat megalapozó hasonlat a természetes evolúció hasonlata. Az evolúció során az egyes fajok feladata az, hogy minél jobban alkalmazkodjanak egy bonyolult és változó környezethez. A ‘tapasztalat’, amelyet az egyes fajok az alkalmazkodás során szereznek, beleépül az </w:t>
-      </w:r>
-      <w:proofErr w:type="spellStart"/>
-      <w:r>
-        <w:t>egyedek</w:t>
-      </w:r>
-      <w:proofErr w:type="spellEnd"/>
-      <w:r>
-        <w:t xml:space="preserve"> kromoszómáiba.”</w:t>
+        <w:t>genetikus algoritmusokat megalapozó hasonlat a természetes evolúció hasonlata. Az evolúció során az egyes fajok feladata az, hogy minél jobban alkalmazkodjanak egy bonyolult és változó környezethez. A ‘tapasztalat’, amelyet az egyes fajok az alkalmazkodás során szereznek, beleépül az egyedek kromoszómáiba.”</w:t>
       </w:r>
     </w:p>
     <w:p>
@@ -5144,14 +5136,12 @@
       <w:r>
         <w:t xml:space="preserve">) tagjai </w:t>
       </w:r>
-      <w:proofErr w:type="spellStart"/>
       <w:r>
         <w:rPr>
           <w:i/>
         </w:rPr>
         <w:t>egyedek</w:t>
       </w:r>
-      <w:proofErr w:type="spellEnd"/>
       <w:r>
         <w:t xml:space="preserve"> (</w:t>
       </w:r>
@@ -5206,15 +5196,7 @@
       </w:r>
       <w:proofErr w:type="spellEnd"/>
       <w:r>
-        <w:t xml:space="preserve">). Az </w:t>
-      </w:r>
-      <w:proofErr w:type="spellStart"/>
-      <w:r>
-        <w:t>egyedek</w:t>
-      </w:r>
-      <w:proofErr w:type="spellEnd"/>
-      <w:r>
-        <w:t xml:space="preserve"> </w:t>
+        <w:t xml:space="preserve">). Az egyedek </w:t>
       </w:r>
       <w:r>
         <w:rPr>
@@ -5266,15 +5248,7 @@
         <w:t>ő</w:t>
       </w:r>
       <w:r>
-        <w:t xml:space="preserve"> részein helyezkednek el. Az </w:t>
-      </w:r>
-      <w:proofErr w:type="spellStart"/>
-      <w:r>
-        <w:t>egyedek</w:t>
-      </w:r>
-      <w:proofErr w:type="spellEnd"/>
-      <w:r>
-        <w:t xml:space="preserve"> egy adott jellegzetessége (például a hajszín) többféleképpen nyilvánulhat meg, így a megfelel</w:t>
+        <w:t xml:space="preserve"> részein helyezkednek el. Az egyedek egy adott jellegzetessége (például a hajszín) többféleképpen nyilvánulhat meg, így a megfelel</w:t>
       </w:r>
       <w:r>
         <w:t>ő</w:t>
@@ -5315,15 +5289,7 @@
     </w:p>
     <w:p>
       <w:r>
-        <w:t xml:space="preserve">Minden egyed, kromoszóma egy potenciális megoldását fogja képviselni a megoldandó feladatnak. Az </w:t>
-      </w:r>
-      <w:proofErr w:type="spellStart"/>
-      <w:r>
-        <w:t>egyedek</w:t>
-      </w:r>
-      <w:proofErr w:type="spellEnd"/>
-      <w:r>
-        <w:t xml:space="preserve"> populációján végbemen</w:t>
+        <w:t>Minden egyed, kromoszóma egy potenciális megoldását fogja képviselni a megoldandó feladatnak. Az egyedek populációján végbemen</w:t>
       </w:r>
       <w:r>
         <w:t>ő</w:t>
@@ -5388,19 +5354,7 @@
     </w:p>
     <w:p>
       <w:r>
-        <w:t>Egy genetikus algoritmusnak egy adott problémára a következ</w:t>
-      </w:r>
-      <w:r>
-        <w:t>ő</w:t>
-      </w:r>
-      <w:r>
-        <w:t xml:space="preserve"> öt összetev</w:t>
-      </w:r>
-      <w:r>
-        <w:t>ő</w:t>
-      </w:r>
-      <w:r>
-        <w:t>t kell meghatároznia:</w:t>
+        <w:t>Egy genetikus algoritmusnak egy adott problémára a következő öt összetevőt kell meghatároznia:</w:t>
       </w:r>
     </w:p>
     <w:p>
@@ -5418,19 +5372,7 @@
         <w:rPr>
           <w:rFonts w:ascii="Palatino Linotype" w:hAnsi="Palatino Linotype"/>
         </w:rPr>
-        <w:t>a potenciális megoldások problémafügg</w:t>
-      </w:r>
-      <w:r>
-        <w:rPr>
-          <w:rFonts w:ascii="Palatino Linotype" w:hAnsi="Palatino Linotype"/>
-        </w:rPr>
-        <w:t>ő</w:t>
-      </w:r>
-      <w:r>
-        <w:rPr>
-          <w:rFonts w:ascii="Palatino Linotype" w:hAnsi="Palatino Linotype"/>
-        </w:rPr>
-        <w:t xml:space="preserve"> genetikus reprezentációja,</w:t>
+        <w:t>a potenciális megoldások problémafüggő genetikus reprezentációja,</w:t>
       </w:r>
     </w:p>
     <w:p>
@@ -5466,33 +5408,7 @@
         <w:rPr>
           <w:rFonts w:ascii="Palatino Linotype" w:hAnsi="Palatino Linotype"/>
         </w:rPr>
-        <w:t>egy kiértékel</w:t>
-      </w:r>
-      <w:r>
-        <w:rPr>
-          <w:rFonts w:ascii="Palatino Linotype" w:hAnsi="Palatino Linotype"/>
-        </w:rPr>
-        <w:t>ő</w:t>
-      </w:r>
-      <w:r>
-        <w:rPr>
-          <w:rFonts w:ascii="Palatino Linotype" w:hAnsi="Palatino Linotype"/>
-        </w:rPr>
-        <w:t xml:space="preserve"> függvény megválasztása, amely a környezet szerepét játssza és az </w:t>
-      </w:r>
-      <w:proofErr w:type="spellStart"/>
-      <w:r>
-        <w:rPr>
-          <w:rFonts w:ascii="Palatino Linotype" w:hAnsi="Palatino Linotype"/>
-        </w:rPr>
-        <w:t>egyedek</w:t>
-      </w:r>
-      <w:proofErr w:type="spellEnd"/>
-      <w:r>
-        <w:rPr>
-          <w:rFonts w:ascii="Palatino Linotype" w:hAnsi="Palatino Linotype"/>
-        </w:rPr>
-        <w:t xml:space="preserve"> rátermettségét (túlélési rátermettség) méri: rátermettség, </w:t>
+        <w:t xml:space="preserve">egy kiértékelő függvény megválasztása, amely a környezet szerepét játssza és az egyedek rátermettségét (túlélési rátermettség) méri: rátermettség, </w:t>
       </w:r>
       <w:proofErr w:type="spellStart"/>
       <w:r>
@@ -5542,19 +5458,7 @@
         <w:rPr>
           <w:rFonts w:ascii="Palatino Linotype" w:hAnsi="Palatino Linotype"/>
         </w:rPr>
-        <w:t>bizonyos paraméterek megadása (populáció mérete, a genetikus operátorok alkalmazásának valószín</w:t>
-      </w:r>
-      <w:r>
-        <w:rPr>
-          <w:rFonts w:ascii="Palatino Linotype" w:hAnsi="Palatino Linotype"/>
-        </w:rPr>
-        <w:t>ű</w:t>
-      </w:r>
-      <w:r>
-        <w:rPr>
-          <w:rFonts w:ascii="Palatino Linotype" w:hAnsi="Palatino Linotype"/>
-        </w:rPr>
-        <w:t>ségei stb.).</w:t>
+        <w:t>bizonyos paraméterek megadása (populáció mérete, a genetikus operátorok alkalmazásának valószínűségei stb.).</w:t>
       </w:r>
     </w:p>
     <w:p>
@@ -5972,11 +5876,47 @@
     </w:p>
     <w:p>
       <w:r>
-        <w:t xml:space="preserve">Mindkét verzió ugyanazt az adatbázist használja, hogy hiteles legyen az összehasonlítás. Távolság helyett útiköltség értékeket rendeltem két város közé – vagy </w:t>
+        <w:t>Mindkét verzió ugyanazt az adatbázist használja</w:t>
+      </w:r>
+      <w:r>
+        <w:t xml:space="preserve"> a hiteles</w:t>
+      </w:r>
+      <w:r>
+        <w:t xml:space="preserve"> összehasonlítás</w:t>
+      </w:r>
+      <w:r>
+        <w:t xml:space="preserve"> érdekében</w:t>
+      </w:r>
+      <w:r>
+        <w:t xml:space="preserve">. Távolság helyett útiköltség értékeket rendeltem két város közé – </w:t>
+      </w:r>
+      <w:r>
+        <w:t>a</w:t>
+      </w:r>
+      <w:r>
+        <w:t xml:space="preserve">vagy </w:t>
       </w:r>
       <w:r>
         <w:lastRenderedPageBreak/>
-        <w:t>matematikai megközelítéssel a gráf éleihez. Az algoritmus egyik bemenő paramétere ezen értékeknek a lehetséges maximuma, a másik paramétere pedig a probléma során érinteni kívánt városok száma. Ezek alapján első lépésként meghatározom az adatbázist, ami egy n x n-es szimmetrikus mátrix, amely tartalmazza bármely két város közötti útiköltség értékeket:</w:t>
+        <w:t xml:space="preserve">matematikai megközelítéssel a gráf éleihez. Az algoritmus egyik bemenő paramétere </w:t>
+      </w:r>
+      <w:r>
+        <w:t>az útiköltségek maximuma</w:t>
+      </w:r>
+      <w:r>
+        <w:t xml:space="preserve">, a másik paramétere pedig a probléma során érinteni kívánt városok száma. Ezek alapján első lépésként </w:t>
+      </w:r>
+      <w:r>
+        <w:t>létrehoztam</w:t>
+      </w:r>
+      <w:r>
+        <w:t xml:space="preserve"> az adatbázist, ami egy n x n-es szimmetrikus mátrix, amely tartalmazza bármely két város közötti útiköltség érték</w:t>
+      </w:r>
+      <w:r>
+        <w:t>ét</w:t>
+      </w:r>
+      <w:r>
+        <w:t>:</w:t>
       </w:r>
     </w:p>
     <w:p>
@@ -5989,8 +5929,8 @@
         </w:rPr>
         <w:drawing>
           <wp:inline distT="0" distB="0" distL="0" distR="0">
-            <wp:extent cx="4363059" cy="933580"/>
-            <wp:effectExtent l="0" t="0" r="0" b="0"/>
+            <wp:extent cx="5335200" cy="5385600"/>
+            <wp:effectExtent l="0" t="0" r="0" b="5715"/>
             <wp:docPr id="3" name="Kép 3"/>
             <wp:cNvGraphicFramePr>
               <a:graphicFrameLocks xmlns:a="http://schemas.openxmlformats.org/drawingml/2006/main" noChangeAspect="1"/>
@@ -6017,7 +5957,7 @@
                   <pic:spPr>
                     <a:xfrm>
                       <a:off x="0" y="0"/>
-                      <a:ext cx="4363059" cy="933580"/>
+                      <a:ext cx="5335200" cy="5385600"/>
                     </a:xfrm>
                     <a:prstGeom prst="rect">
                       <a:avLst/>
@@ -6033,185 +5973,54 @@
     <w:p>
       <w:pPr>
         <w:jc w:val="center"/>
-      </w:pPr>
-      <w:r>
+        <w:rPr>
+          <w:i/>
+        </w:rPr>
+      </w:pPr>
+      <w:r>
+        <w:rPr>
+          <w:i/>
+        </w:rPr>
         <w:t>2.1-es ábra: az adatbázis</w:t>
       </w:r>
-      <w:bookmarkStart w:id="10" w:name="_GoBack"/>
-      <w:bookmarkEnd w:id="10"/>
-    </w:p>
-    <w:p/>
-    <w:p/>
-    <w:p>
-      <w:r>
-        <w:t xml:space="preserve">Egyed, </w:t>
-      </w:r>
-      <w:proofErr w:type="spellStart"/>
-      <w:r>
-        <w:t>egyedek</w:t>
-      </w:r>
-      <w:proofErr w:type="spellEnd"/>
-      <w:r>
-        <w:t xml:space="preserve"> reprezentációja</w:t>
-      </w:r>
-    </w:p>
-    <w:p>
-      <w:r>
-        <w:t>GA esetében a különböz</w:t>
-      </w:r>
-      <w:r>
-        <w:t>ő</w:t>
-      </w:r>
-      <w:r>
-        <w:t xml:space="preserve"> lehetséges megoldásokat </w:t>
-      </w:r>
-      <w:proofErr w:type="spellStart"/>
-      <w:r>
-        <w:t>egyedeknek</w:t>
-      </w:r>
-      <w:proofErr w:type="spellEnd"/>
-      <w:r>
-        <w:t xml:space="preserve"> (species) nevezzük. Az algoritmus megvalósítása szempontjából az els</w:t>
-      </w:r>
-      <w:r>
-        <w:t>ő</w:t>
-      </w:r>
-      <w:r>
-        <w:t xml:space="preserve"> lényeges dolog, az </w:t>
-      </w:r>
-      <w:proofErr w:type="spellStart"/>
-      <w:r>
-        <w:t>egyedek</w:t>
-      </w:r>
-      <w:proofErr w:type="spellEnd"/>
-      <w:r>
-        <w:t xml:space="preserve"> ábrázolása. Leggyakoribb esetek a bitsorozattal, vektorokkal vagy permutációval történ</w:t>
-      </w:r>
-      <w:r>
-        <w:t>ő</w:t>
-      </w:r>
-      <w:r>
-        <w:t xml:space="preserve"> ábrázolás, esetleg ezek valamely kompozíciójából alkotott struktúra. Az </w:t>
-      </w:r>
-      <w:proofErr w:type="spellStart"/>
-      <w:r>
-        <w:t>egyedeket</w:t>
-      </w:r>
-      <w:proofErr w:type="spellEnd"/>
-      <w:r>
-        <w:t xml:space="preserve"> nagy E-vel jelöljük.</w:t>
-      </w:r>
-    </w:p>
-    <w:p/>
-    <w:p>
-      <w:r>
-        <w:t>Bitsorozat</w:t>
-      </w:r>
-    </w:p>
-    <w:p>
-      <w:r>
-        <w:t xml:space="preserve">Bitsorozattal reprezentáljuk az </w:t>
-      </w:r>
-      <w:proofErr w:type="spellStart"/>
-      <w:r>
-        <w:t>egyedeket</w:t>
-      </w:r>
-      <w:proofErr w:type="spellEnd"/>
-      <w:r>
-        <w:t>, ha valamely tulajdonsághalmazzal írjuk le azokat, és mindössze arra vagyunk kíváncsiak, hogy az adott tulajdonság jellemzi-e a példányt</w:t>
-      </w:r>
-      <w:r>
-        <w:t xml:space="preserve"> vagy sem</w:t>
-      </w:r>
-      <w:r>
-        <w:t>. Előnye alacsony tárigénye, illetve, hogy könnyű számításokat végezni vele.</w:t>
+      <w:r>
+        <w:rPr>
+          <w:i/>
+        </w:rPr>
+        <w:t xml:space="preserve"> létrehozásához használt metódusok</w:t>
+      </w:r>
+    </w:p>
+    <w:p>
+      <w:r>
+        <w:t>Az útikö</w:t>
+      </w:r>
+      <w:r>
+        <w:t>l</w:t>
+      </w:r>
+      <w:r>
+        <w:t>tség</w:t>
+      </w:r>
+      <w:r>
+        <w:t xml:space="preserve"> minimális értéke 1, valamint a kód tartalmaz egy ellenőrző metódust négyzetmátrixra opcionális későbbi felhasználás céljából. A szimmetrikus transzformálást optimálisan írtam meg: a metódus </w:t>
+      </w:r>
+      <w:r>
+        <w:t>csak a mátrix egyik felén fut le.</w:t>
       </w:r>
     </w:p>
     <w:p>
       <w:pPr>
         <w:jc w:val="center"/>
       </w:pPr>
-    </w:p>
-    <w:p>
-      <w:r>
-        <w:t>Vektor</w:t>
-      </w:r>
-    </w:p>
-    <w:p>
-      <w:r>
-        <w:t xml:space="preserve">Másik gyakori ábrázolás a (valós) vektoros ábrázolás. Ezt olyan esetekben érdemes használni, ha fontos az </w:t>
-      </w:r>
-      <w:proofErr w:type="spellStart"/>
-      <w:r>
-        <w:t>egyedek</w:t>
-      </w:r>
-      <w:proofErr w:type="spellEnd"/>
-      <w:r>
-        <w:t xml:space="preserve"> egyes tulajdonságainak mennyiségi értéke is.</w:t>
-      </w:r>
-      <w:r>
-        <w:t xml:space="preserve"> </w:t>
-      </w:r>
-      <w:r>
-        <w:t xml:space="preserve">Vektoros megoldásokkal nagyon sok minden könnyen leírható, és a számítások is jól </w:t>
-      </w:r>
-      <w:proofErr w:type="spellStart"/>
-      <w:r>
-        <w:t>elvégezhet</w:t>
-      </w:r>
-      <w:r>
-        <w:t>ő</w:t>
-      </w:r>
-      <w:r>
-        <w:t>e</w:t>
-      </w:r>
-      <w:r>
-        <w:t>k</w:t>
-      </w:r>
-      <w:proofErr w:type="spellEnd"/>
-      <w:r>
-        <w:t xml:space="preserve"> alapvet</w:t>
-      </w:r>
-      <w:r>
-        <w:t>ő</w:t>
-      </w:r>
-      <w:r>
-        <w:t xml:space="preserve"> lineáris algebrai ismeretekkel. Vektorokkal bármely olyan egyedtípus ábrázolható, amelyet fix darabszámú mennyiséggel/költséggel jellemezhet</w:t>
-      </w:r>
-      <w:r>
-        <w:t>ő</w:t>
-      </w:r>
-      <w:r>
-        <w:t xml:space="preserve"> tulajdonság ír le.</w:t>
-      </w:r>
-    </w:p>
-    <w:p/>
-    <w:p>
-      <w:r>
-        <w:t>Permutáció</w:t>
-      </w:r>
-    </w:p>
-    <w:p>
-      <w:r>
-        <w:t>Sok esetben egy összesség bejárására kell sorrendet adnunk (gráfalgoritmusok, pl. utazó ügynök probléma), ilyenkor a megoldás az elemek egy permutációja lesz. Az ábrázolás itt is valós vektorral történik, a vektor elemei az alapelemek sorszámai lesznek a felsorolás sorrendjében.</w:t>
-      </w:r>
-    </w:p>
-    <w:p>
-      <w:pPr>
-        <w:rPr>
-          <w:i/>
-        </w:rPr>
-      </w:pPr>
-      <w:r>
-        <w:rPr>
-          <w:i/>
+      <w:r>
+        <w:rPr>
           <w:noProof/>
         </w:rPr>
+        <w:lastRenderedPageBreak/>
         <w:drawing>
-          <wp:inline distT="0" distB="0" distL="0" distR="0">
-            <wp:extent cx="5267325" cy="247650"/>
-            <wp:effectExtent l="0" t="0" r="0" b="0"/>
-            <wp:docPr id="22" name="Kép 22" descr="genetic-figure-1b"/>
+          <wp:inline distT="0" distB="0" distL="0" distR="0" wp14:anchorId="399CD326" wp14:editId="16776620">
+            <wp:extent cx="5019675" cy="2152650"/>
+            <wp:effectExtent l="0" t="0" r="9525" b="0"/>
+            <wp:docPr id="2" name="Kép 2"/>
             <wp:cNvGraphicFramePr>
               <a:graphicFrameLocks xmlns:a="http://schemas.openxmlformats.org/drawingml/2006/main" noChangeAspect="1"/>
             </wp:cNvGraphicFramePr>
@@ -6219,36 +6028,153 @@
               <a:graphicData uri="http://schemas.openxmlformats.org/drawingml/2006/picture">
                 <pic:pic xmlns:pic="http://schemas.openxmlformats.org/drawingml/2006/picture">
                   <pic:nvPicPr>
-                    <pic:cNvPr id="0" name="Picture 22" descr="genetic-figure-1b"/>
-                    <pic:cNvPicPr>
-                      <a:picLocks noChangeAspect="1" noChangeArrowheads="1"/>
-                    </pic:cNvPicPr>
+                    <pic:cNvPr id="1" name=""/>
+                    <pic:cNvPicPr/>
                   </pic:nvPicPr>
                   <pic:blipFill>
-                    <a:blip r:embed="rId24">
+                    <a:blip r:embed="rId24"/>
+                    <a:stretch>
+                      <a:fillRect/>
+                    </a:stretch>
+                  </pic:blipFill>
+                  <pic:spPr>
+                    <a:xfrm>
+                      <a:off x="0" y="0"/>
+                      <a:ext cx="5019675" cy="2152650"/>
+                    </a:xfrm>
+                    <a:prstGeom prst="rect">
+                      <a:avLst/>
+                    </a:prstGeom>
+                  </pic:spPr>
+                </pic:pic>
+              </a:graphicData>
+            </a:graphic>
+          </wp:inline>
+        </w:drawing>
+      </w:r>
+    </w:p>
+    <w:p>
+      <w:pPr>
+        <w:jc w:val="center"/>
+        <w:rPr>
+          <w:i/>
+        </w:rPr>
+      </w:pPr>
+      <w:r>
+        <w:rPr>
+          <w:i/>
+        </w:rPr>
+        <w:t>2.</w:t>
+      </w:r>
+      <w:r>
+        <w:rPr>
+          <w:i/>
+        </w:rPr>
+        <w:t>2</w:t>
+      </w:r>
+      <w:r>
+        <w:rPr>
+          <w:i/>
+        </w:rPr>
+        <w:t>-es ábra: az adatbázis</w:t>
+      </w:r>
+      <w:r>
+        <w:rPr>
+          <w:i/>
+        </w:rPr>
+        <w:t>mátrix 15 várossal, 200</w:t>
+      </w:r>
+      <w:r>
+        <w:rPr>
+          <w:i/>
+        </w:rPr>
+        <w:t>-as</w:t>
+      </w:r>
+      <w:r>
+        <w:rPr>
+          <w:i/>
+        </w:rPr>
+        <w:t xml:space="preserve"> értékű maximális útiköltséggel</w:t>
+      </w:r>
+    </w:p>
+    <w:p>
+      <w:pPr>
+        <w:jc w:val="center"/>
+      </w:pPr>
+    </w:p>
+    <w:p>
+      <w:r>
+        <w:t xml:space="preserve">A következő lépésben létrehozom az első 4 egyedet, amelyek a kezdeti populációt fogják alkotni. Az </w:t>
+      </w:r>
+      <w:proofErr w:type="spellStart"/>
+      <w:r>
+        <w:t>egyedek</w:t>
+      </w:r>
+      <w:r>
+        <w:t>et</w:t>
+      </w:r>
+      <w:proofErr w:type="spellEnd"/>
+      <w:r>
+        <w:t xml:space="preserve"> permutációs módszerrel ábrázoltam, mivel konkrétan a megoldás a városok egyfajta sorrendje lesz.</w:t>
+      </w:r>
+    </w:p>
+    <w:p>
+      <w:r>
+        <w:t>Az algoritmus során a könnyebb számolás miatt gyakori az egyedek egyfajta kódolása. Egy ilyen kódolás adja az egyed genotípusát (</w:t>
+      </w:r>
+      <w:proofErr w:type="spellStart"/>
+      <w:r>
+        <w:t>genotype</w:t>
+      </w:r>
+      <w:proofErr w:type="spellEnd"/>
+      <w:r>
+        <w:t>). Műveleteket az egyed genotípusával végzünk, a folyamat végén ebből dekódoljuk az optimális megoldást.</w:t>
+      </w:r>
+    </w:p>
+    <w:p/>
+    <w:p>
+      <w:pPr>
+        <w:jc w:val="center"/>
+      </w:pPr>
+      <w:r>
+        <w:rPr>
+          <w:noProof/>
+        </w:rPr>
+        <w:drawing>
+          <wp:inline distT="0" distB="0" distL="0" distR="0">
+            <wp:extent cx="4477375" cy="1609950"/>
+            <wp:effectExtent l="0" t="0" r="0" b="9525"/>
+            <wp:docPr id="4" name="Kép 4"/>
+            <wp:cNvGraphicFramePr>
+              <a:graphicFrameLocks xmlns:a="http://schemas.openxmlformats.org/drawingml/2006/main" noChangeAspect="1"/>
+            </wp:cNvGraphicFramePr>
+            <a:graphic xmlns:a="http://schemas.openxmlformats.org/drawingml/2006/main">
+              <a:graphicData uri="http://schemas.openxmlformats.org/drawingml/2006/picture">
+                <pic:pic xmlns:pic="http://schemas.openxmlformats.org/drawingml/2006/picture">
+                  <pic:nvPicPr>
+                    <pic:cNvPr id="4" name="figure_2.3.png"/>
+                    <pic:cNvPicPr/>
+                  </pic:nvPicPr>
+                  <pic:blipFill>
+                    <a:blip r:embed="rId25">
                       <a:extLst>
                         <a:ext uri="{28A0092B-C50C-407E-A947-70E740481C1C}">
                           <a14:useLocalDpi xmlns:a14="http://schemas.microsoft.com/office/drawing/2010/main" val="0"/>
                         </a:ext>
                       </a:extLst>
                     </a:blip>
-                    <a:srcRect/>
                     <a:stretch>
                       <a:fillRect/>
                     </a:stretch>
                   </pic:blipFill>
-                  <pic:spPr bwMode="auto">
+                  <pic:spPr>
                     <a:xfrm>
                       <a:off x="0" y="0"/>
-                      <a:ext cx="5267325" cy="247650"/>
+                      <a:ext cx="4477375" cy="1609950"/>
                     </a:xfrm>
                     <a:prstGeom prst="rect">
                       <a:avLst/>
                     </a:prstGeom>
-                    <a:noFill/>
-                    <a:ln>
-                      <a:noFill/>
-                    </a:ln>
                   </pic:spPr>
                 </pic:pic>
               </a:graphicData>
@@ -6259,114 +6185,108 @@
     </w:p>
     <w:p>
       <w:pPr>
-        <w:rPr>
-          <w:i/>
-        </w:rPr>
-      </w:pPr>
-      <w:r>
-        <w:rPr>
-          <w:i/>
-        </w:rPr>
+        <w:jc w:val="center"/>
+        <w:rPr>
+          <w:i/>
+        </w:rPr>
+      </w:pPr>
+      <w:r>
+        <w:rPr>
+          <w:i/>
+        </w:rPr>
+        <w:t>2.</w:t>
+      </w:r>
+      <w:r>
+        <w:rPr>
+          <w:i/>
+        </w:rPr>
+        <w:t>3</w:t>
+      </w:r>
+      <w:r>
+        <w:rPr>
+          <w:i/>
+        </w:rPr>
+        <w:t>-</w:t>
+      </w:r>
+      <w:r>
+        <w:rPr>
+          <w:i/>
+        </w:rPr>
+        <w:t>a</w:t>
+      </w:r>
+      <w:r>
+        <w:rPr>
+          <w:i/>
+        </w:rPr>
+        <w:t xml:space="preserve">s ábra: </w:t>
+      </w:r>
+      <w:r>
+        <w:rPr>
+          <w:i/>
+        </w:rPr>
+        <w:t>egy kezdeti egyed létrehozása véletlenszerű kiválasztással</w:t>
+      </w:r>
+    </w:p>
+    <w:p>
+      <w:pPr>
+        <w:jc w:val="center"/>
+      </w:pPr>
+    </w:p>
+    <w:p>
+      <w:r>
+        <w:t>Jelen esetben magán az egyeden nem szükséges átalakítást végeznünk, mivel a permutációs</w:t>
+      </w:r>
+      <w:r>
+        <w:t xml:space="preserve"> leképezés</w:t>
+      </w:r>
+      <w:r>
+        <w:t xml:space="preserve"> kiváló</w:t>
+      </w:r>
+      <w:r>
+        <w:t xml:space="preserve"> formátum </w:t>
+      </w:r>
+      <w:r>
+        <w:t xml:space="preserve">rekombinációs </w:t>
+      </w:r>
+      <w:r>
+        <w:t>operátorok használatára. Ebből kifolyólag az egyed és annak genotípusa ebben a példában megegyezik.</w:t>
+      </w:r>
+      <w:r>
+        <w:t xml:space="preserve"> A genotípus elemeit (géneket) egy listában (dimenziótlan vektor) tároltam.</w:t>
+      </w:r>
+    </w:p>
+    <w:p/>
+    <w:p>
+      <w:r>
+        <w:t>Az összetettebb algoritmus egy elitista szelekcióra épül, melynek lényege, hogy az adott populáció legrátermettebb egyedeit választjuk</w:t>
+      </w:r>
+      <w:r>
+        <w:t xml:space="preserve"> ki</w:t>
+      </w:r>
+      <w:r>
+        <w:t xml:space="preserve"> és belőlük hozzuk létre a következő populációt. Jelen esetben az algoritmus létrehoz 4 kezdeti egyedet, abból különböző </w:t>
+      </w:r>
+      <w:r>
+        <w:t>rekombinációs</w:t>
+      </w:r>
+      <w:r>
+        <w:t xml:space="preserve"> operátorokkal meghatároz további 8 példányt és az így létrejött 12 egyedből választja ki a 4 legjobb értékkel rendelkezőt. Előfordulhat, hogy </w:t>
+      </w:r>
+      <w:r>
         <w:lastRenderedPageBreak/>
-        <w:t xml:space="preserve">Egy </w:t>
-      </w:r>
-      <w:r>
-        <w:rPr>
-          <w:i/>
-        </w:rPr>
-        <w:t>permutációval</w:t>
-      </w:r>
-      <w:r>
-        <w:rPr>
-          <w:i/>
-        </w:rPr>
-        <w:t xml:space="preserve"> ábrázolt kromoszóma. Az egyes biteket a biológiával analóg módon alléleknek is nevezik.</w:t>
-      </w:r>
-      <w:r>
-        <w:rPr>
-          <w:i/>
-        </w:rPr>
-        <w:t xml:space="preserve"> Jelen esetben egy 15 városból álló utazó ügynök probléma egyik egyede.</w:t>
-      </w:r>
-    </w:p>
-    <w:p/>
-    <w:p>
-      <w:r>
-        <w:t>A klasszikus genetikus algoritmusok bitsorozattal, vagy valós vektorral megvalósított genotípusos ábrázolást használnak, de az egyedi probléma ismeretében lehetséges egy másfajta, hatékonyabb megoldás is. Mivel a véges bitsorozatok tekinthetők azonosnak a {0,1} alaphalmaz feletti vektorterekből vett vektoroknak, továbbiakban csak a valós vektoros ábrázolással foglalkozunk.</w:t>
-      </w:r>
-    </w:p>
-    <w:p/>
-    <w:p>
-      <w:r>
-        <w:t>Populációk</w:t>
-      </w:r>
-    </w:p>
-    <w:p>
-      <w:r>
-        <w:t xml:space="preserve">Az </w:t>
-      </w:r>
-      <w:proofErr w:type="spellStart"/>
-      <w:r>
-        <w:t>egyedek</w:t>
-      </w:r>
-      <w:proofErr w:type="spellEnd"/>
-      <w:r>
-        <w:t xml:space="preserve"> egy adott időbeli összegségét nevezzük populációnak (</w:t>
-      </w:r>
-      <w:proofErr w:type="spellStart"/>
-      <w:r>
-        <w:t>population</w:t>
-      </w:r>
-      <w:proofErr w:type="spellEnd"/>
-      <w:r>
-        <w:t>). Egyszer</w:t>
-      </w:r>
-      <w:r>
-        <w:t xml:space="preserve">ű </w:t>
-      </w:r>
-      <w:r>
-        <w:t>lenne azt mondani, hogy ez a lehetséges megoldások egy halmaza, de ez nem igaz, mert egy</w:t>
-      </w:r>
-      <w:r>
-        <w:t xml:space="preserve"> </w:t>
-      </w:r>
-      <w:r>
-        <w:t>adott tulajdonságokkal rendelkez</w:t>
-      </w:r>
-      <w:r>
-        <w:t>ő</w:t>
-      </w:r>
-      <w:r>
-        <w:t xml:space="preserve"> egyed többszörösen benne lehet. A populációt P-vel</w:t>
-      </w:r>
-      <w:r>
-        <w:t xml:space="preserve"> </w:t>
-      </w:r>
-      <w:r>
-        <w:t xml:space="preserve">jelöljük. Ezen kívül használatos még a populáció méretére a </w:t>
-      </w:r>
-      <w:r>
-        <w:rPr>
-          <w:i/>
-          <w:sz w:val="26"/>
-          <w:szCs w:val="26"/>
-        </w:rPr>
-        <w:t>µ</w:t>
-      </w:r>
-      <w:r>
-        <w:t xml:space="preserve"> </w:t>
-      </w:r>
-      <w:r>
-        <w:t xml:space="preserve">= |P| </w:t>
-      </w:r>
-      <w:r>
-        <w:t>jelölés (az elemszám</w:t>
-      </w:r>
-      <w:r>
-        <w:t xml:space="preserve"> </w:t>
-      </w:r>
-      <w:r>
-        <w:t>ebben az esetben számításba veszi a többszörös elemeket is).</w:t>
+        <w:t xml:space="preserve">egymás után </w:t>
+      </w:r>
+      <w:r>
+        <w:t>több</w:t>
+      </w:r>
+      <w:r>
+        <w:t xml:space="preserve"> generáció is ugyanabból a 4 egyedből fog állni</w:t>
+      </w:r>
+      <w:r>
+        <w:t xml:space="preserve"> – jellemzően az iteráció utolsó szakaszában</w:t>
+      </w:r>
+      <w:r>
+        <w:t>.</w:t>
       </w:r>
     </w:p>
     <w:p>
@@ -6381,7 +6301,7 @@
           <w:noProof/>
         </w:rPr>
         <w:drawing>
-          <wp:inline distT="0" distB="0" distL="0" distR="0">
+          <wp:inline distT="0" distB="0" distL="0" distR="0" wp14:anchorId="6BEB0B7B" wp14:editId="33244C78">
             <wp:extent cx="5267325" cy="247650"/>
             <wp:effectExtent l="0" t="0" r="0" b="0"/>
             <wp:docPr id="23" name="Kép 23" descr="genetic-figure-1b"/>
@@ -6393,128 +6313,6 @@
                 <pic:pic xmlns:pic="http://schemas.openxmlformats.org/drawingml/2006/picture">
                   <pic:nvPicPr>
                     <pic:cNvPr id="0" name="Picture 23" descr="genetic-figure-1b"/>
-                    <pic:cNvPicPr>
-                      <a:picLocks noChangeAspect="1" noChangeArrowheads="1"/>
-                    </pic:cNvPicPr>
-                  </pic:nvPicPr>
-                  <pic:blipFill>
-                    <a:blip r:embed="rId24">
-                      <a:extLst>
-                        <a:ext uri="{28A0092B-C50C-407E-A947-70E740481C1C}">
-                          <a14:useLocalDpi xmlns:a14="http://schemas.microsoft.com/office/drawing/2010/main" val="0"/>
-                        </a:ext>
-                      </a:extLst>
-                    </a:blip>
-                    <a:srcRect/>
-                    <a:stretch>
-                      <a:fillRect/>
-                    </a:stretch>
-                  </pic:blipFill>
-                  <pic:spPr bwMode="auto">
-                    <a:xfrm>
-                      <a:off x="0" y="0"/>
-                      <a:ext cx="5267325" cy="247650"/>
-                    </a:xfrm>
-                    <a:prstGeom prst="rect">
-                      <a:avLst/>
-                    </a:prstGeom>
-                    <a:noFill/>
-                    <a:ln>
-                      <a:noFill/>
-                    </a:ln>
-                  </pic:spPr>
-                </pic:pic>
-              </a:graphicData>
-            </a:graphic>
-          </wp:inline>
-        </w:drawing>
-      </w:r>
-    </w:p>
-    <w:p>
-      <w:pPr>
-        <w:rPr>
-          <w:i/>
-        </w:rPr>
-      </w:pPr>
-      <w:r>
-        <w:rPr>
-          <w:i/>
-          <w:noProof/>
-        </w:rPr>
-        <w:drawing>
-          <wp:inline distT="0" distB="0" distL="0" distR="0">
-            <wp:extent cx="5267325" cy="247650"/>
-            <wp:effectExtent l="0" t="0" r="0" b="0"/>
-            <wp:docPr id="24" name="Kép 24" descr="genetic-figure-1"/>
-            <wp:cNvGraphicFramePr>
-              <a:graphicFrameLocks xmlns:a="http://schemas.openxmlformats.org/drawingml/2006/main" noChangeAspect="1"/>
-            </wp:cNvGraphicFramePr>
-            <a:graphic xmlns:a="http://schemas.openxmlformats.org/drawingml/2006/main">
-              <a:graphicData uri="http://schemas.openxmlformats.org/drawingml/2006/picture">
-                <pic:pic xmlns:pic="http://schemas.openxmlformats.org/drawingml/2006/picture">
-                  <pic:nvPicPr>
-                    <pic:cNvPr id="0" name="Picture 24" descr="genetic-figure-1"/>
-                    <pic:cNvPicPr>
-                      <a:picLocks noChangeAspect="1" noChangeArrowheads="1"/>
-                    </pic:cNvPicPr>
-                  </pic:nvPicPr>
-                  <pic:blipFill>
-                    <a:blip r:embed="rId25">
-                      <a:extLst>
-                        <a:ext uri="{28A0092B-C50C-407E-A947-70E740481C1C}">
-                          <a14:useLocalDpi xmlns:a14="http://schemas.microsoft.com/office/drawing/2010/main" val="0"/>
-                        </a:ext>
-                      </a:extLst>
-                    </a:blip>
-                    <a:srcRect/>
-                    <a:stretch>
-                      <a:fillRect/>
-                    </a:stretch>
-                  </pic:blipFill>
-                  <pic:spPr bwMode="auto">
-                    <a:xfrm>
-                      <a:off x="0" y="0"/>
-                      <a:ext cx="5267325" cy="247650"/>
-                    </a:xfrm>
-                    <a:prstGeom prst="rect">
-                      <a:avLst/>
-                    </a:prstGeom>
-                    <a:noFill/>
-                    <a:ln>
-                      <a:noFill/>
-                    </a:ln>
-                  </pic:spPr>
-                </pic:pic>
-              </a:graphicData>
-            </a:graphic>
-          </wp:inline>
-        </w:drawing>
-      </w:r>
-    </w:p>
-    <w:p>
-      <w:pPr>
-        <w:rPr>
-          <w:i/>
-        </w:rPr>
-      </w:pPr>
-      <w:r>
-        <w:rPr>
-          <w:i/>
-          <w:noProof/>
-        </w:rPr>
-        <w:drawing>
-          <wp:inline distT="0" distB="0" distL="0" distR="0">
-            <wp:extent cx="5267325" cy="247650"/>
-            <wp:effectExtent l="0" t="0" r="0" b="0"/>
-            <wp:docPr id="25" name="Kép 25" descr="genetic-figure-1d"/>
-            <wp:cNvGraphicFramePr>
-              <a:graphicFrameLocks xmlns:a="http://schemas.openxmlformats.org/drawingml/2006/main" noChangeAspect="1"/>
-            </wp:cNvGraphicFramePr>
-            <a:graphic xmlns:a="http://schemas.openxmlformats.org/drawingml/2006/main">
-              <a:graphicData uri="http://schemas.openxmlformats.org/drawingml/2006/picture">
-                <pic:pic xmlns:pic="http://schemas.openxmlformats.org/drawingml/2006/picture">
-                  <pic:nvPicPr>
-                    <pic:cNvPr id="0" name="Picture 25" descr="genetic-figure-1d"/>
                     <pic:cNvPicPr>
                       <a:picLocks noChangeAspect="1" noChangeArrowheads="1"/>
                     </pic:cNvPicPr>
@@ -6564,10 +6362,10 @@
           <w:noProof/>
         </w:rPr>
         <w:drawing>
-          <wp:inline distT="0" distB="0" distL="0" distR="0">
+          <wp:inline distT="0" distB="0" distL="0" distR="0" wp14:anchorId="129668E5" wp14:editId="2F42CFBE">
             <wp:extent cx="5267325" cy="247650"/>
             <wp:effectExtent l="0" t="0" r="0" b="0"/>
-            <wp:docPr id="26" name="Kép 26" descr="genetic-figure-1c"/>
+            <wp:docPr id="24" name="Kép 24" descr="genetic-figure-1"/>
             <wp:cNvGraphicFramePr>
               <a:graphicFrameLocks xmlns:a="http://schemas.openxmlformats.org/drawingml/2006/main" noChangeAspect="1"/>
             </wp:cNvGraphicFramePr>
@@ -6575,7 +6373,7 @@
               <a:graphicData uri="http://schemas.openxmlformats.org/drawingml/2006/picture">
                 <pic:pic xmlns:pic="http://schemas.openxmlformats.org/drawingml/2006/picture">
                   <pic:nvPicPr>
-                    <pic:cNvPr id="0" name="Picture 26" descr="genetic-figure-1c"/>
+                    <pic:cNvPr id="0" name="Picture 24" descr="genetic-figure-1"/>
                     <pic:cNvPicPr>
                       <a:picLocks noChangeAspect="1" noChangeArrowheads="1"/>
                     </pic:cNvPicPr>
@@ -6614,45 +6412,208 @@
       </w:r>
     </w:p>
     <w:p>
-      <w:r>
-        <w:rPr>
-          <w:i/>
-        </w:rPr>
-        <w:t>Az általam írt algoritmus 4 darab véletlenszerűen generált egyedből alkotja meg a kezdeti populációját.</w:t>
+      <w:pPr>
+        <w:rPr>
+          <w:i/>
+        </w:rPr>
+      </w:pPr>
+      <w:r>
+        <w:rPr>
+          <w:i/>
+          <w:noProof/>
+        </w:rPr>
+        <w:drawing>
+          <wp:inline distT="0" distB="0" distL="0" distR="0" wp14:anchorId="3128687E" wp14:editId="763D73A6">
+            <wp:extent cx="5267325" cy="247650"/>
+            <wp:effectExtent l="0" t="0" r="0" b="0"/>
+            <wp:docPr id="25" name="Kép 25" descr="genetic-figure-1d"/>
+            <wp:cNvGraphicFramePr>
+              <a:graphicFrameLocks xmlns:a="http://schemas.openxmlformats.org/drawingml/2006/main" noChangeAspect="1"/>
+            </wp:cNvGraphicFramePr>
+            <a:graphic xmlns:a="http://schemas.openxmlformats.org/drawingml/2006/main">
+              <a:graphicData uri="http://schemas.openxmlformats.org/drawingml/2006/picture">
+                <pic:pic xmlns:pic="http://schemas.openxmlformats.org/drawingml/2006/picture">
+                  <pic:nvPicPr>
+                    <pic:cNvPr id="0" name="Picture 25" descr="genetic-figure-1d"/>
+                    <pic:cNvPicPr>
+                      <a:picLocks noChangeAspect="1" noChangeArrowheads="1"/>
+                    </pic:cNvPicPr>
+                  </pic:nvPicPr>
+                  <pic:blipFill>
+                    <a:blip r:embed="rId28">
+                      <a:extLst>
+                        <a:ext uri="{28A0092B-C50C-407E-A947-70E740481C1C}">
+                          <a14:useLocalDpi xmlns:a14="http://schemas.microsoft.com/office/drawing/2010/main" val="0"/>
+                        </a:ext>
+                      </a:extLst>
+                    </a:blip>
+                    <a:srcRect/>
+                    <a:stretch>
+                      <a:fillRect/>
+                    </a:stretch>
+                  </pic:blipFill>
+                  <pic:spPr bwMode="auto">
+                    <a:xfrm>
+                      <a:off x="0" y="0"/>
+                      <a:ext cx="5267325" cy="247650"/>
+                    </a:xfrm>
+                    <a:prstGeom prst="rect">
+                      <a:avLst/>
+                    </a:prstGeom>
+                    <a:noFill/>
+                    <a:ln>
+                      <a:noFill/>
+                    </a:ln>
+                  </pic:spPr>
+                </pic:pic>
+              </a:graphicData>
+            </a:graphic>
+          </wp:inline>
+        </w:drawing>
+      </w:r>
+    </w:p>
+    <w:p>
+      <w:pPr>
+        <w:rPr>
+          <w:i/>
+        </w:rPr>
+      </w:pPr>
+      <w:r>
+        <w:rPr>
+          <w:i/>
+          <w:noProof/>
+        </w:rPr>
+        <w:drawing>
+          <wp:inline distT="0" distB="0" distL="0" distR="0" wp14:anchorId="2E8AAB41" wp14:editId="18D8B182">
+            <wp:extent cx="5267325" cy="247650"/>
+            <wp:effectExtent l="0" t="0" r="0" b="0"/>
+            <wp:docPr id="26" name="Kép 26" descr="genetic-figure-1c"/>
+            <wp:cNvGraphicFramePr>
+              <a:graphicFrameLocks xmlns:a="http://schemas.openxmlformats.org/drawingml/2006/main" noChangeAspect="1"/>
+            </wp:cNvGraphicFramePr>
+            <a:graphic xmlns:a="http://schemas.openxmlformats.org/drawingml/2006/main">
+              <a:graphicData uri="http://schemas.openxmlformats.org/drawingml/2006/picture">
+                <pic:pic xmlns:pic="http://schemas.openxmlformats.org/drawingml/2006/picture">
+                  <pic:nvPicPr>
+                    <pic:cNvPr id="0" name="Picture 26" descr="genetic-figure-1c"/>
+                    <pic:cNvPicPr>
+                      <a:picLocks noChangeAspect="1" noChangeArrowheads="1"/>
+                    </pic:cNvPicPr>
+                  </pic:nvPicPr>
+                  <pic:blipFill>
+                    <a:blip r:embed="rId29">
+                      <a:extLst>
+                        <a:ext uri="{28A0092B-C50C-407E-A947-70E740481C1C}">
+                          <a14:useLocalDpi xmlns:a14="http://schemas.microsoft.com/office/drawing/2010/main" val="0"/>
+                        </a:ext>
+                      </a:extLst>
+                    </a:blip>
+                    <a:srcRect/>
+                    <a:stretch>
+                      <a:fillRect/>
+                    </a:stretch>
+                  </pic:blipFill>
+                  <pic:spPr bwMode="auto">
+                    <a:xfrm>
+                      <a:off x="0" y="0"/>
+                      <a:ext cx="5267325" cy="247650"/>
+                    </a:xfrm>
+                    <a:prstGeom prst="rect">
+                      <a:avLst/>
+                    </a:prstGeom>
+                    <a:noFill/>
+                    <a:ln>
+                      <a:noFill/>
+                    </a:ln>
+                  </pic:spPr>
+                </pic:pic>
+              </a:graphicData>
+            </a:graphic>
+          </wp:inline>
+        </w:drawing>
+      </w:r>
+    </w:p>
+    <w:p>
+      <w:r>
+        <w:rPr>
+          <w:i/>
+        </w:rPr>
+        <w:t xml:space="preserve">2.4-es ábra: </w:t>
+      </w:r>
+      <w:r>
+        <w:rPr>
+          <w:i/>
+        </w:rPr>
+        <w:t>Az általam írt algoritmus 4 darab véletlenszerűen generált egyedből alkotja meg a kezdeti populációt.</w:t>
       </w:r>
     </w:p>
     <w:p/>
     <w:p>
       <w:r>
-        <w:t xml:space="preserve">Az algoritmus során a könnyebb számolás miatt gyakori az </w:t>
-      </w:r>
-      <w:proofErr w:type="spellStart"/>
-      <w:r>
-        <w:t>egyedek</w:t>
-      </w:r>
-      <w:proofErr w:type="spellEnd"/>
-      <w:r>
-        <w:t xml:space="preserve"> egyfajta kódolása. Egy ilyen kódolás adja az egyed genotípusát (</w:t>
-      </w:r>
-      <w:proofErr w:type="spellStart"/>
-      <w:r>
-        <w:t>genotype</w:t>
-      </w:r>
-      <w:proofErr w:type="spellEnd"/>
-      <w:r>
-        <w:t>). M</w:t>
-      </w:r>
-      <w:r>
-        <w:t>ű</w:t>
-      </w:r>
-      <w:r>
-        <w:t>veleteket az egyed genotípusával végzünk, a folyamat végén ebb</w:t>
-      </w:r>
-      <w:r>
-        <w:t>ő</w:t>
-      </w:r>
-      <w:r>
-        <w:t xml:space="preserve">l dekódoljuk az optimális megoldást. Az </w:t>
+        <w:t>Rekombinációs operátorok</w:t>
+      </w:r>
+    </w:p>
+    <w:p>
+      <w:pPr>
+        <w:jc w:val="left"/>
+      </w:pPr>
+      <w:r>
+        <w:t>A rekombináció</w:t>
+      </w:r>
+      <w:r>
+        <w:t>s</w:t>
+      </w:r>
+      <w:r>
+        <w:t xml:space="preserve"> (</w:t>
+      </w:r>
+      <w:proofErr w:type="spellStart"/>
+      <w:r>
+        <w:t>recombination</w:t>
+      </w:r>
+      <w:proofErr w:type="spellEnd"/>
+      <w:r>
+        <w:t>) operátor két egyed (szülők) reprezentációjából generál új egyedet, egyedeket. Ez a klasszikus biológiai utód létrehozásának felel meg. A GA alapvető kereső operátora</w:t>
+      </w:r>
+      <w:r>
+        <w:t>,</w:t>
+      </w:r>
+      <w:r>
+        <w:t xml:space="preserve"> a rekombináció, az új egyedek létrehozásában döntő szerepet játszik.</w:t>
+      </w:r>
+    </w:p>
+    <w:p>
+      <w:pPr>
+        <w:ind w:firstLine="0"/>
+      </w:pPr>
+    </w:p>
+    <w:p>
+      <w:pPr>
+        <w:jc w:val="left"/>
+      </w:pPr>
+      <w:r>
+        <w:t>Mutáció</w:t>
+      </w:r>
+    </w:p>
+    <w:p>
+      <w:pPr>
+        <w:jc w:val="left"/>
+      </w:pPr>
+      <w:r>
+        <w:t>A mutáció</w:t>
+      </w:r>
+      <w:r>
+        <w:t>s</w:t>
+      </w:r>
+      <w:r>
+        <w:t xml:space="preserve"> (</w:t>
+      </w:r>
+      <w:proofErr w:type="spellStart"/>
+      <w:r>
+        <w:t>mutation</w:t>
+      </w:r>
+      <w:proofErr w:type="spellEnd"/>
+      <w:r>
+        <w:t xml:space="preserve">) operátor meglévő </w:t>
       </w:r>
       <w:proofErr w:type="spellStart"/>
       <w:r>
@@ -6660,6 +6621,287 @@
       </w:r>
       <w:proofErr w:type="spellEnd"/>
       <w:r>
+        <w:t xml:space="preserve"> módosít úgy, hogy véletlenszerűen megváltoztatja azok bizonyos tulajdonságait. A mutáció segít szélesíteni a keresési teret, viszont óvatosan szabad csak alkalmazni, mert elronthatja a gondosan kiválasztott szülői tulajdonságokat.</w:t>
+      </w:r>
+    </w:p>
+    <w:p>
+      <w:pPr>
+        <w:jc w:val="left"/>
+      </w:pPr>
+    </w:p>
+    <w:p>
+      <w:pPr>
+        <w:jc w:val="left"/>
+      </w:pPr>
+      <w:r>
+        <w:t xml:space="preserve">Véletlen </w:t>
+      </w:r>
+      <w:proofErr w:type="spellStart"/>
+      <w:r>
+        <w:t>génenkénti</w:t>
+      </w:r>
+      <w:proofErr w:type="spellEnd"/>
+      <w:r>
+        <w:t xml:space="preserve"> mutáció</w:t>
+      </w:r>
+    </w:p>
+    <w:p>
+      <w:pPr>
+        <w:jc w:val="left"/>
+      </w:pPr>
+      <w:r>
+        <w:t xml:space="preserve">A mutáció legegyszerűbb és legkézenfekvőbb formája, hogy az egyes géneket bizonyos valószínűséggel megváltoztatjuk. Bitsorozat esetén szimplán negáljuk a megfelelő értéket, valós vektoroknál az eredeti értéket egy véletlen értékkel helyettesítjük, ügyelve természetesen arra, hogy az új érték értelmezhető legyen az adott </w:t>
+      </w:r>
+      <w:proofErr w:type="spellStart"/>
+      <w:r>
+        <w:t>pozícíóban</w:t>
+      </w:r>
+      <w:proofErr w:type="spellEnd"/>
+      <w:r>
+        <w:t xml:space="preserve">. Egy másik verzió szerint találomra veszünk n · </w:t>
+      </w:r>
+      <w:r>
+        <w:rPr>
+          <w:position w:val="-12"/>
+          <w:sz w:val="32"/>
+        </w:rPr>
+        <w:object w:dxaOrig="340" w:dyaOrig="360">
+          <v:shapetype id="_x0000_t75" coordsize="21600,21600" o:spt="75" o:preferrelative="t" path="m@4@5l@4@11@9@11@9@5xe" filled="f" stroked="f">
+            <v:stroke joinstyle="miter"/>
+            <v:formulas>
+              <v:f eqn="if lineDrawn pixelLineWidth 0"/>
+              <v:f eqn="sum @0 1 0"/>
+              <v:f eqn="sum 0 0 @1"/>
+              <v:f eqn="prod @2 1 2"/>
+              <v:f eqn="prod @3 21600 pixelWidth"/>
+              <v:f eqn="prod @3 21600 pixelHeight"/>
+              <v:f eqn="sum @0 0 1"/>
+              <v:f eqn="prod @6 1 2"/>
+              <v:f eqn="prod @7 21600 pixelWidth"/>
+              <v:f eqn="sum @8 21600 0"/>
+              <v:f eqn="prod @7 21600 pixelHeight"/>
+              <v:f eqn="sum @10 21600 0"/>
+            </v:formulas>
+            <v:path o:extrusionok="f" gradientshapeok="t" o:connecttype="rect"/>
+            <o:lock v:ext="edit" aspectratio="t"/>
+          </v:shapetype>
+          <v:shape id="_x0000_i1040" type="#_x0000_t75" style="width:17.25pt;height:18pt" o:ole="">
+            <v:imagedata r:id="rId30" o:title=""/>
+          </v:shape>
+          <o:OLEObject Type="Embed" ProgID="Equation.3" ShapeID="_x0000_i1040" DrawAspect="Content" ObjectID="_1608560941" r:id="rId31"/>
+        </w:object>
+      </w:r>
+      <w:r>
+        <w:rPr>
+          <w:rFonts w:ascii="Cambria Math" w:hAnsi="Cambria Math" w:cs="Cambria Math"/>
+        </w:rPr>
+        <w:t xml:space="preserve"> </w:t>
+      </w:r>
+      <w:r>
+        <w:t>darab gént, és azokat változtatjuk meg.</w:t>
+      </w:r>
+    </w:p>
+    <w:p>
+      <w:pPr>
+        <w:jc w:val="center"/>
+      </w:pPr>
+      <w:r>
+        <w:rPr>
+          <w:noProof/>
+        </w:rPr>
+        <w:drawing>
+          <wp:inline distT="0" distB="0" distL="0" distR="0">
+            <wp:extent cx="5265876" cy="1044030"/>
+            <wp:effectExtent l="0" t="0" r="0" b="3810"/>
+            <wp:docPr id="5" name="Kép 5"/>
+            <wp:cNvGraphicFramePr>
+              <a:graphicFrameLocks xmlns:a="http://schemas.openxmlformats.org/drawingml/2006/main" noChangeAspect="1"/>
+            </wp:cNvGraphicFramePr>
+            <a:graphic xmlns:a="http://schemas.openxmlformats.org/drawingml/2006/main">
+              <a:graphicData uri="http://schemas.openxmlformats.org/drawingml/2006/picture">
+                <pic:pic xmlns:pic="http://schemas.openxmlformats.org/drawingml/2006/picture">
+                  <pic:nvPicPr>
+                    <pic:cNvPr id="5" name="figure_2.5a.png"/>
+                    <pic:cNvPicPr/>
+                  </pic:nvPicPr>
+                  <pic:blipFill>
+                    <a:blip r:embed="rId32">
+                      <a:extLst>
+                        <a:ext uri="{28A0092B-C50C-407E-A947-70E740481C1C}">
+                          <a14:useLocalDpi xmlns:a14="http://schemas.microsoft.com/office/drawing/2010/main" val="0"/>
+                        </a:ext>
+                      </a:extLst>
+                    </a:blip>
+                    <a:stretch>
+                      <a:fillRect/>
+                    </a:stretch>
+                  </pic:blipFill>
+                  <pic:spPr>
+                    <a:xfrm>
+                      <a:off x="0" y="0"/>
+                      <a:ext cx="5265876" cy="1044030"/>
+                    </a:xfrm>
+                    <a:prstGeom prst="rect">
+                      <a:avLst/>
+                    </a:prstGeom>
+                  </pic:spPr>
+                </pic:pic>
+              </a:graphicData>
+            </a:graphic>
+          </wp:inline>
+        </w:drawing>
+      </w:r>
+    </w:p>
+    <w:p>
+      <w:pPr>
+        <w:jc w:val="center"/>
+      </w:pPr>
+      <w:bookmarkStart w:id="10" w:name="_GoBack"/>
+      <w:r>
+        <w:rPr>
+          <w:noProof/>
+        </w:rPr>
+        <w:drawing>
+          <wp:inline distT="0" distB="0" distL="0" distR="0">
+            <wp:extent cx="5265876" cy="960203"/>
+            <wp:effectExtent l="0" t="0" r="0" b="0"/>
+            <wp:docPr id="6" name="Kép 6"/>
+            <wp:cNvGraphicFramePr>
+              <a:graphicFrameLocks xmlns:a="http://schemas.openxmlformats.org/drawingml/2006/main" noChangeAspect="1"/>
+            </wp:cNvGraphicFramePr>
+            <a:graphic xmlns:a="http://schemas.openxmlformats.org/drawingml/2006/main">
+              <a:graphicData uri="http://schemas.openxmlformats.org/drawingml/2006/picture">
+                <pic:pic xmlns:pic="http://schemas.openxmlformats.org/drawingml/2006/picture">
+                  <pic:nvPicPr>
+                    <pic:cNvPr id="6" name="figure_2.5b.png"/>
+                    <pic:cNvPicPr/>
+                  </pic:nvPicPr>
+                  <pic:blipFill>
+                    <a:blip r:embed="rId33">
+                      <a:extLst>
+                        <a:ext uri="{28A0092B-C50C-407E-A947-70E740481C1C}">
+                          <a14:useLocalDpi xmlns:a14="http://schemas.microsoft.com/office/drawing/2010/main" val="0"/>
+                        </a:ext>
+                      </a:extLst>
+                    </a:blip>
+                    <a:stretch>
+                      <a:fillRect/>
+                    </a:stretch>
+                  </pic:blipFill>
+                  <pic:spPr>
+                    <a:xfrm>
+                      <a:off x="0" y="0"/>
+                      <a:ext cx="5265876" cy="960203"/>
+                    </a:xfrm>
+                    <a:prstGeom prst="rect">
+                      <a:avLst/>
+                    </a:prstGeom>
+                  </pic:spPr>
+                </pic:pic>
+              </a:graphicData>
+            </a:graphic>
+          </wp:inline>
+        </w:drawing>
+      </w:r>
+      <w:bookmarkEnd w:id="10"/>
+    </w:p>
+    <w:p>
+      <w:pPr>
+        <w:jc w:val="center"/>
+        <w:rPr>
+          <w:i/>
+        </w:rPr>
+      </w:pPr>
+      <w:r>
+        <w:rPr>
+          <w:i/>
+        </w:rPr>
+        <w:lastRenderedPageBreak/>
+        <w:t xml:space="preserve">Véletlen </w:t>
+      </w:r>
+      <w:proofErr w:type="spellStart"/>
+      <w:r>
+        <w:rPr>
+          <w:i/>
+        </w:rPr>
+        <w:t>bitenkénti</w:t>
+      </w:r>
+      <w:proofErr w:type="spellEnd"/>
+      <w:r>
+        <w:rPr>
+          <w:i/>
+        </w:rPr>
+        <w:t xml:space="preserve"> mutáció. A </w:t>
+      </w:r>
+      <w:proofErr w:type="spellStart"/>
+      <w:r>
+        <w:rPr>
+          <w:i/>
+        </w:rPr>
+        <w:t>mővelet</w:t>
+      </w:r>
+      <w:proofErr w:type="spellEnd"/>
+      <w:r>
+        <w:rPr>
+          <w:i/>
+        </w:rPr>
+        <w:t xml:space="preserve"> során az egyed 2 génje </w:t>
+      </w:r>
+      <w:proofErr w:type="spellStart"/>
+      <w:r>
+        <w:rPr>
+          <w:i/>
+        </w:rPr>
+        <w:t>negálódik</w:t>
+      </w:r>
+      <w:proofErr w:type="spellEnd"/>
+      <w:r>
+        <w:rPr>
+          <w:i/>
+        </w:rPr>
+        <w:t>.</w:t>
+      </w:r>
+    </w:p>
+    <w:p>
+      <w:pPr>
+        <w:jc w:val="left"/>
+      </w:pPr>
+      <w:r>
+        <w:t>Véletlen elemi permutáció</w:t>
+      </w:r>
+    </w:p>
+    <w:p>
+      <w:pPr>
+        <w:jc w:val="left"/>
+      </w:pPr>
+      <w:r>
+        <w:t xml:space="preserve">Egy másik könnyen megvalósítható mutációs algoritmus a véletlen elemi permutáció. Igazából akkor van jelentősége, ha az egyedek permutációkkal vannak ábrázolva, hiszen az esetben eme tulajdonságot nem szabad a mutáció során sem elrontani. Ilyenkor az aktuális permutációt megszorozhatjuk (i j) transzpozícióval (1 ≤ i, j ≤ n), aminek eredménye egy olyan permutáció lesz, amiben az i. és j. érték helyet cserél. A mutáció valószínűségét </w:t>
+      </w:r>
+      <w:proofErr w:type="spellStart"/>
+      <w:r>
+        <w:t>egyedenként</w:t>
+      </w:r>
+      <w:proofErr w:type="spellEnd"/>
+      <w:r>
+        <w:t xml:space="preserve"> vizsgáljuk, egy kiválasztott egyednél akár több elemi permutációt is végrehajthatunk.</w:t>
+      </w:r>
+    </w:p>
+    <w:p>
+      <w:pPr>
+        <w:ind w:firstLine="0"/>
+      </w:pPr>
+    </w:p>
+    <w:p/>
+    <w:p>
+      <w:r>
+        <w:t xml:space="preserve">Az </w:t>
+      </w:r>
+      <w:proofErr w:type="spellStart"/>
+      <w:r>
+        <w:t>egyedeket</w:t>
+      </w:r>
+      <w:proofErr w:type="spellEnd"/>
+      <w:r>
         <w:t xml:space="preserve"> leíró tulajdonságok megjelenésének összességét </w:t>
       </w:r>
       <w:proofErr w:type="spellStart"/>
@@ -6700,55 +6942,7 @@
       </w:r>
       <w:proofErr w:type="spellEnd"/>
       <w:r>
-        <w:t xml:space="preserve">) nevezzük. Ezek szerint, a kódoló függvény az egyes </w:t>
-      </w:r>
-      <w:proofErr w:type="spellStart"/>
-      <w:r>
-        <w:t>egyedek</w:t>
-      </w:r>
-      <w:proofErr w:type="spellEnd"/>
-      <w:r>
-        <w:t xml:space="preserve"> tulajdonságait képezi le génekbe.</w:t>
-      </w:r>
-    </w:p>
-    <w:p>
-      <w:r>
-        <w:t xml:space="preserve">Jelen esetben szükségtelen a genotípusok alkalmazása, annyira egyszerű a probléma, illetve annak leképzése. Az </w:t>
-      </w:r>
-      <w:proofErr w:type="spellStart"/>
-      <w:r>
-        <w:t>egyedek</w:t>
-      </w:r>
-      <w:proofErr w:type="spellEnd"/>
-      <w:r>
-        <w:t xml:space="preserve"> a városok sorszámaiból alkotott permutációt tárolják. A távhőrendszer optimálása során már alkalmazható lett volna a genotípusok használata. Adott esetben egy egyed </w:t>
-      </w:r>
-      <w:proofErr w:type="spellStart"/>
-      <w:r>
-        <w:t>fenotípusát</w:t>
-      </w:r>
-      <w:proofErr w:type="spellEnd"/>
-      <w:r>
-        <w:t xml:space="preserve"> egy olyan lista írja le, </w:t>
-      </w:r>
-      <w:r>
-        <w:t>ahol az</w:t>
-      </w:r>
-      <w:r>
-        <w:t xml:space="preserve"> elem</w:t>
-      </w:r>
-      <w:r>
-        <w:t>ek (allélok)</w:t>
-      </w:r>
-      <w:r>
-        <w:t xml:space="preserve"> a különböző szakaszokhoz tartozó csőméreteket </w:t>
-      </w:r>
-      <w:r>
-        <w:t xml:space="preserve">jelentik. Ebben az esetben a vonatkozó genotípus egy olyan lista lehetett volna, ahol az elemek (gének) a </w:t>
-      </w:r>
-      <w:r>
-        <w:lastRenderedPageBreak/>
-        <w:t>csőméretek sorszámát jelzik. Programozási szempontból ez praktikus lett volna, de ezzel együtt is fölöslegesnek éreztem a genotípusok alkalmazását, és a forráskód megírása során kihagytam őket az algoritmusból.</w:t>
+        <w:t>) nevezzük. Ezek szerint, a kódoló függvény az egyes egyedek tulajdonságait képezi le génekbe.</w:t>
       </w:r>
     </w:p>
     <w:p/>
@@ -6762,15 +6956,7 @@
       </w:r>
       <w:proofErr w:type="spellEnd"/>
       <w:r>
-        <w:t xml:space="preserve">) hívjuk. Az algoritmus minden generáció során új populációt állít elő az aktuális felhasználásával. Az új </w:t>
-      </w:r>
-      <w:proofErr w:type="spellStart"/>
-      <w:r>
-        <w:t>egyedek</w:t>
-      </w:r>
-      <w:proofErr w:type="spellEnd"/>
-      <w:r>
-        <w:t xml:space="preserve"> beépülnek a populáció</w:t>
+        <w:t>) hívjuk. Az algoritmus minden generáció során új populációt állít elő az aktuális felhasználásával. Az új egyedek beépülnek a populáció</w:t>
       </w:r>
       <w:r>
         <w:t>ba</w:t>
@@ -6828,14 +7014,6 @@
         <w:t>) hívjuk.</w:t>
       </w:r>
     </w:p>
-    <w:p>
-      <w:r>
-        <w:t xml:space="preserve">Az utazó ügynök probléma során elitista </w:t>
-      </w:r>
-      <w:r>
-        <w:t>szelekción alapuló populációkat alkotott a program minden generációban. A kezdeti 4 elem mellé különböző módszerekkel képzett további 8-at és a 12 elemből választotta ki a 4 legjobb tulajdonságút, majd vette azt a következő populáció alapjául. Az iterációk végén egyre inkább jellemző, hogy folyamatosan ugyanaz a 4 elem jut tovább a következő generációba.</w:t>
-      </w:r>
-    </w:p>
     <w:p/>
     <w:p>
       <w:r>
@@ -6866,15 +7044,7 @@
         <w:t>n</w:t>
       </w:r>
       <w:r>
-        <w:t xml:space="preserve">eszfüggvény megválasztása lehet a legnehezebb feladat, és egyben a legfontosabb is, hiszen ennek segítségével mérjük az </w:t>
-      </w:r>
-      <w:proofErr w:type="spellStart"/>
-      <w:r>
-        <w:t>egyedek</w:t>
-      </w:r>
-      <w:proofErr w:type="spellEnd"/>
-      <w:r>
-        <w:t xml:space="preserve"> teljesítményét, alkalmasságát.</w:t>
+        <w:t>eszfüggvény megválasztása lehet a legnehezebb feladat, és egyben a legfontosabb is, hiszen ennek segítségével mérjük az egyedek teljesítményét, alkalmasságát.</w:t>
       </w:r>
     </w:p>
     <w:p>
@@ -6891,6 +7061,7 @@
       </w:r>
       <w:proofErr w:type="spellStart"/>
       <w:r>
+        <w:lastRenderedPageBreak/>
         <w:t>landscape</w:t>
       </w:r>
       <w:proofErr w:type="spellEnd"/>
@@ -6915,11 +7086,7 @@
         <w:t xml:space="preserve"> kérdése: </w:t>
       </w:r>
       <w:r>
-        <w:t xml:space="preserve">amelyik egyed permutációjához rövidebb körbejárási út tartozik, az lesz a rátermettebb. Ehhez alkottam egy 15x15-ös szimmetrikus mátrixot, melyet feltöltöttem a különböző városok közötti távolságokkal. Véletlenszám generátort használtam, így természetesen a síkban nem lenne kivitelezhető a városok elrendezése (csak egy 14 dimenziós térben). Szerencsére a genetikus algoritmus helyes működése független attól, hogy valóságban a 15 város leképezhető távolságokra helyezkedik-e el egymástól. Röviden: a </w:t>
-      </w:r>
-      <w:r>
-        <w:lastRenderedPageBreak/>
-        <w:t xml:space="preserve">fitneszfüggvény az egyed első elemét betölti egy „sor” változóba, a másodikat pedig egy „oszlop” változóba. </w:t>
+        <w:t xml:space="preserve">amelyik egyed permutációjához rövidebb körbejárási út tartozik, az lesz a rátermettebb. Ehhez alkottam egy 15x15-ös szimmetrikus mátrixot, melyet feltöltöttem a különböző városok közötti távolságokkal. Véletlenszám generátort használtam, így természetesen a síkban nem lenne kivitelezhető a városok elrendezése (csak egy 14 dimenziós térben). Szerencsére a genetikus algoritmus helyes működése független attól, hogy valóságban a 15 város leképezhető távolságokra helyezkedik-e el egymástól. Röviden: a fitneszfüggvény az egyed első elemét betölti egy „sor” változóba, a másodikat pedig egy „oszlop” változóba. </w:t>
       </w:r>
       <w:r>
         <w:t>Ezek együtt fogják kiadni a távolság-mátrix megfelelő elemét. Ezután a „sor” változó a második elem lesz, az „oszlop” változó pedig a harmadik. Eközben a távolságokat folyamatosan összeadja a program egy „fitnesz” változóba. Végül az egyed utolsó és első eleme fogja meghatározni az összesített távolsághoz adandó utolsó értéket a mátrixból.</w:t>
@@ -7062,15 +7229,7 @@
         <w:t>ú</w:t>
       </w:r>
       <w:r>
-        <w:t xml:space="preserve">j </w:t>
-      </w:r>
-      <w:proofErr w:type="spellStart"/>
-      <w:r>
-        <w:t>egyedek</w:t>
-      </w:r>
-      <w:proofErr w:type="spellEnd"/>
-      <w:r>
-        <w:t xml:space="preserve"> létrehozásához elegend</w:t>
+        <w:t>j egyedek létrehozásához elegend</w:t>
       </w:r>
       <w:r>
         <w:t>ő</w:t>
@@ -7130,6 +7289,7 @@
         <w:rPr>
           <w:noProof/>
         </w:rPr>
+        <w:lastRenderedPageBreak/>
         <w:drawing>
           <wp:inline distT="0" distB="0" distL="0" distR="0">
             <wp:extent cx="1752600" cy="1352550"/>
@@ -7148,7 +7308,7 @@
                     </pic:cNvPicPr>
                   </pic:nvPicPr>
                   <pic:blipFill>
-                    <a:blip r:embed="rId28">
+                    <a:blip r:embed="rId34">
                       <a:extLst>
                         <a:ext uri="{28A0092B-C50C-407E-A947-70E740481C1C}">
                           <a14:useLocalDpi xmlns:a14="http://schemas.microsoft.com/office/drawing/2010/main" val="0"/>
@@ -7219,15 +7379,7 @@
       </w:r>
       <w:proofErr w:type="spellEnd"/>
       <w:r>
-        <w:t xml:space="preserve">) azon </w:t>
-      </w:r>
-      <w:proofErr w:type="spellStart"/>
-      <w:r>
-        <w:t>egyedek</w:t>
-      </w:r>
-      <w:proofErr w:type="spellEnd"/>
-      <w:r>
-        <w:t xml:space="preserve"> aránya, amelyek nem kerültek kiválasztásra. Azaz:</w:t>
+        <w:t>) azon egyedek aránya, amelyek nem kerültek kiválasztásra. Azaz:</w:t>
       </w:r>
     </w:p>
     <w:p>
@@ -7239,7 +7391,6 @@
         <w:rPr>
           <w:noProof/>
         </w:rPr>
-        <w:lastRenderedPageBreak/>
         <w:drawing>
           <wp:inline distT="0" distB="0" distL="0" distR="0">
             <wp:extent cx="2733675" cy="571500"/>
@@ -7258,7 +7409,7 @@
                     </pic:cNvPicPr>
                   </pic:nvPicPr>
                   <pic:blipFill>
-                    <a:blip r:embed="rId29">
+                    <a:blip r:embed="rId35">
                       <a:extLst>
                         <a:ext uri="{28A0092B-C50C-407E-A947-70E740481C1C}">
                           <a14:useLocalDpi xmlns:a14="http://schemas.microsoft.com/office/drawing/2010/main" val="0"/>
@@ -7308,29 +7459,10 @@
           <w:position w:val="-10"/>
         </w:rPr>
         <w:object w:dxaOrig="180" w:dyaOrig="340">
-          <v:shapetype id="_x0000_t75" coordsize="21600,21600" o:spt="75" o:preferrelative="t" path="m@4@5l@4@11@9@11@9@5xe" filled="f" stroked="f">
-            <v:stroke joinstyle="miter"/>
-            <v:formulas>
-              <v:f eqn="if lineDrawn pixelLineWidth 0"/>
-              <v:f eqn="sum @0 1 0"/>
-              <v:f eqn="sum 0 0 @1"/>
-              <v:f eqn="prod @2 1 2"/>
-              <v:f eqn="prod @3 21600 pixelWidth"/>
-              <v:f eqn="prod @3 21600 pixelHeight"/>
-              <v:f eqn="sum @0 0 1"/>
-              <v:f eqn="prod @6 1 2"/>
-              <v:f eqn="prod @7 21600 pixelWidth"/>
-              <v:f eqn="sum @8 21600 0"/>
-              <v:f eqn="prod @7 21600 pixelHeight"/>
-              <v:f eqn="sum @10 21600 0"/>
-            </v:formulas>
-            <v:path o:extrusionok="f" gradientshapeok="t" o:connecttype="rect"/>
-            <o:lock v:ext="edit" aspectratio="t"/>
-          </v:shapetype>
           <v:shape id="_x0000_i1025" type="#_x0000_t75" style="width:9pt;height:17.25pt" o:ole="">
-            <v:imagedata r:id="rId30" o:title=""/>
+            <v:imagedata r:id="rId36" o:title=""/>
           </v:shape>
-          <o:OLEObject Type="Embed" ProgID="Equation.3" ShapeID="_x0000_i1025" DrawAspect="Content" ObjectID="_1608500155" r:id="rId31"/>
+          <o:OLEObject Type="Embed" ProgID="Equation.3" ShapeID="_x0000_i1025" DrawAspect="Content" ObjectID="_1608560942" r:id="rId37"/>
         </w:object>
       </w:r>
       <w:r>
@@ -7342,23 +7474,7 @@
         <w:jc w:val="left"/>
       </w:pPr>
       <w:r>
-        <w:t xml:space="preserve">A legegyszerűbb, ámde legkevésbé hatékony szelekció. Gyakorlatilag az aktuális populációból véletlenszerűen választunk szülőket. Lehet ismétléses vagy ismétlés nélküli. Előbbinél a szelekció során minden egyes lépésnél minden egyed azonos eséllyel kiválasztható, míg az utóbbi esetben a már kiválasztott </w:t>
-      </w:r>
-      <w:proofErr w:type="spellStart"/>
-      <w:r>
-        <w:t>egyedek</w:t>
-      </w:r>
-      <w:proofErr w:type="spellEnd"/>
-      <w:r>
-        <w:t xml:space="preserve"> nem vesznek részt a további kiválasztásban. Legnagyobb hátránya az, hogy nem veszi figyelembe azt a darwini alapelvet, miszerint a rátermettebb </w:t>
-      </w:r>
-      <w:proofErr w:type="spellStart"/>
-      <w:r>
-        <w:t>egyedek</w:t>
-      </w:r>
-      <w:proofErr w:type="spellEnd"/>
-      <w:r>
-        <w:t xml:space="preserve"> nagyobb eséllyel érvényesülnek az egyedlétrehozásban.</w:t>
+        <w:t>A legegyszerűbb, ámde legkevésbé hatékony szelekció. Gyakorlatilag az aktuális populációból véletlenszerűen választunk szülőket. Lehet ismétléses vagy ismétlés nélküli. Előbbinél a szelekció során minden egyes lépésnél minden egyed azonos eséllyel kiválasztható, míg az utóbbi esetben a már kiválasztott egyedek nem vesznek részt a további kiválasztásban. Legnagyobb hátránya az, hogy nem veszi figyelembe azt a darwini alapelvet, miszerint a rátermettebb egyedek nagyobb eséllyel érvényesülnek az egyedlétrehozásban.</w:t>
       </w:r>
     </w:p>
     <w:p>
@@ -7417,7 +7533,11 @@
       </w:r>
       <w:proofErr w:type="spellEnd"/>
       <w:r>
-        <w:t xml:space="preserve">, és leginkább használt szelekciós operátor. Az algoritmus analógiája egy rulettkerék: a kerületén felvesszük az </w:t>
+        <w:t xml:space="preserve">, és leginkább használt szelekciós operátor. Az algoritmus analógiája egy rulettkerék: a </w:t>
+      </w:r>
+      <w:r>
+        <w:lastRenderedPageBreak/>
+        <w:t xml:space="preserve">kerületén felvesszük az </w:t>
       </w:r>
       <w:proofErr w:type="spellStart"/>
       <w:r>
@@ -7486,7 +7606,7 @@
                     </pic:cNvPicPr>
                   </pic:nvPicPr>
                   <pic:blipFill>
-                    <a:blip r:embed="rId32">
+                    <a:blip r:embed="rId38">
                       <a:extLst>
                         <a:ext uri="{28A0092B-C50C-407E-A947-70E740481C1C}">
                           <a14:useLocalDpi xmlns:a14="http://schemas.microsoft.com/office/drawing/2010/main" val="0"/>
@@ -7523,16 +7643,7 @@
         <w:jc w:val="left"/>
       </w:pPr>
       <w:r>
-        <w:lastRenderedPageBreak/>
-        <w:t xml:space="preserve">Rulett szelekció szemléltetése kördiagrammal. Az egyes </w:t>
-      </w:r>
-      <w:proofErr w:type="spellStart"/>
-      <w:r>
-        <w:t>egyedek</w:t>
-      </w:r>
-      <w:proofErr w:type="spellEnd"/>
-      <w:r>
-        <w:t xml:space="preserve"> kiválasztási esélye a körcikkely méretével arányos</w:t>
+        <w:t>Rulett szelekció szemléltetése kördiagrammal. Az egyes egyedek kiválasztási esélye a körcikkely méretével arányos</w:t>
       </w:r>
     </w:p>
     <w:p>
@@ -7580,23 +7691,7 @@
       </w:r>
       <w:proofErr w:type="spellEnd"/>
       <w:r>
-        <w:t xml:space="preserve"> alapú szelekció. A rulett szelekció olyan módosított változata, amely minimalizálja a művelet során az azonos </w:t>
-      </w:r>
-      <w:proofErr w:type="spellStart"/>
-      <w:r>
-        <w:t>egyedek</w:t>
-      </w:r>
-      <w:proofErr w:type="spellEnd"/>
-      <w:r>
-        <w:t xml:space="preserve"> többszörös kiválasztását. Itt úgy osztjuk fel a rulettkereket, hogy figyelembe vesszük az </w:t>
-      </w:r>
-      <w:proofErr w:type="spellStart"/>
-      <w:r>
-        <w:t>egyedek</w:t>
-      </w:r>
-      <w:proofErr w:type="spellEnd"/>
-      <w:r>
-        <w:t xml:space="preserve"> várhatókiválasztásainak számát:</w:t>
+        <w:t xml:space="preserve"> alapú szelekció. A rulett szelekció olyan módosított változata, amely minimalizálja a művelet során az azonos egyedek többszörös kiválasztását. Itt úgy osztjuk fel a rulettkereket, hogy figyelembe vesszük az egyedek várhatókiválasztásainak számát:</w:t>
       </w:r>
     </w:p>
     <w:p>
@@ -7625,7 +7720,7 @@
                     </pic:cNvPicPr>
                   </pic:nvPicPr>
                   <pic:blipFill>
-                    <a:blip r:embed="rId33">
+                    <a:blip r:embed="rId39">
                       <a:extLst>
                         <a:ext uri="{28A0092B-C50C-407E-A947-70E740481C1C}">
                           <a14:useLocalDpi xmlns:a14="http://schemas.microsoft.com/office/drawing/2010/main" val="0"/>
@@ -7752,23 +7847,7 @@
       </w:r>
       <w:proofErr w:type="spellEnd"/>
       <w:r>
-        <w:t xml:space="preserve"> értékű </w:t>
-      </w:r>
-      <w:proofErr w:type="spellStart"/>
-      <w:r>
-        <w:t>egyedek</w:t>
-      </w:r>
-      <w:proofErr w:type="spellEnd"/>
-      <w:r>
-        <w:t xml:space="preserve"> sorszáma eltérő. Az egyes </w:t>
-      </w:r>
-      <w:proofErr w:type="spellStart"/>
-      <w:r>
-        <w:t>egyedek</w:t>
-      </w:r>
-      <w:proofErr w:type="spellEnd"/>
-      <w:r>
-        <w:t xml:space="preserve"> kiválasztásának valószínősége lineárisan függ azok sorszámától:</w:t>
+        <w:t xml:space="preserve"> értékű egyedek sorszáma eltérő. Az egyes egyedek kiválasztásának valószínősége lineárisan függ azok sorszámától:</w:t>
       </w:r>
     </w:p>
     <w:p>
@@ -7797,7 +7876,7 @@
                     </pic:cNvPicPr>
                   </pic:nvPicPr>
                   <pic:blipFill>
-                    <a:blip r:embed="rId34">
+                    <a:blip r:embed="rId40">
                       <a:extLst>
                         <a:ext uri="{28A0092B-C50C-407E-A947-70E740481C1C}">
                           <a14:useLocalDpi xmlns:a14="http://schemas.microsoft.com/office/drawing/2010/main" val="0"/>
@@ -7872,6 +7951,7 @@
         <w:jc w:val="left"/>
       </w:pPr>
       <w:r>
+        <w:lastRenderedPageBreak/>
         <w:t>Pár-verseny szelekció</w:t>
       </w:r>
     </w:p>
@@ -7979,6 +8059,11 @@
       <w:pPr>
         <w:jc w:val="left"/>
       </w:pPr>
+    </w:p>
+    <w:p>
+      <w:pPr>
+        <w:jc w:val="left"/>
+      </w:pPr>
       <w:r>
         <w:t>Rekombináció</w:t>
       </w:r>
@@ -7988,23 +8073,7 @@
         <w:jc w:val="left"/>
       </w:pPr>
       <w:r>
-        <w:t>A rekombináció (</w:t>
-      </w:r>
-      <w:proofErr w:type="spellStart"/>
-      <w:r>
-        <w:t>recombination</w:t>
-      </w:r>
-      <w:proofErr w:type="spellEnd"/>
-      <w:r>
-        <w:t xml:space="preserve">) operátor két egyed (szülők) reprezentációjából generál új egyedet, egyedeket. Ez a klasszikus biológiai utód létrehozásának felel meg. A GA alapvető kereső operátora a rekombináció, az új </w:t>
-      </w:r>
-      <w:proofErr w:type="spellStart"/>
-      <w:r>
-        <w:t>egyedek</w:t>
-      </w:r>
-      <w:proofErr w:type="spellEnd"/>
-      <w:r>
-        <w:t xml:space="preserve"> létrehozásában döntő szerepet játszik.</w:t>
+        <w:t>Egypontos keresztezés</w:t>
       </w:r>
     </w:p>
     <w:p>
@@ -8012,15 +8081,6 @@
         <w:jc w:val="left"/>
       </w:pPr>
       <w:r>
-        <w:t>Egypontos keresztezés</w:t>
-      </w:r>
-    </w:p>
-    <w:p>
-      <w:pPr>
-        <w:jc w:val="left"/>
-      </w:pPr>
-      <w:r>
-        <w:lastRenderedPageBreak/>
         <w:t xml:space="preserve">Egypontos keresztezésnél (1-point </w:t>
       </w:r>
       <w:proofErr w:type="spellStart"/>
@@ -8098,7 +8158,7 @@
                     </pic:cNvPicPr>
                   </pic:nvPicPr>
                   <pic:blipFill>
-                    <a:blip r:embed="rId35">
+                    <a:blip r:embed="rId41">
                       <a:extLst>
                         <a:ext uri="{28A0092B-C50C-407E-A947-70E740481C1C}">
                           <a14:useLocalDpi xmlns:a14="http://schemas.microsoft.com/office/drawing/2010/main" val="0"/>
@@ -8222,7 +8282,7 @@
                     </pic:cNvPicPr>
                   </pic:nvPicPr>
                   <pic:blipFill>
-                    <a:blip r:embed="rId36">
+                    <a:blip r:embed="rId42">
                       <a:extLst>
                         <a:ext uri="{28A0092B-C50C-407E-A947-70E740481C1C}">
                           <a14:useLocalDpi xmlns:a14="http://schemas.microsoft.com/office/drawing/2010/main" val="0"/>
@@ -8265,6 +8325,7 @@
         <w:rPr>
           <w:i/>
         </w:rPr>
+        <w:lastRenderedPageBreak/>
         <w:t>Egyenletes keresztezés. A két utód 4-4 génben tér el a szül</w:t>
       </w:r>
       <w:r>
@@ -8326,7 +8387,7 @@
                     </pic:cNvPicPr>
                   </pic:nvPicPr>
                   <pic:blipFill>
-                    <a:blip r:embed="rId37">
+                    <a:blip r:embed="rId43">
                       <a:extLst>
                         <a:ext uri="{28A0092B-C50C-407E-A947-70E740481C1C}">
                           <a14:useLocalDpi xmlns:a14="http://schemas.microsoft.com/office/drawing/2010/main" val="0"/>
@@ -8372,9 +8433,9 @@
         </w:rPr>
         <w:object w:dxaOrig="240" w:dyaOrig="360">
           <v:shape id="_x0000_i1026" type="#_x0000_t75" style="width:12pt;height:18pt" o:ole="">
-            <v:imagedata r:id="rId38" o:title=""/>
+            <v:imagedata r:id="rId44" o:title=""/>
           </v:shape>
-          <o:OLEObject Type="Embed" ProgID="Equation.3" ShapeID="_x0000_i1026" DrawAspect="Content" ObjectID="_1608500156" r:id="rId39"/>
+          <o:OLEObject Type="Embed" ProgID="Equation.3" ShapeID="_x0000_i1026" DrawAspect="Content" ObjectID="_1608560943" r:id="rId45"/>
         </w:object>
       </w:r>
       <w:r>
@@ -8387,9 +8448,9 @@
         </w:rPr>
         <w:object w:dxaOrig="279" w:dyaOrig="360">
           <v:shape id="_x0000_i1027" type="#_x0000_t75" style="width:14.25pt;height:18pt" o:ole="">
-            <v:imagedata r:id="rId40" o:title=""/>
+            <v:imagedata r:id="rId46" o:title=""/>
           </v:shape>
-          <o:OLEObject Type="Embed" ProgID="Equation.3" ShapeID="_x0000_i1027" DrawAspect="Content" ObjectID="_1608500157" r:id="rId41"/>
+          <o:OLEObject Type="Embed" ProgID="Equation.3" ShapeID="_x0000_i1027" DrawAspect="Content" ObjectID="_1608560944" r:id="rId47"/>
         </w:object>
       </w:r>
       <w:r>
@@ -8402,9 +8463,9 @@
         </w:rPr>
         <w:object w:dxaOrig="240" w:dyaOrig="360">
           <v:shape id="_x0000_i1028" type="#_x0000_t75" style="width:12pt;height:18pt" o:ole="">
-            <v:imagedata r:id="rId42" o:title=""/>
+            <v:imagedata r:id="rId48" o:title=""/>
           </v:shape>
-          <o:OLEObject Type="Embed" ProgID="Equation.3" ShapeID="_x0000_i1028" DrawAspect="Content" ObjectID="_1608500158" r:id="rId43"/>
+          <o:OLEObject Type="Embed" ProgID="Equation.3" ShapeID="_x0000_i1028" DrawAspect="Content" ObjectID="_1608560945" r:id="rId49"/>
         </w:object>
       </w:r>
       <w:r>
@@ -8473,298 +8534,6 @@
       <w:proofErr w:type="spellEnd"/>
       <w:r>
         <w:t>.</w:t>
-      </w:r>
-    </w:p>
-    <w:p>
-      <w:pPr>
-        <w:jc w:val="left"/>
-      </w:pPr>
-      <w:r>
-        <w:lastRenderedPageBreak/>
-        <w:t>Mutáció</w:t>
-      </w:r>
-    </w:p>
-    <w:p>
-      <w:pPr>
-        <w:jc w:val="left"/>
-      </w:pPr>
-      <w:r>
-        <w:t>A mutáció (</w:t>
-      </w:r>
-      <w:proofErr w:type="spellStart"/>
-      <w:r>
-        <w:t>mutation</w:t>
-      </w:r>
-      <w:proofErr w:type="spellEnd"/>
-      <w:r>
-        <w:t xml:space="preserve">) operátor meglévő </w:t>
-      </w:r>
-      <w:proofErr w:type="spellStart"/>
-      <w:r>
-        <w:t>egyedeket</w:t>
-      </w:r>
-      <w:proofErr w:type="spellEnd"/>
-      <w:r>
-        <w:t xml:space="preserve"> módosít úgy, hogy véletlenszerűen megváltoztatja azok bizonyos tulajdonságait. A mutáció segít szélesíteni a keresési teret, viszont óvatosan szabad csak alkalmazni, mert elronthatja a gondosan kiválasztott szülői tulajdonságokat. Éppen ezért a mutáció jelentősége a GA folyamán csekély, egy tulajdonság megváltoztatásának esélye általában </w:t>
-      </w:r>
-      <w:r>
-        <w:rPr>
-          <w:position w:val="-12"/>
-          <w:sz w:val="32"/>
-        </w:rPr>
-        <w:object w:dxaOrig="340" w:dyaOrig="360">
-          <v:shape id="_x0000_i1029" type="#_x0000_t75" style="width:17.25pt;height:18pt" o:ole="">
-            <v:imagedata r:id="rId44" o:title=""/>
-          </v:shape>
-          <o:OLEObject Type="Embed" ProgID="Equation.3" ShapeID="_x0000_i1029" DrawAspect="Content" ObjectID="_1608500159" r:id="rId45"/>
-        </w:object>
-      </w:r>
-      <w:r>
-        <w:rPr>
-          <w:sz w:val="32"/>
-        </w:rPr>
-        <w:t xml:space="preserve"> </w:t>
-      </w:r>
-      <w:r>
-        <w:t xml:space="preserve">≤ </w:t>
-      </w:r>
-      <w:r>
-        <w:rPr>
-          <w:position w:val="-6"/>
-          <w:sz w:val="32"/>
-        </w:rPr>
-        <w:object w:dxaOrig="460" w:dyaOrig="320">
-          <v:shape id="_x0000_i1030" type="#_x0000_t75" style="width:23.25pt;height:15.75pt" o:ole="">
-            <v:imagedata r:id="rId46" o:title=""/>
-          </v:shape>
-          <o:OLEObject Type="Embed" ProgID="Equation.3" ShapeID="_x0000_i1030" DrawAspect="Content" ObjectID="_1608500160" r:id="rId47"/>
-        </w:object>
-      </w:r>
-      <w:r>
-        <w:rPr>
-          <w:sz w:val="32"/>
-        </w:rPr>
-        <w:t>.</w:t>
-      </w:r>
-      <w:r>
-        <w:t xml:space="preserve"> Ezt úgy kell érteni, hogy a mutáció valószínűsége </w:t>
-      </w:r>
-      <w:r>
-        <w:rPr>
-          <w:position w:val="-12"/>
-          <w:sz w:val="32"/>
-        </w:rPr>
-        <w:object w:dxaOrig="340" w:dyaOrig="360">
-          <v:shape id="_x0000_i1031" type="#_x0000_t75" style="width:17.25pt;height:18pt" o:ole="">
-            <v:imagedata r:id="rId44" o:title=""/>
-          </v:shape>
-          <o:OLEObject Type="Embed" ProgID="Equation.3" ShapeID="_x0000_i1031" DrawAspect="Content" ObjectID="_1608500161" r:id="rId48"/>
-        </w:object>
-      </w:r>
-      <w:r>
-        <w:t xml:space="preserve"> minden egyed, minden génjére. Az alábbiakban összefoglaljuk az általánosan használt mutáció megvalósításokat.</w:t>
-      </w:r>
-    </w:p>
-    <w:p>
-      <w:pPr>
-        <w:jc w:val="left"/>
-      </w:pPr>
-      <w:r>
-        <w:t xml:space="preserve">Véletlen </w:t>
-      </w:r>
-      <w:proofErr w:type="spellStart"/>
-      <w:r>
-        <w:t>génenkénti</w:t>
-      </w:r>
-      <w:proofErr w:type="spellEnd"/>
-      <w:r>
-        <w:t xml:space="preserve"> mutáció</w:t>
-      </w:r>
-    </w:p>
-    <w:p>
-      <w:pPr>
-        <w:jc w:val="left"/>
-      </w:pPr>
-      <w:r>
-        <w:t xml:space="preserve">A mutáció legegyszerűbb és legkézenfekvőbb formája, hogy az egyes géneket bizonyos valószínűséggel megváltoztatjuk. Bitsorozat esetén szimplán negáljuk a megfelelő értéket, valós vektoroknál az eredeti értéket egy véletlen értékkel helyettesítjük, ügyelve természetesen arra, hogy az új érték értelmezhető legyen az adott </w:t>
-      </w:r>
-      <w:proofErr w:type="spellStart"/>
-      <w:r>
-        <w:t>pozícíóban</w:t>
-      </w:r>
-      <w:proofErr w:type="spellEnd"/>
-      <w:r>
-        <w:t xml:space="preserve">. Egy másik verzió szerint találomra veszünk </w:t>
-      </w:r>
-      <w:r>
-        <w:t xml:space="preserve">n · </w:t>
-      </w:r>
-      <w:r>
-        <w:rPr>
-          <w:position w:val="-12"/>
-          <w:sz w:val="32"/>
-        </w:rPr>
-        <w:object w:dxaOrig="340" w:dyaOrig="360">
-          <v:shape id="_x0000_i1032" type="#_x0000_t75" style="width:17.25pt;height:18pt" o:ole="">
-            <v:imagedata r:id="rId44" o:title=""/>
-          </v:shape>
-          <o:OLEObject Type="Embed" ProgID="Equation.3" ShapeID="_x0000_i1032" DrawAspect="Content" ObjectID="_1608500162" r:id="rId49"/>
-        </w:object>
-      </w:r>
-      <w:r>
-        <w:rPr>
-          <w:rFonts w:ascii="Cambria Math" w:hAnsi="Cambria Math" w:cs="Cambria Math"/>
-        </w:rPr>
-        <w:t xml:space="preserve"> </w:t>
-      </w:r>
-      <w:r>
-        <w:t>darab gént, és azokat változtatjuk meg.</w:t>
-      </w:r>
-    </w:p>
-    <w:p>
-      <w:pPr>
-        <w:jc w:val="center"/>
-      </w:pPr>
-      <w:r>
-        <w:rPr>
-          <w:noProof/>
-        </w:rPr>
-        <w:drawing>
-          <wp:inline distT="0" distB="0" distL="0" distR="0">
-            <wp:extent cx="3324225" cy="1038225"/>
-            <wp:effectExtent l="0" t="0" r="0" b="0"/>
-            <wp:docPr id="43" name="Kép 43" descr="009"/>
-            <wp:cNvGraphicFramePr>
-              <a:graphicFrameLocks xmlns:a="http://schemas.openxmlformats.org/drawingml/2006/main" noChangeAspect="1"/>
-            </wp:cNvGraphicFramePr>
-            <a:graphic xmlns:a="http://schemas.openxmlformats.org/drawingml/2006/main">
-              <a:graphicData uri="http://schemas.openxmlformats.org/drawingml/2006/picture">
-                <pic:pic xmlns:pic="http://schemas.openxmlformats.org/drawingml/2006/picture">
-                  <pic:nvPicPr>
-                    <pic:cNvPr id="0" name="Picture 43" descr="009"/>
-                    <pic:cNvPicPr>
-                      <a:picLocks noChangeAspect="1" noChangeArrowheads="1"/>
-                    </pic:cNvPicPr>
-                  </pic:nvPicPr>
-                  <pic:blipFill>
-                    <a:blip r:embed="rId50">
-                      <a:extLst>
-                        <a:ext uri="{28A0092B-C50C-407E-A947-70E740481C1C}">
-                          <a14:useLocalDpi xmlns:a14="http://schemas.microsoft.com/office/drawing/2010/main" val="0"/>
-                        </a:ext>
-                      </a:extLst>
-                    </a:blip>
-                    <a:srcRect/>
-                    <a:stretch>
-                      <a:fillRect/>
-                    </a:stretch>
-                  </pic:blipFill>
-                  <pic:spPr bwMode="auto">
-                    <a:xfrm>
-                      <a:off x="0" y="0"/>
-                      <a:ext cx="3324225" cy="1038225"/>
-                    </a:xfrm>
-                    <a:prstGeom prst="rect">
-                      <a:avLst/>
-                    </a:prstGeom>
-                    <a:noFill/>
-                    <a:ln>
-                      <a:noFill/>
-                    </a:ln>
-                  </pic:spPr>
-                </pic:pic>
-              </a:graphicData>
-            </a:graphic>
-          </wp:inline>
-        </w:drawing>
-      </w:r>
-    </w:p>
-    <w:p>
-      <w:pPr>
-        <w:jc w:val="center"/>
-        <w:rPr>
-          <w:i/>
-        </w:rPr>
-      </w:pPr>
-      <w:r>
-        <w:rPr>
-          <w:i/>
-        </w:rPr>
-        <w:t xml:space="preserve">Véletlen </w:t>
-      </w:r>
-      <w:proofErr w:type="spellStart"/>
-      <w:r>
-        <w:rPr>
-          <w:i/>
-        </w:rPr>
-        <w:t>bitenkénti</w:t>
-      </w:r>
-      <w:proofErr w:type="spellEnd"/>
-      <w:r>
-        <w:rPr>
-          <w:i/>
-        </w:rPr>
-        <w:t xml:space="preserve"> mutáció. A </w:t>
-      </w:r>
-      <w:proofErr w:type="spellStart"/>
-      <w:r>
-        <w:rPr>
-          <w:i/>
-        </w:rPr>
-        <w:t>mővelet</w:t>
-      </w:r>
-      <w:proofErr w:type="spellEnd"/>
-      <w:r>
-        <w:rPr>
-          <w:i/>
-        </w:rPr>
-        <w:t xml:space="preserve"> során az egyed 2 génje </w:t>
-      </w:r>
-      <w:proofErr w:type="spellStart"/>
-      <w:r>
-        <w:rPr>
-          <w:i/>
-        </w:rPr>
-        <w:t>negálódik</w:t>
-      </w:r>
-      <w:proofErr w:type="spellEnd"/>
-      <w:r>
-        <w:rPr>
-          <w:i/>
-        </w:rPr>
-        <w:t>.</w:t>
-      </w:r>
-    </w:p>
-    <w:p>
-      <w:pPr>
-        <w:jc w:val="left"/>
-      </w:pPr>
-      <w:r>
-        <w:t>Véletlen elemi permutáció</w:t>
-      </w:r>
-    </w:p>
-    <w:p>
-      <w:pPr>
-        <w:jc w:val="left"/>
-      </w:pPr>
-      <w:r>
-        <w:t xml:space="preserve">Egy másik könnyen megvalósítható mutációs algoritmus a véletlen elemi permutáció. Igazából akkor van jelentősége, ha az </w:t>
-      </w:r>
-      <w:proofErr w:type="spellStart"/>
-      <w:r>
-        <w:t>egyedek</w:t>
-      </w:r>
-      <w:proofErr w:type="spellEnd"/>
-      <w:r>
-        <w:t xml:space="preserve"> permutációkkal vannak ábrázolva, hiszen az esetben eme tulajdonságot nem szabad a mutáció során sem elrontani. Ilyenkor az aktuális permutációt megszorozhatjuk (i j) transzpozícióval (1 ≤ i, j ≤ n), aminek eredménye egy olyan permutáció lesz, amiben az i. és j. érték helyet cserél. A mutáció valószínűségét </w:t>
-      </w:r>
-      <w:proofErr w:type="spellStart"/>
-      <w:r>
-        <w:t>egyedenként</w:t>
-      </w:r>
-      <w:proofErr w:type="spellEnd"/>
-      <w:r>
-        <w:t xml:space="preserve"> vizsgáljuk, egy kiválasztott egyednél akár több elemi permutációt is végrehajthatunk.</w:t>
       </w:r>
     </w:p>
     <w:p>

</xml_diff>